<commit_message>
Documento de Requisitos Necessários
</commit_message>
<xml_diff>
--- a/documentacao/Modelo-Documento-Requisitos.docx
+++ b/documentacao/Modelo-Documento-Requisitos.docx
@@ -1,6 +1,6 @@
 
 <file path=word/document.xml><?xml version="1.0" encoding="utf-8"?>
-<w:document xmlns:wpc="http://schemas.microsoft.com/office/word/2010/wordprocessingCanvas" xmlns:mo="http://schemas.microsoft.com/office/mac/office/2008/main" xmlns:mc="http://schemas.openxmlformats.org/markup-compatibility/2006" xmlns:mv="urn:schemas-microsoft-com:mac:vml" xmlns:o="urn:schemas-microsoft-com:office:office" xmlns:r="http://schemas.openxmlformats.org/officeDocument/2006/relationships" xmlns:m="http://schemas.openxmlformats.org/officeDocument/2006/math" xmlns:v="urn:schemas-microsoft-com:vml" xmlns:wp14="http://schemas.microsoft.com/office/word/2010/wordprocessingDrawing" xmlns:wp="http://schemas.openxmlformats.org/drawingml/2006/wordprocessingDrawing" xmlns:w10="urn:schemas-microsoft-com:office:word" xmlns:w="http://schemas.openxmlformats.org/wordprocessingml/2006/main" xmlns:w14="http://schemas.microsoft.com/office/word/2010/wordml" xmlns:w15="http://schemas.microsoft.com/office/word/2012/wordml" xmlns:wpg="http://schemas.microsoft.com/office/word/2010/wordprocessingGroup" xmlns:wpi="http://schemas.microsoft.com/office/word/2010/wordprocessingInk" xmlns:wne="http://schemas.microsoft.com/office/word/2006/wordml" xmlns:wps="http://schemas.microsoft.com/office/word/2010/wordprocessingShape" mc:Ignorable="w14 w15 wp14">
+<w:document xmlns:wpc="http://schemas.microsoft.com/office/word/2010/wordprocessingCanvas" xmlns:cx="http://schemas.microsoft.com/office/drawing/2014/chartex" xmlns:mc="http://schemas.openxmlformats.org/markup-compatibility/2006" xmlns:o="urn:schemas-microsoft-com:office:office" xmlns:r="http://schemas.openxmlformats.org/officeDocument/2006/relationships" xmlns:m="http://schemas.openxmlformats.org/officeDocument/2006/math" xmlns:v="urn:schemas-microsoft-com:vml" xmlns:wp14="http://schemas.microsoft.com/office/word/2010/wordprocessingDrawing" xmlns:wp="http://schemas.openxmlformats.org/drawingml/2006/wordprocessingDrawing" xmlns:w10="urn:schemas-microsoft-com:office:word" xmlns:w="http://schemas.openxmlformats.org/wordprocessingml/2006/main" xmlns:w14="http://schemas.microsoft.com/office/word/2010/wordml" xmlns:w15="http://schemas.microsoft.com/office/word/2012/wordml" xmlns:w16se="http://schemas.microsoft.com/office/word/2015/wordml/symex" xmlns:wpg="http://schemas.microsoft.com/office/word/2010/wordprocessingGroup" xmlns:wpi="http://schemas.microsoft.com/office/word/2010/wordprocessingInk" xmlns:wne="http://schemas.microsoft.com/office/word/2006/wordml" xmlns:wps="http://schemas.microsoft.com/office/word/2010/wordprocessingShape" mc:Ignorable="w14 w15 w16se wp14">
   <w:body>
     <w:p>
       <w:pPr>
@@ -2072,7 +2072,7 @@
               </wp:inline>
             </w:drawing>
           </mc:Choice>
-          <mc:Fallback>
+          <mc:Fallback xmlns:mv="urn:schemas-microsoft-com:mac:vml" xmlns:mo="http://schemas.microsoft.com/office/mac/office/2008/main">
             <w:pict>
               <v:group w14:anchorId="039C3E64" id="Group_x0020_10" o:spid="_x0000_s1026" style="width:434.95pt;height:2.2pt;mso-position-horizontal-relative:char;mso-position-vertical-relative:line" coordsize="8699,44" o:gfxdata="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">
                 <v:line id="Line_x0020_11" o:spid="_x0000_s1027" style="position:absolute;visibility:visible;mso-wrap-style:square" from="0,22" to="8699,22" o:connectortype="straight" o:gfxdata="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" strokecolor="#1f487c" strokeweight="2.16pt"/>
@@ -2353,7 +2353,7 @@
               </wp:inline>
             </w:drawing>
           </mc:Choice>
-          <mc:Fallback>
+          <mc:Fallback xmlns:mv="urn:schemas-microsoft-com:mac:vml" xmlns:mo="http://schemas.microsoft.com/office/mac/office/2008/main">
             <w:pict>
               <v:group w14:anchorId="1E75BFC5" id="Group_x0020_8" o:spid="_x0000_s1026" style="width:434.95pt;height:2.2pt;mso-position-horizontal-relative:char;mso-position-vertical-relative:line" coordsize="8699,44" o:gfxdata="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">
                 <v:line id="Line_x0020_9" o:spid="_x0000_s1027" style="position:absolute;visibility:visible;mso-wrap-style:square" from="0,22" to="8699,22" o:connectortype="straight" o:gfxdata="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" strokecolor="#1f487c" strokeweight="2.16pt"/>
@@ -2373,6 +2373,31 @@
           <w:sz w:val="16"/>
         </w:rPr>
       </w:pPr>
+      <w:r>
+        <w:rPr>
+          <w:b/>
+          <w:sz w:val="16"/>
+        </w:rPr>
+        <w:tab/>
+      </w:r>
+    </w:p>
+    <w:p>
+      <w:pPr>
+        <w:pStyle w:val="Corpodetexto"/>
+        <w:spacing w:before="8"/>
+        <w:rPr>
+          <w:b/>
+          <w:sz w:val="16"/>
+        </w:rPr>
+      </w:pPr>
+      <w:r>
+        <w:rPr>
+          <w:b/>
+          <w:sz w:val="16"/>
+        </w:rPr>
+        <w:tab/>
+        <w:t>Este documento contém especificações de requisitos para o aplicativo mobile, API e front end, que divulgará os pacotes de viagens da agência CodeTur. Com o aplicativo em mão o cliente terá condições de divulgar as informações sobre os pacotes de suas viagens.</w:t>
+      </w:r>
     </w:p>
     <w:p>
       <w:pPr>
@@ -2420,12 +2445,51 @@
     </w:p>
     <w:p>
       <w:pPr>
+        <w:pStyle w:val="Ttulo2"/>
+        <w:tabs>
+          <w:tab w:val="left" w:pos="999"/>
+          <w:tab w:val="left" w:pos="1000"/>
+        </w:tabs>
+        <w:ind w:left="139" w:firstLine="0"/>
+      </w:pPr>
+      <w:r>
+        <w:tab/>
+      </w:r>
+    </w:p>
+    <w:p>
+      <w:pPr>
+        <w:pStyle w:val="Ttulo2"/>
+        <w:tabs>
+          <w:tab w:val="left" w:pos="999"/>
+          <w:tab w:val="left" w:pos="1000"/>
+        </w:tabs>
+        <w:ind w:left="139" w:firstLine="0"/>
+        <w:rPr>
+          <w:b w:val="0"/>
+          <w:sz w:val="20"/>
+        </w:rPr>
+      </w:pPr>
+      <w:r>
+        <w:tab/>
+      </w:r>
+      <w:r>
+        <w:rPr>
+          <w:b w:val="0"/>
+          <w:sz w:val="20"/>
+        </w:rPr>
+        <w:t>Atualmente o cliente divulga os pacotes através de panfletos, que geram custos de impressão e possuí alcance reduzido.</w:t>
+      </w:r>
+    </w:p>
+    <w:p>
+      <w:pPr>
         <w:pStyle w:val="Corpodetexto"/>
         <w:spacing w:before="7"/>
         <w:rPr>
           <w:sz w:val="19"/>
         </w:rPr>
       </w:pPr>
+      <w:bookmarkStart w:id="5" w:name="_GoBack"/>
+      <w:bookmarkEnd w:id="5"/>
     </w:p>
     <w:p>
       <w:pPr>
@@ -2439,8 +2503,8 @@
           <w:tab w:val="left" w:pos="1000"/>
         </w:tabs>
       </w:pPr>
-      <w:bookmarkStart w:id="5" w:name="_bookmark5"/>
-      <w:bookmarkEnd w:id="5"/>
+      <w:bookmarkStart w:id="6" w:name="_bookmark5"/>
+      <w:bookmarkEnd w:id="6"/>
       <w:r>
         <w:rPr>
           <w:color w:val="003366"/>
@@ -2461,8 +2525,8 @@
     <w:tbl>
       <w:tblPr>
         <w:tblStyle w:val="TableNormal"/>
-        <w:tblW w:w="0" w:type="auto"/>
-        <w:tblInd w:w="157" w:type="dxa"/>
+        <w:tblW w:w="10287" w:type="dxa"/>
+        <w:tblInd w:w="-694" w:type="dxa"/>
         <w:tblBorders>
           <w:top w:val="single" w:sz="4" w:space="0" w:color="003366"/>
           <w:left w:val="single" w:sz="4" w:space="0" w:color="003366"/>
@@ -2475,17 +2539,18 @@
         <w:tblLook w:val="01E0" w:firstRow="1" w:lastRow="1" w:firstColumn="1" w:lastColumn="1" w:noHBand="0" w:noVBand="0"/>
       </w:tblPr>
       <w:tblGrid>
-        <w:gridCol w:w="629"/>
-        <w:gridCol w:w="3759"/>
-        <w:gridCol w:w="4244"/>
+        <w:gridCol w:w="502"/>
+        <w:gridCol w:w="3003"/>
+        <w:gridCol w:w="3391"/>
+        <w:gridCol w:w="3391"/>
       </w:tblGrid>
       <w:tr>
         <w:trPr>
-          <w:trHeight w:val="357"/>
+          <w:trHeight w:val="372"/>
         </w:trPr>
         <w:tc>
           <w:tcPr>
-            <w:tcW w:w="629" w:type="dxa"/>
+            <w:tcW w:w="502" w:type="dxa"/>
             <w:tcBorders>
               <w:top w:val="nil"/>
               <w:left w:val="nil"/>
@@ -2515,7 +2580,7 @@
         </w:tc>
         <w:tc>
           <w:tcPr>
-            <w:tcW w:w="3759" w:type="dxa"/>
+            <w:tcW w:w="3003" w:type="dxa"/>
             <w:tcBorders>
               <w:top w:val="nil"/>
               <w:left w:val="nil"/>
@@ -2545,7 +2610,7 @@
         </w:tc>
         <w:tc>
           <w:tcPr>
-            <w:tcW w:w="4244" w:type="dxa"/>
+            <w:tcW w:w="3391" w:type="dxa"/>
             <w:tcBorders>
               <w:top w:val="nil"/>
               <w:left w:val="nil"/>
@@ -2560,6 +2625,37 @@
               <w:ind w:left="112"/>
               <w:rPr>
                 <w:b/>
+                <w:color w:val="FFFFFF"/>
+                <w:sz w:val="20"/>
+              </w:rPr>
+            </w:pPr>
+            <w:r>
+              <w:rPr>
+                <w:b/>
+                <w:color w:val="FFFFFF"/>
+                <w:sz w:val="20"/>
+              </w:rPr>
+              <w:t>Autor</w:t>
+            </w:r>
+          </w:p>
+        </w:tc>
+        <w:tc>
+          <w:tcPr>
+            <w:tcW w:w="3391" w:type="dxa"/>
+            <w:tcBorders>
+              <w:top w:val="nil"/>
+              <w:left w:val="nil"/>
+              <w:bottom w:val="nil"/>
+              <w:right w:val="nil"/>
+            </w:tcBorders>
+            <w:shd w:val="clear" w:color="auto" w:fill="003366"/>
+          </w:tcPr>
+          <w:p>
+            <w:pPr>
+              <w:pStyle w:val="TableParagraph"/>
+              <w:ind w:left="112"/>
+              <w:rPr>
+                <w:b/>
                 <w:sz w:val="20"/>
               </w:rPr>
             </w:pPr>
@@ -2576,11 +2672,11 @@
       </w:tr>
       <w:tr>
         <w:trPr>
-          <w:trHeight w:val="449"/>
+          <w:trHeight w:val="468"/>
         </w:trPr>
         <w:tc>
           <w:tcPr>
-            <w:tcW w:w="629" w:type="dxa"/>
+            <w:tcW w:w="502" w:type="dxa"/>
           </w:tcPr>
           <w:p>
             <w:pPr>
@@ -2590,11 +2686,17 @@
                 <w:sz w:val="20"/>
               </w:rPr>
             </w:pPr>
-          </w:p>
-        </w:tc>
-        <w:tc>
-          <w:tcPr>
-            <w:tcW w:w="3759" w:type="dxa"/>
+            <w:r>
+              <w:rPr>
+                <w:sz w:val="20"/>
+              </w:rPr>
+              <w:t>1.0</w:t>
+            </w:r>
+          </w:p>
+        </w:tc>
+        <w:tc>
+          <w:tcPr>
+            <w:tcW w:w="3003" w:type="dxa"/>
           </w:tcPr>
           <w:p>
             <w:pPr>
@@ -2604,11 +2706,17 @@
                 <w:sz w:val="20"/>
               </w:rPr>
             </w:pPr>
-          </w:p>
-        </w:tc>
-        <w:tc>
-          <w:tcPr>
-            <w:tcW w:w="4244" w:type="dxa"/>
+            <w:r>
+              <w:rPr>
+                <w:sz w:val="20"/>
+              </w:rPr>
+              <w:t>24/07/2019</w:t>
+            </w:r>
+          </w:p>
+        </w:tc>
+        <w:tc>
+          <w:tcPr>
+            <w:tcW w:w="3391" w:type="dxa"/>
           </w:tcPr>
           <w:p>
             <w:pPr>
@@ -2620,42 +2728,85 @@
                 <w:sz w:val="20"/>
               </w:rPr>
             </w:pPr>
+            <w:r>
+              <w:rPr>
+                <w:sz w:val="20"/>
+              </w:rPr>
+              <w:t>Ricardo Ribeiro</w:t>
+            </w:r>
+          </w:p>
+        </w:tc>
+        <w:tc>
+          <w:tcPr>
+            <w:tcW w:w="3391" w:type="dxa"/>
+          </w:tcPr>
+          <w:p>
+            <w:pPr>
+              <w:pStyle w:val="TableParagraph"/>
+              <w:spacing w:before="65"/>
+              <w:ind w:right="97"/>
+              <w:jc w:val="both"/>
+              <w:rPr>
+                <w:sz w:val="20"/>
+              </w:rPr>
+            </w:pPr>
+            <w:r>
+              <w:rPr>
+                <w:sz w:val="20"/>
+              </w:rPr>
+              <w:t>Criação do documento de requisitos referente a primeira entrevista</w:t>
+            </w:r>
           </w:p>
         </w:tc>
       </w:tr>
       <w:tr>
         <w:trPr>
-          <w:trHeight w:val="393"/>
+          <w:trHeight w:val="409"/>
         </w:trPr>
         <w:tc>
           <w:tcPr>
-            <w:tcW w:w="629" w:type="dxa"/>
-          </w:tcPr>
-          <w:p>
-            <w:pPr>
-              <w:pStyle w:val="TableParagraph"/>
-              <w:rPr>
-                <w:sz w:val="20"/>
-              </w:rPr>
-            </w:pPr>
-          </w:p>
-        </w:tc>
-        <w:tc>
-          <w:tcPr>
-            <w:tcW w:w="3759" w:type="dxa"/>
-          </w:tcPr>
-          <w:p>
-            <w:pPr>
-              <w:pStyle w:val="TableParagraph"/>
-              <w:rPr>
-                <w:sz w:val="20"/>
-              </w:rPr>
-            </w:pPr>
-          </w:p>
-        </w:tc>
-        <w:tc>
-          <w:tcPr>
-            <w:tcW w:w="4244" w:type="dxa"/>
+            <w:tcW w:w="502" w:type="dxa"/>
+          </w:tcPr>
+          <w:p>
+            <w:pPr>
+              <w:pStyle w:val="TableParagraph"/>
+              <w:rPr>
+                <w:sz w:val="20"/>
+              </w:rPr>
+            </w:pPr>
+          </w:p>
+        </w:tc>
+        <w:tc>
+          <w:tcPr>
+            <w:tcW w:w="3003" w:type="dxa"/>
+          </w:tcPr>
+          <w:p>
+            <w:pPr>
+              <w:pStyle w:val="TableParagraph"/>
+              <w:rPr>
+                <w:sz w:val="20"/>
+              </w:rPr>
+            </w:pPr>
+          </w:p>
+        </w:tc>
+        <w:tc>
+          <w:tcPr>
+            <w:tcW w:w="3391" w:type="dxa"/>
+          </w:tcPr>
+          <w:p>
+            <w:pPr>
+              <w:pStyle w:val="TableParagraph"/>
+              <w:ind w:right="100"/>
+              <w:jc w:val="both"/>
+              <w:rPr>
+                <w:sz w:val="20"/>
+              </w:rPr>
+            </w:pPr>
+          </w:p>
+        </w:tc>
+        <w:tc>
+          <w:tcPr>
+            <w:tcW w:w="3391" w:type="dxa"/>
           </w:tcPr>
           <w:p>
             <w:pPr>
@@ -2671,37 +2822,52 @@
       </w:tr>
       <w:tr>
         <w:trPr>
-          <w:trHeight w:val="380"/>
+          <w:trHeight w:val="396"/>
         </w:trPr>
         <w:tc>
           <w:tcPr>
-            <w:tcW w:w="629" w:type="dxa"/>
-          </w:tcPr>
-          <w:p>
-            <w:pPr>
-              <w:pStyle w:val="TableParagraph"/>
-              <w:rPr>
-                <w:sz w:val="20"/>
-              </w:rPr>
-            </w:pPr>
-          </w:p>
-        </w:tc>
-        <w:tc>
-          <w:tcPr>
-            <w:tcW w:w="3759" w:type="dxa"/>
-          </w:tcPr>
-          <w:p>
-            <w:pPr>
-              <w:pStyle w:val="TableParagraph"/>
-              <w:rPr>
-                <w:sz w:val="20"/>
-              </w:rPr>
-            </w:pPr>
-          </w:p>
-        </w:tc>
-        <w:tc>
-          <w:tcPr>
-            <w:tcW w:w="4244" w:type="dxa"/>
+            <w:tcW w:w="502" w:type="dxa"/>
+          </w:tcPr>
+          <w:p>
+            <w:pPr>
+              <w:pStyle w:val="TableParagraph"/>
+              <w:rPr>
+                <w:sz w:val="20"/>
+              </w:rPr>
+            </w:pPr>
+          </w:p>
+        </w:tc>
+        <w:tc>
+          <w:tcPr>
+            <w:tcW w:w="3003" w:type="dxa"/>
+          </w:tcPr>
+          <w:p>
+            <w:pPr>
+              <w:pStyle w:val="TableParagraph"/>
+              <w:rPr>
+                <w:sz w:val="20"/>
+              </w:rPr>
+            </w:pPr>
+          </w:p>
+        </w:tc>
+        <w:tc>
+          <w:tcPr>
+            <w:tcW w:w="3391" w:type="dxa"/>
+          </w:tcPr>
+          <w:p>
+            <w:pPr>
+              <w:pStyle w:val="TableParagraph"/>
+              <w:ind w:right="97"/>
+              <w:jc w:val="both"/>
+              <w:rPr>
+                <w:sz w:val="20"/>
+              </w:rPr>
+            </w:pPr>
+          </w:p>
+        </w:tc>
+        <w:tc>
+          <w:tcPr>
+            <w:tcW w:w="3391" w:type="dxa"/>
           </w:tcPr>
           <w:p>
             <w:pPr>
@@ -2754,8 +2920,8 @@
         </w:tabs>
         <w:spacing w:before="100"/>
       </w:pPr>
-      <w:bookmarkStart w:id="6" w:name="_bookmark6"/>
-      <w:bookmarkEnd w:id="6"/>
+      <w:bookmarkStart w:id="7" w:name="_bookmark6"/>
+      <w:bookmarkEnd w:id="7"/>
       <w:r>
         <w:rPr>
           <w:color w:val="003366"/>
@@ -3020,8 +3186,8 @@
           <w:tab w:val="left" w:pos="1000"/>
         </w:tabs>
       </w:pPr>
-      <w:bookmarkStart w:id="7" w:name="_bookmark7"/>
-      <w:bookmarkEnd w:id="7"/>
+      <w:bookmarkStart w:id="8" w:name="_bookmark7"/>
+      <w:bookmarkEnd w:id="8"/>
       <w:r>
         <w:rPr>
           <w:color w:val="003366"/>
@@ -3060,8 +3226,8 @@
         <w:spacing w:before="100" w:after="19"/>
         <w:ind w:hanging="433"/>
       </w:pPr>
-      <w:bookmarkStart w:id="8" w:name="_bookmark8"/>
-      <w:bookmarkEnd w:id="8"/>
+      <w:bookmarkStart w:id="9" w:name="_bookmark8"/>
+      <w:bookmarkEnd w:id="9"/>
       <w:r>
         <w:rPr>
           <w:color w:val="1F487C"/>
@@ -3147,7 +3313,7 @@
               </wp:inline>
             </w:drawing>
           </mc:Choice>
-          <mc:Fallback>
+          <mc:Fallback xmlns:mv="urn:schemas-microsoft-com:mac:vml" xmlns:mo="http://schemas.microsoft.com/office/mac/office/2008/main">
             <w:pict>
               <v:group w14:anchorId="1451D065" id="Group_x0020_6" o:spid="_x0000_s1026" style="width:434.95pt;height:2.2pt;mso-position-horizontal-relative:char;mso-position-vertical-relative:line" coordsize="8699,44" o:gfxdata="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">
                 <v:line id="Line_x0020_7" o:spid="_x0000_s1027" style="position:absolute;visibility:visible;mso-wrap-style:square" from="0,22" to="8699,22" o:connectortype="straight" o:gfxdata="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" strokecolor="#1f487c" strokeweight="2.16pt"/>
@@ -3182,8 +3348,8 @@
         <w:spacing w:before="100"/>
         <w:ind w:left="858" w:hanging="718"/>
       </w:pPr>
-      <w:bookmarkStart w:id="9" w:name="_bookmark9"/>
-      <w:bookmarkEnd w:id="9"/>
+      <w:bookmarkStart w:id="10" w:name="_bookmark9"/>
+      <w:bookmarkEnd w:id="10"/>
       <w:r>
         <w:rPr>
           <w:color w:val="003366"/>
@@ -3620,8 +3786,8 @@
         </w:tabs>
         <w:spacing w:before="237"/>
       </w:pPr>
-      <w:bookmarkStart w:id="10" w:name="_bookmark10"/>
-      <w:bookmarkEnd w:id="10"/>
+      <w:bookmarkStart w:id="11" w:name="_bookmark10"/>
+      <w:bookmarkEnd w:id="11"/>
       <w:r>
         <w:rPr>
           <w:color w:val="003366"/>
@@ -4001,8 +4167,8 @@
           <w:sz w:val="32"/>
         </w:rPr>
       </w:pPr>
-      <w:bookmarkStart w:id="11" w:name="_bookmark11"/>
-      <w:bookmarkEnd w:id="11"/>
+      <w:bookmarkStart w:id="12" w:name="_bookmark11"/>
+      <w:bookmarkEnd w:id="12"/>
       <w:r>
         <w:rPr>
           <w:rFonts w:ascii="Verdana" w:hAnsi="Verdana"/>
@@ -4110,7 +4276,7 @@
               </wp:inline>
             </w:drawing>
           </mc:Choice>
-          <mc:Fallback>
+          <mc:Fallback xmlns:mv="urn:schemas-microsoft-com:mac:vml" xmlns:mo="http://schemas.microsoft.com/office/mac/office/2008/main">
             <w:pict>
               <v:group w14:anchorId="0DCA5986" id="Group_x0020_4" o:spid="_x0000_s1026" style="width:434.95pt;height:2.2pt;mso-position-horizontal-relative:char;mso-position-vertical-relative:line" coordsize="8699,44" o:gfxdata="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">
                 <v:line id="Line_x0020_5" o:spid="_x0000_s1027" style="position:absolute;visibility:visible;mso-wrap-style:square" from="0,22" to="8699,22" o:connectortype="straight" o:gfxdata="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" strokecolor="#1f487c" strokeweight="2.16pt"/>
@@ -4392,8 +4558,8 @@
           <w:sz w:val="24"/>
         </w:rPr>
       </w:pPr>
-      <w:bookmarkStart w:id="12" w:name="_bookmark12"/>
-      <w:bookmarkEnd w:id="12"/>
+      <w:bookmarkStart w:id="13" w:name="_bookmark12"/>
+      <w:bookmarkEnd w:id="13"/>
       <w:r>
         <w:rPr>
           <w:b/>
@@ -4652,8 +4818,8 @@
           <w:sz w:val="24"/>
         </w:rPr>
       </w:pPr>
-      <w:bookmarkStart w:id="13" w:name="_bookmark13"/>
-      <w:bookmarkEnd w:id="13"/>
+      <w:bookmarkStart w:id="14" w:name="_bookmark13"/>
+      <w:bookmarkEnd w:id="14"/>
       <w:r>
         <w:rPr>
           <w:b/>
@@ -4838,8 +5004,8 @@
           <w:sz w:val="24"/>
         </w:rPr>
       </w:pPr>
-      <w:bookmarkStart w:id="14" w:name="_bookmark14"/>
-      <w:bookmarkEnd w:id="14"/>
+      <w:bookmarkStart w:id="15" w:name="_bookmark14"/>
+      <w:bookmarkEnd w:id="15"/>
       <w:r>
         <w:rPr>
           <w:b/>
@@ -5367,8 +5533,8 @@
           <w:sz w:val="24"/>
         </w:rPr>
       </w:pPr>
-      <w:bookmarkStart w:id="15" w:name="_bookmark15"/>
-      <w:bookmarkEnd w:id="15"/>
+      <w:bookmarkStart w:id="16" w:name="_bookmark15"/>
+      <w:bookmarkEnd w:id="16"/>
       <w:r>
         <w:rPr>
           <w:b/>
@@ -5435,8 +5601,8 @@
           <w:sz w:val="24"/>
         </w:rPr>
       </w:pPr>
-      <w:bookmarkStart w:id="16" w:name="_bookmark16"/>
-      <w:bookmarkEnd w:id="16"/>
+      <w:bookmarkStart w:id="17" w:name="_bookmark16"/>
+      <w:bookmarkEnd w:id="17"/>
       <w:r>
         <w:rPr>
           <w:b/>
@@ -5495,8 +5661,6 @@
           <w:cols w:space="720"/>
         </w:sectPr>
       </w:pPr>
-      <w:bookmarkStart w:id="17" w:name="_GoBack"/>
-      <w:bookmarkEnd w:id="17"/>
     </w:p>
     <w:p>
       <w:pPr>
@@ -5636,7 +5800,7 @@
               </wp:inline>
             </w:drawing>
           </mc:Choice>
-          <mc:Fallback>
+          <mc:Fallback xmlns:mv="urn:schemas-microsoft-com:mac:vml" xmlns:mo="http://schemas.microsoft.com/office/mac/office/2008/main">
             <w:pict>
               <v:group w14:anchorId="1E8281ED" id="Group_x0020_2" o:spid="_x0000_s1026" style="width:434.95pt;height:2.2pt;mso-position-horizontal-relative:char;mso-position-vertical-relative:line" coordsize="8699,44" o:gfxdata="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">
                 <v:line id="Line_x0020_3" o:spid="_x0000_s1027" style="position:absolute;visibility:visible;mso-wrap-style:square" from="0,22" to="8699,22" o:connectortype="straight" o:gfxdata="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" strokecolor="#1f487c" strokeweight="2.16pt"/>
@@ -5914,7 +6078,7 @@
 </file>
 
 <file path=word/endnotes.xml><?xml version="1.0" encoding="utf-8"?>
-<w:endnotes xmlns:wpc="http://schemas.microsoft.com/office/word/2010/wordprocessingCanvas" xmlns:mo="http://schemas.microsoft.com/office/mac/office/2008/main" xmlns:mc="http://schemas.openxmlformats.org/markup-compatibility/2006" xmlns:mv="urn:schemas-microsoft-com:mac:vml" xmlns:o="urn:schemas-microsoft-com:office:office" xmlns:r="http://schemas.openxmlformats.org/officeDocument/2006/relationships" xmlns:m="http://schemas.openxmlformats.org/officeDocument/2006/math" xmlns:v="urn:schemas-microsoft-com:vml" xmlns:wp14="http://schemas.microsoft.com/office/word/2010/wordprocessingDrawing" xmlns:wp="http://schemas.openxmlformats.org/drawingml/2006/wordprocessingDrawing" xmlns:w10="urn:schemas-microsoft-com:office:word" xmlns:w="http://schemas.openxmlformats.org/wordprocessingml/2006/main" xmlns:w14="http://schemas.microsoft.com/office/word/2010/wordml" xmlns:w15="http://schemas.microsoft.com/office/word/2012/wordml" xmlns:wpg="http://schemas.microsoft.com/office/word/2010/wordprocessingGroup" xmlns:wpi="http://schemas.microsoft.com/office/word/2010/wordprocessingInk" xmlns:wne="http://schemas.microsoft.com/office/word/2006/wordml" xmlns:wps="http://schemas.microsoft.com/office/word/2010/wordprocessingShape" mc:Ignorable="w14 w15 wp14">
+<w:endnotes xmlns:wpc="http://schemas.microsoft.com/office/word/2010/wordprocessingCanvas" xmlns:cx="http://schemas.microsoft.com/office/drawing/2014/chartex" xmlns:mc="http://schemas.openxmlformats.org/markup-compatibility/2006" xmlns:o="urn:schemas-microsoft-com:office:office" xmlns:r="http://schemas.openxmlformats.org/officeDocument/2006/relationships" xmlns:m="http://schemas.openxmlformats.org/officeDocument/2006/math" xmlns:v="urn:schemas-microsoft-com:vml" xmlns:wp14="http://schemas.microsoft.com/office/word/2010/wordprocessingDrawing" xmlns:wp="http://schemas.openxmlformats.org/drawingml/2006/wordprocessingDrawing" xmlns:w10="urn:schemas-microsoft-com:office:word" xmlns:w="http://schemas.openxmlformats.org/wordprocessingml/2006/main" xmlns:w14="http://schemas.microsoft.com/office/word/2010/wordml" xmlns:w15="http://schemas.microsoft.com/office/word/2012/wordml" xmlns:w16se="http://schemas.microsoft.com/office/word/2015/wordml/symex" xmlns:wpg="http://schemas.microsoft.com/office/word/2010/wordprocessingGroup" xmlns:wpi="http://schemas.microsoft.com/office/word/2010/wordprocessingInk" xmlns:wne="http://schemas.microsoft.com/office/word/2006/wordml" xmlns:wps="http://schemas.microsoft.com/office/word/2010/wordprocessingShape" mc:Ignorable="w14 w15 w16se wp14">
   <w:endnote w:type="separator" w:id="-1">
     <w:p>
       <w:r>
@@ -5933,7 +6097,7 @@
 </file>
 
 <file path=word/footer1.xml><?xml version="1.0" encoding="utf-8"?>
-<w:ftr xmlns:wpc="http://schemas.microsoft.com/office/word/2010/wordprocessingCanvas" xmlns:mo="http://schemas.microsoft.com/office/mac/office/2008/main" xmlns:mc="http://schemas.openxmlformats.org/markup-compatibility/2006" xmlns:mv="urn:schemas-microsoft-com:mac:vml" xmlns:o="urn:schemas-microsoft-com:office:office" xmlns:r="http://schemas.openxmlformats.org/officeDocument/2006/relationships" xmlns:m="http://schemas.openxmlformats.org/officeDocument/2006/math" xmlns:v="urn:schemas-microsoft-com:vml" xmlns:wp14="http://schemas.microsoft.com/office/word/2010/wordprocessingDrawing" xmlns:wp="http://schemas.openxmlformats.org/drawingml/2006/wordprocessingDrawing" xmlns:w10="urn:schemas-microsoft-com:office:word" xmlns:w="http://schemas.openxmlformats.org/wordprocessingml/2006/main" xmlns:w14="http://schemas.microsoft.com/office/word/2010/wordml" xmlns:w15="http://schemas.microsoft.com/office/word/2012/wordml" xmlns:wpg="http://schemas.microsoft.com/office/word/2010/wordprocessingGroup" xmlns:wpi="http://schemas.microsoft.com/office/word/2010/wordprocessingInk" xmlns:wne="http://schemas.microsoft.com/office/word/2006/wordml" xmlns:wps="http://schemas.microsoft.com/office/word/2010/wordprocessingShape" mc:Ignorable="w14 w15 wp14">
+<w:ftr xmlns:wpc="http://schemas.microsoft.com/office/word/2010/wordprocessingCanvas" xmlns:cx="http://schemas.microsoft.com/office/drawing/2014/chartex" xmlns:mc="http://schemas.openxmlformats.org/markup-compatibility/2006" xmlns:o="urn:schemas-microsoft-com:office:office" xmlns:r="http://schemas.openxmlformats.org/officeDocument/2006/relationships" xmlns:m="http://schemas.openxmlformats.org/officeDocument/2006/math" xmlns:v="urn:schemas-microsoft-com:vml" xmlns:wp14="http://schemas.microsoft.com/office/word/2010/wordprocessingDrawing" xmlns:wp="http://schemas.openxmlformats.org/drawingml/2006/wordprocessingDrawing" xmlns:w10="urn:schemas-microsoft-com:office:word" xmlns:w="http://schemas.openxmlformats.org/wordprocessingml/2006/main" xmlns:w14="http://schemas.microsoft.com/office/word/2010/wordml" xmlns:w15="http://schemas.microsoft.com/office/word/2012/wordml" xmlns:w16se="http://schemas.microsoft.com/office/word/2015/wordml/symex" xmlns:wpg="http://schemas.microsoft.com/office/word/2010/wordprocessingGroup" xmlns:wpi="http://schemas.microsoft.com/office/word/2010/wordprocessingInk" xmlns:wne="http://schemas.microsoft.com/office/word/2006/wordml" xmlns:wps="http://schemas.microsoft.com/office/word/2010/wordprocessingShape" mc:Ignorable="w14 w15 w16se wp14">
   <w:p>
     <w:pPr>
       <w:pStyle w:val="Corpodetexto"/>
@@ -6159,7 +6323,7 @@
             </wp:anchor>
           </w:drawing>
         </mc:Choice>
-        <mc:Fallback>
+        <mc:Fallback xmlns:mv="urn:schemas-microsoft-com:mac:vml" xmlns:mo="http://schemas.microsoft.com/office/mac/office/2008/main">
           <w:pict>
             <v:group w14:anchorId="08E30FF0" id="Group_x0020_23" o:spid="_x0000_s1026" style="position:absolute;margin-left:90pt;margin-top:736.15pt;width:492.1pt;height:.5pt;z-index:-252368896;mso-position-horizontal-relative:page;mso-position-vertical-relative:page" coordorigin="1800,14724" coordsize="9842,10" o:gfxdata="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">
               <v:line id="Line_x0020_28" o:spid="_x0000_s1027" style="position:absolute;visibility:visible;mso-wrap-style:square" from="1800,14728" to="5737,14728" o:connectortype="straight" o:gfxdata="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" strokeweight="6095emu"/>
@@ -6268,7 +6432,7 @@
             </wp:anchor>
           </w:drawing>
         </mc:Choice>
-        <mc:Fallback>
+        <mc:Fallback xmlns:mv="urn:schemas-microsoft-com:mac:vml" xmlns:mo="http://schemas.microsoft.com/office/mac/office/2008/main">
           <w:pict>
             <v:shapetype w14:anchorId="729B4932" id="_x0000_t202" coordsize="21600,21600" o:spt="202" path="m0,0l0,21600,21600,21600,21600,0xe">
               <v:stroke joinstyle="miter"/>
@@ -6394,7 +6558,7 @@
                               <w:noProof/>
                               <w:sz w:val="16"/>
                             </w:rPr>
-                            <w:t>2</w:t>
+                            <w:t>5</w:t>
                           </w:r>
                           <w:r>
                             <w:fldChar w:fldCharType="end"/>
@@ -6425,7 +6589,11 @@
         </mc:Choice>
         <mc:Fallback>
           <w:pict>
-            <v:shape w14:anchorId="4A5408C3" id="Text_x0020_Box_x0020_21" o:spid="_x0000_s1029" type="#_x0000_t202" style="position:absolute;margin-left:510.5pt;margin-top:735.7pt;width:67.2pt;height:11.8pt;z-index:-252366848;visibility:visible;mso-wrap-style:square;mso-width-percent:0;mso-height-percent:0;mso-wrap-distance-left:9pt;mso-wrap-distance-top:0;mso-wrap-distance-right:9pt;mso-wrap-distance-bottom:0;mso-position-horizontal:absolute;mso-position-horizontal-relative:page;mso-position-vertical:absolute;mso-position-vertical-relative:page;mso-width-percent:0;mso-height-percent:0;mso-width-relative:page;mso-height-relative:page;v-text-anchor:top" o:gfxdata="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" filled="f" stroked="f">
+            <v:shapetype w14:anchorId="4A5408C3" id="_x0000_t202" coordsize="21600,21600" o:spt="202" path="m,l,21600r21600,l21600,xe">
+              <v:stroke joinstyle="miter"/>
+              <v:path gradientshapeok="t" o:connecttype="rect"/>
+            </v:shapetype>
+            <v:shape id="Text Box 21" o:spid="_x0000_s1029" type="#_x0000_t202" style="position:absolute;margin-left:510.5pt;margin-top:735.7pt;width:67.2pt;height:11.8pt;z-index:-252366848;visibility:visible;mso-wrap-style:square;mso-width-percent:0;mso-height-percent:0;mso-wrap-distance-left:9pt;mso-wrap-distance-top:0;mso-wrap-distance-right:9pt;mso-wrap-distance-bottom:0;mso-position-horizontal:absolute;mso-position-horizontal-relative:page;mso-position-vertical:absolute;mso-position-vertical-relative:page;mso-width-percent:0;mso-height-percent:0;mso-width-relative:page;mso-height-relative:page;v-text-anchor:top" o:gfxdata="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" filled="f" stroked="f">
               <v:textbox inset="0,0,0,0">
                 <w:txbxContent>
                   <w:p>
@@ -6459,7 +6627,7 @@
                         <w:noProof/>
                         <w:sz w:val="16"/>
                       </w:rPr>
-                      <w:t>13</w:t>
+                      <w:t>5</w:t>
                     </w:r>
                     <w:r>
                       <w:fldChar w:fldCharType="end"/>
@@ -6484,7 +6652,7 @@
 </file>
 
 <file path=word/footnotes.xml><?xml version="1.0" encoding="utf-8"?>
-<w:footnotes xmlns:wpc="http://schemas.microsoft.com/office/word/2010/wordprocessingCanvas" xmlns:mo="http://schemas.microsoft.com/office/mac/office/2008/main" xmlns:mc="http://schemas.openxmlformats.org/markup-compatibility/2006" xmlns:mv="urn:schemas-microsoft-com:mac:vml" xmlns:o="urn:schemas-microsoft-com:office:office" xmlns:r="http://schemas.openxmlformats.org/officeDocument/2006/relationships" xmlns:m="http://schemas.openxmlformats.org/officeDocument/2006/math" xmlns:v="urn:schemas-microsoft-com:vml" xmlns:wp14="http://schemas.microsoft.com/office/word/2010/wordprocessingDrawing" xmlns:wp="http://schemas.openxmlformats.org/drawingml/2006/wordprocessingDrawing" xmlns:w10="urn:schemas-microsoft-com:office:word" xmlns:w="http://schemas.openxmlformats.org/wordprocessingml/2006/main" xmlns:w14="http://schemas.microsoft.com/office/word/2010/wordml" xmlns:w15="http://schemas.microsoft.com/office/word/2012/wordml" xmlns:wpg="http://schemas.microsoft.com/office/word/2010/wordprocessingGroup" xmlns:wpi="http://schemas.microsoft.com/office/word/2010/wordprocessingInk" xmlns:wne="http://schemas.microsoft.com/office/word/2006/wordml" xmlns:wps="http://schemas.microsoft.com/office/word/2010/wordprocessingShape" mc:Ignorable="w14 w15 wp14">
+<w:footnotes xmlns:wpc="http://schemas.microsoft.com/office/word/2010/wordprocessingCanvas" xmlns:cx="http://schemas.microsoft.com/office/drawing/2014/chartex" xmlns:mc="http://schemas.openxmlformats.org/markup-compatibility/2006" xmlns:o="urn:schemas-microsoft-com:office:office" xmlns:r="http://schemas.openxmlformats.org/officeDocument/2006/relationships" xmlns:m="http://schemas.openxmlformats.org/officeDocument/2006/math" xmlns:v="urn:schemas-microsoft-com:vml" xmlns:wp14="http://schemas.microsoft.com/office/word/2010/wordprocessingDrawing" xmlns:wp="http://schemas.openxmlformats.org/drawingml/2006/wordprocessingDrawing" xmlns:w10="urn:schemas-microsoft-com:office:word" xmlns:w="http://schemas.openxmlformats.org/wordprocessingml/2006/main" xmlns:w14="http://schemas.microsoft.com/office/word/2010/wordml" xmlns:w15="http://schemas.microsoft.com/office/word/2012/wordml" xmlns:w16se="http://schemas.microsoft.com/office/word/2015/wordml/symex" xmlns:wpg="http://schemas.microsoft.com/office/word/2010/wordprocessingGroup" xmlns:wpi="http://schemas.microsoft.com/office/word/2010/wordprocessingInk" xmlns:wne="http://schemas.microsoft.com/office/word/2006/wordml" xmlns:wps="http://schemas.microsoft.com/office/word/2010/wordprocessingShape" mc:Ignorable="w14 w15 w16se wp14">
   <w:footnote w:type="separator" w:id="-1">
     <w:p>
       <w:r>
@@ -6503,7 +6671,7 @@
 </file>
 
 <file path=word/header1.xml><?xml version="1.0" encoding="utf-8"?>
-<w:hdr xmlns:wpc="http://schemas.microsoft.com/office/word/2010/wordprocessingCanvas" xmlns:mo="http://schemas.microsoft.com/office/mac/office/2008/main" xmlns:mc="http://schemas.openxmlformats.org/markup-compatibility/2006" xmlns:mv="urn:schemas-microsoft-com:mac:vml" xmlns:o="urn:schemas-microsoft-com:office:office" xmlns:r="http://schemas.openxmlformats.org/officeDocument/2006/relationships" xmlns:m="http://schemas.openxmlformats.org/officeDocument/2006/math" xmlns:v="urn:schemas-microsoft-com:vml" xmlns:wp14="http://schemas.microsoft.com/office/word/2010/wordprocessingDrawing" xmlns:wp="http://schemas.openxmlformats.org/drawingml/2006/wordprocessingDrawing" xmlns:w10="urn:schemas-microsoft-com:office:word" xmlns:w="http://schemas.openxmlformats.org/wordprocessingml/2006/main" xmlns:w14="http://schemas.microsoft.com/office/word/2010/wordml" xmlns:w15="http://schemas.microsoft.com/office/word/2012/wordml" xmlns:wpg="http://schemas.microsoft.com/office/word/2010/wordprocessingGroup" xmlns:wpi="http://schemas.microsoft.com/office/word/2010/wordprocessingInk" xmlns:wne="http://schemas.microsoft.com/office/word/2006/wordml" xmlns:wps="http://schemas.microsoft.com/office/word/2010/wordprocessingShape" mc:Ignorable="w14 w15 wp14">
+<w:hdr xmlns:wpc="http://schemas.microsoft.com/office/word/2010/wordprocessingCanvas" xmlns:cx="http://schemas.microsoft.com/office/drawing/2014/chartex" xmlns:mc="http://schemas.openxmlformats.org/markup-compatibility/2006" xmlns:o="urn:schemas-microsoft-com:office:office" xmlns:r="http://schemas.openxmlformats.org/officeDocument/2006/relationships" xmlns:m="http://schemas.openxmlformats.org/officeDocument/2006/math" xmlns:v="urn:schemas-microsoft-com:vml" xmlns:wp14="http://schemas.microsoft.com/office/word/2010/wordprocessingDrawing" xmlns:wp="http://schemas.openxmlformats.org/drawingml/2006/wordprocessingDrawing" xmlns:w10="urn:schemas-microsoft-com:office:word" xmlns:w="http://schemas.openxmlformats.org/wordprocessingml/2006/main" xmlns:w14="http://schemas.microsoft.com/office/word/2010/wordml" xmlns:w15="http://schemas.microsoft.com/office/word/2012/wordml" xmlns:w16se="http://schemas.microsoft.com/office/word/2015/wordml/symex" xmlns:wpg="http://schemas.microsoft.com/office/word/2010/wordprocessingGroup" xmlns:wpi="http://schemas.microsoft.com/office/word/2010/wordprocessingInk" xmlns:wne="http://schemas.microsoft.com/office/word/2006/wordml" xmlns:wps="http://schemas.microsoft.com/office/word/2010/wordprocessingShape" mc:Ignorable="w14 w15 w16se wp14">
   <w:p>
     <w:pPr>
       <w:pStyle w:val="Corpodetexto"/>
@@ -6634,7 +6802,7 @@
             </wp:anchor>
           </w:drawing>
         </mc:Choice>
-        <mc:Fallback>
+        <mc:Fallback xmlns:mv="urn:schemas-microsoft-com:mac:vml" xmlns:mo="http://schemas.microsoft.com/office/mac/office/2008/main">
           <w:pict>
             <v:shapetype w14:anchorId="115A9CC2" id="_x0000_t202" coordsize="21600,21600" o:spt="202" path="m0,0l0,21600,21600,21600,21600,0xe">
               <v:stroke joinstyle="miter"/>
@@ -6847,7 +7015,7 @@
             </wp:anchor>
           </w:drawing>
         </mc:Choice>
-        <mc:Fallback>
+        <mc:Fallback xmlns:mv="urn:schemas-microsoft-com:mac:vml" xmlns:mo="http://schemas.microsoft.com/office/mac/office/2008/main">
           <w:pict>
             <v:group w14:anchorId="7E3E339B" id="Group_x0020_31" o:spid="_x0000_s1026" style="position:absolute;margin-left:90pt;margin-top:45.7pt;width:432.1pt;height:.5pt;z-index:-252372992;mso-position-horizontal-relative:page;mso-position-vertical-relative:page" coordorigin="1800,914" coordsize="8642,10" o:gfxdata="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">
               <v:line id="Line_x0020_34" o:spid="_x0000_s1027" style="position:absolute;visibility:visible;mso-wrap-style:square" from="1800,919" to="6121,919" o:connectortype="straight" o:gfxdata="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" strokeweight=".48pt"/>
@@ -6954,7 +7122,7 @@
             </wp:anchor>
           </w:drawing>
         </mc:Choice>
-        <mc:Fallback>
+        <mc:Fallback xmlns:mv="urn:schemas-microsoft-com:mac:vml" xmlns:mo="http://schemas.microsoft.com/office/mac/office/2008/main">
           <w:pict>
             <v:shape w14:anchorId="153FF713" id="Text_x0020_Box_x0020_30" o:spid="_x0000_s1027" type="#_x0000_t202" style="position:absolute;margin-left:94.4pt;margin-top:45.25pt;width:104.45pt;height:11.8pt;z-index:-252371968;visibility:visible;mso-wrap-style:square;mso-width-percent:0;mso-height-percent:0;mso-wrap-distance-left:9pt;mso-wrap-distance-top:0;mso-wrap-distance-right:9pt;mso-wrap-distance-bottom:0;mso-position-horizontal:absolute;mso-position-horizontal-relative:page;mso-position-vertical:absolute;mso-position-vertical-relative:page;mso-width-percent:0;mso-height-percent:0;mso-width-relative:page;mso-height-relative:page;v-text-anchor:top" o:gfxdata="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" filled="f" stroked="f">
               <v:textbox inset="0,0,0,0">
@@ -6987,7 +7155,7 @@
 </file>
 
 <file path=word/header2.xml><?xml version="1.0" encoding="utf-8"?>
-<w:hdr xmlns:wpc="http://schemas.microsoft.com/office/word/2010/wordprocessingCanvas" xmlns:mo="http://schemas.microsoft.com/office/mac/office/2008/main" xmlns:mc="http://schemas.openxmlformats.org/markup-compatibility/2006" xmlns:mv="urn:schemas-microsoft-com:mac:vml" xmlns:o="urn:schemas-microsoft-com:office:office" xmlns:r="http://schemas.openxmlformats.org/officeDocument/2006/relationships" xmlns:m="http://schemas.openxmlformats.org/officeDocument/2006/math" xmlns:v="urn:schemas-microsoft-com:vml" xmlns:wp14="http://schemas.microsoft.com/office/word/2010/wordprocessingDrawing" xmlns:wp="http://schemas.openxmlformats.org/drawingml/2006/wordprocessingDrawing" xmlns:w10="urn:schemas-microsoft-com:office:word" xmlns:w="http://schemas.openxmlformats.org/wordprocessingml/2006/main" xmlns:w14="http://schemas.microsoft.com/office/word/2010/wordml" xmlns:w15="http://schemas.microsoft.com/office/word/2012/wordml" xmlns:wpg="http://schemas.microsoft.com/office/word/2010/wordprocessingGroup" xmlns:wpi="http://schemas.microsoft.com/office/word/2010/wordprocessingInk" xmlns:wne="http://schemas.microsoft.com/office/word/2006/wordml" xmlns:wps="http://schemas.microsoft.com/office/word/2010/wordprocessingShape" mc:Ignorable="w14 w15 wp14">
+<w:hdr xmlns:wpc="http://schemas.microsoft.com/office/word/2010/wordprocessingCanvas" xmlns:cx="http://schemas.microsoft.com/office/drawing/2014/chartex" xmlns:mc="http://schemas.openxmlformats.org/markup-compatibility/2006" xmlns:o="urn:schemas-microsoft-com:office:office" xmlns:r="http://schemas.openxmlformats.org/officeDocument/2006/relationships" xmlns:m="http://schemas.openxmlformats.org/officeDocument/2006/math" xmlns:v="urn:schemas-microsoft-com:vml" xmlns:wp14="http://schemas.microsoft.com/office/word/2010/wordprocessingDrawing" xmlns:wp="http://schemas.openxmlformats.org/drawingml/2006/wordprocessingDrawing" xmlns:w10="urn:schemas-microsoft-com:office:word" xmlns:w="http://schemas.openxmlformats.org/wordprocessingml/2006/main" xmlns:w14="http://schemas.microsoft.com/office/word/2010/wordml" xmlns:w15="http://schemas.microsoft.com/office/word/2012/wordml" xmlns:w16se="http://schemas.microsoft.com/office/word/2015/wordml/symex" xmlns:wpg="http://schemas.microsoft.com/office/word/2010/wordprocessingGroup" xmlns:wpi="http://schemas.microsoft.com/office/word/2010/wordprocessingInk" xmlns:wne="http://schemas.microsoft.com/office/word/2006/wordml" xmlns:wps="http://schemas.microsoft.com/office/word/2010/wordprocessingShape" mc:Ignorable="w14 w15 w16se wp14">
   <w:p>
     <w:pPr>
       <w:pStyle w:val="Corpodetexto"/>
@@ -7144,7 +7312,7 @@
             </wp:anchor>
           </w:drawing>
         </mc:Choice>
-        <mc:Fallback>
+        <mc:Fallback xmlns:mv="urn:schemas-microsoft-com:mac:vml" xmlns:mo="http://schemas.microsoft.com/office/mac/office/2008/main">
           <w:pict>
             <v:group w14:anchorId="393C8AB8" id="Group_x0020_17" o:spid="_x0000_s1026" style="position:absolute;margin-left:90pt;margin-top:45.7pt;width:432.1pt;height:.5pt;z-index:-252365824;mso-position-horizontal-relative:page;mso-position-vertical-relative:page" coordorigin="1800,914" coordsize="8642,10" o:gfxdata="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">
               <v:line id="Line_x0020_20" o:spid="_x0000_s1027" style="position:absolute;visibility:visible;mso-wrap-style:square" from="1800,919" to="6121,919" o:connectortype="straight" o:gfxdata="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" strokeweight=".48pt"/>
@@ -7251,7 +7419,7 @@
             </wp:anchor>
           </w:drawing>
         </mc:Choice>
-        <mc:Fallback>
+        <mc:Fallback xmlns:mv="urn:schemas-microsoft-com:mac:vml" xmlns:mo="http://schemas.microsoft.com/office/mac/office/2008/main">
           <w:pict>
             <v:shapetype w14:anchorId="153A3FAE" id="_x0000_t202" coordsize="21600,21600" o:spt="202" path="m0,0l0,21600,21600,21600,21600,0xe">
               <v:stroke joinstyle="miter"/>
@@ -7396,7 +7564,7 @@
             </wp:anchor>
           </w:drawing>
         </mc:Choice>
-        <mc:Fallback>
+        <mc:Fallback xmlns:mv="urn:schemas-microsoft-com:mac:vml" xmlns:mo="http://schemas.microsoft.com/office/mac/office/2008/main">
           <w:pict>
             <v:shape w14:anchorId="76A9B4EC" id="Text_x0020_Box_x0020_15" o:spid="_x0000_s1031" type="#_x0000_t202" style="position:absolute;margin-left:467.7pt;margin-top:45.25pt;width:50.1pt;height:11.8pt;z-index:-252363776;visibility:visible;mso-wrap-style:square;mso-width-percent:0;mso-height-percent:0;mso-wrap-distance-left:9pt;mso-wrap-distance-top:0;mso-wrap-distance-right:9pt;mso-wrap-distance-bottom:0;mso-position-horizontal:absolute;mso-position-horizontal-relative:page;mso-position-vertical:absolute;mso-position-vertical-relative:page;mso-width-percent:0;mso-height-percent:0;mso-width-relative:page;mso-height-relative:page;v-text-anchor:top" o:gfxdata="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" filled="f" stroked="f">
               <v:textbox inset="0,0,0,0">
@@ -7447,7 +7615,7 @@
 </file>
 
 <file path=word/header3.xml><?xml version="1.0" encoding="utf-8"?>
-<w:hdr xmlns:wpc="http://schemas.microsoft.com/office/word/2010/wordprocessingCanvas" xmlns:mo="http://schemas.microsoft.com/office/mac/office/2008/main" xmlns:mc="http://schemas.openxmlformats.org/markup-compatibility/2006" xmlns:mv="urn:schemas-microsoft-com:mac:vml" xmlns:o="urn:schemas-microsoft-com:office:office" xmlns:r="http://schemas.openxmlformats.org/officeDocument/2006/relationships" xmlns:m="http://schemas.openxmlformats.org/officeDocument/2006/math" xmlns:v="urn:schemas-microsoft-com:vml" xmlns:wp14="http://schemas.microsoft.com/office/word/2010/wordprocessingDrawing" xmlns:wp="http://schemas.openxmlformats.org/drawingml/2006/wordprocessingDrawing" xmlns:w10="urn:schemas-microsoft-com:office:word" xmlns:w="http://schemas.openxmlformats.org/wordprocessingml/2006/main" xmlns:w14="http://schemas.microsoft.com/office/word/2010/wordml" xmlns:w15="http://schemas.microsoft.com/office/word/2012/wordml" xmlns:wpg="http://schemas.microsoft.com/office/word/2010/wordprocessingGroup" xmlns:wpi="http://schemas.microsoft.com/office/word/2010/wordprocessingInk" xmlns:wne="http://schemas.microsoft.com/office/word/2006/wordml" xmlns:wps="http://schemas.microsoft.com/office/word/2010/wordprocessingShape" mc:Ignorable="w14 w15 wp14">
+<w:hdr xmlns:wpc="http://schemas.microsoft.com/office/word/2010/wordprocessingCanvas" xmlns:cx="http://schemas.microsoft.com/office/drawing/2014/chartex" xmlns:mc="http://schemas.openxmlformats.org/markup-compatibility/2006" xmlns:o="urn:schemas-microsoft-com:office:office" xmlns:r="http://schemas.openxmlformats.org/officeDocument/2006/relationships" xmlns:m="http://schemas.openxmlformats.org/officeDocument/2006/math" xmlns:v="urn:schemas-microsoft-com:vml" xmlns:wp14="http://schemas.microsoft.com/office/word/2010/wordprocessingDrawing" xmlns:wp="http://schemas.openxmlformats.org/drawingml/2006/wordprocessingDrawing" xmlns:w10="urn:schemas-microsoft-com:office:word" xmlns:w="http://schemas.openxmlformats.org/wordprocessingml/2006/main" xmlns:w14="http://schemas.microsoft.com/office/word/2010/wordml" xmlns:w15="http://schemas.microsoft.com/office/word/2012/wordml" xmlns:w16se="http://schemas.microsoft.com/office/word/2015/wordml/symex" xmlns:wpg="http://schemas.microsoft.com/office/word/2010/wordprocessingGroup" xmlns:wpi="http://schemas.microsoft.com/office/word/2010/wordprocessingInk" xmlns:wne="http://schemas.microsoft.com/office/word/2006/wordml" xmlns:wps="http://schemas.microsoft.com/office/word/2010/wordprocessingShape" mc:Ignorable="w14 w15 w16se wp14">
   <w:p>
     <w:pPr>
       <w:pStyle w:val="Corpodetexto"/>
@@ -7604,7 +7772,7 @@
             </wp:anchor>
           </w:drawing>
         </mc:Choice>
-        <mc:Fallback>
+        <mc:Fallback xmlns:mv="urn:schemas-microsoft-com:mac:vml" xmlns:mo="http://schemas.microsoft.com/office/mac/office/2008/main">
           <w:pict>
             <v:group w14:anchorId="42D8B6BB" id="Group_x0020_11" o:spid="_x0000_s1026" style="position:absolute;margin-left:90pt;margin-top:45.7pt;width:432.1pt;height:.5pt;z-index:-252362752;mso-position-horizontal-relative:page;mso-position-vertical-relative:page" coordorigin="1800,914" coordsize="8642,10" o:gfxdata="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">
               <v:line id="Line_x0020_14" o:spid="_x0000_s1027" style="position:absolute;visibility:visible;mso-wrap-style:square" from="1800,919" to="6121,919" o:connectortype="straight" o:gfxdata="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" strokeweight=".48pt"/>
@@ -7711,7 +7879,7 @@
             </wp:anchor>
           </w:drawing>
         </mc:Choice>
-        <mc:Fallback>
+        <mc:Fallback xmlns:mv="urn:schemas-microsoft-com:mac:vml" xmlns:mo="http://schemas.microsoft.com/office/mac/office/2008/main">
           <w:pict>
             <v:shapetype w14:anchorId="6AE3C3A9" id="_x0000_t202" coordsize="21600,21600" o:spt="202" path="m0,0l0,21600,21600,21600,21600,0xe">
               <v:stroke joinstyle="miter"/>
@@ -7838,7 +8006,7 @@
             </wp:anchor>
           </w:drawing>
         </mc:Choice>
-        <mc:Fallback>
+        <mc:Fallback xmlns:mv="urn:schemas-microsoft-com:mac:vml" xmlns:mo="http://schemas.microsoft.com/office/mac/office/2008/main">
           <w:pict>
             <v:shape w14:anchorId="3ED60A74" id="Text_x0020_Box_x0020_9" o:spid="_x0000_s1033" type="#_x0000_t202" style="position:absolute;margin-left:467.7pt;margin-top:45.25pt;width:50.1pt;height:11.8pt;z-index:-252360704;visibility:visible;mso-wrap-style:square;mso-width-percent:0;mso-height-percent:0;mso-wrap-distance-left:9pt;mso-wrap-distance-top:0;mso-wrap-distance-right:9pt;mso-wrap-distance-bottom:0;mso-position-horizontal:absolute;mso-position-horizontal-relative:page;mso-position-vertical:absolute;mso-position-vertical-relative:page;mso-width-percent:0;mso-height-percent:0;mso-width-relative:page;mso-height-relative:page;v-text-anchor:top" o:gfxdata="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" filled="f" stroked="f">
               <v:textbox inset="0,0,0,0">
@@ -7871,7 +8039,7 @@
 </file>
 
 <file path=word/header4.xml><?xml version="1.0" encoding="utf-8"?>
-<w:hdr xmlns:wpc="http://schemas.microsoft.com/office/word/2010/wordprocessingCanvas" xmlns:mo="http://schemas.microsoft.com/office/mac/office/2008/main" xmlns:mc="http://schemas.openxmlformats.org/markup-compatibility/2006" xmlns:mv="urn:schemas-microsoft-com:mac:vml" xmlns:o="urn:schemas-microsoft-com:office:office" xmlns:r="http://schemas.openxmlformats.org/officeDocument/2006/relationships" xmlns:m="http://schemas.openxmlformats.org/officeDocument/2006/math" xmlns:v="urn:schemas-microsoft-com:vml" xmlns:wp14="http://schemas.microsoft.com/office/word/2010/wordprocessingDrawing" xmlns:wp="http://schemas.openxmlformats.org/drawingml/2006/wordprocessingDrawing" xmlns:w10="urn:schemas-microsoft-com:office:word" xmlns:w="http://schemas.openxmlformats.org/wordprocessingml/2006/main" xmlns:w14="http://schemas.microsoft.com/office/word/2010/wordml" xmlns:w15="http://schemas.microsoft.com/office/word/2012/wordml" xmlns:wpg="http://schemas.microsoft.com/office/word/2010/wordprocessingGroup" xmlns:wpi="http://schemas.microsoft.com/office/word/2010/wordprocessingInk" xmlns:wne="http://schemas.microsoft.com/office/word/2006/wordml" xmlns:wps="http://schemas.microsoft.com/office/word/2010/wordprocessingShape" mc:Ignorable="w14 w15 wp14">
+<w:hdr xmlns:wpc="http://schemas.microsoft.com/office/word/2010/wordprocessingCanvas" xmlns:cx="http://schemas.microsoft.com/office/drawing/2014/chartex" xmlns:mc="http://schemas.openxmlformats.org/markup-compatibility/2006" xmlns:o="urn:schemas-microsoft-com:office:office" xmlns:r="http://schemas.openxmlformats.org/officeDocument/2006/relationships" xmlns:m="http://schemas.openxmlformats.org/officeDocument/2006/math" xmlns:v="urn:schemas-microsoft-com:vml" xmlns:wp14="http://schemas.microsoft.com/office/word/2010/wordprocessingDrawing" xmlns:wp="http://schemas.openxmlformats.org/drawingml/2006/wordprocessingDrawing" xmlns:w10="urn:schemas-microsoft-com:office:word" xmlns:w="http://schemas.openxmlformats.org/wordprocessingml/2006/main" xmlns:w14="http://schemas.microsoft.com/office/word/2010/wordml" xmlns:w15="http://schemas.microsoft.com/office/word/2012/wordml" xmlns:w16se="http://schemas.microsoft.com/office/word/2015/wordml/symex" xmlns:wpg="http://schemas.microsoft.com/office/word/2010/wordprocessingGroup" xmlns:wpi="http://schemas.microsoft.com/office/word/2010/wordprocessingInk" xmlns:wne="http://schemas.microsoft.com/office/word/2006/wordml" xmlns:wps="http://schemas.microsoft.com/office/word/2010/wordprocessingShape" mc:Ignorable="w14 w15 w16se wp14">
   <w:p>
     <w:pPr>
       <w:pStyle w:val="Corpodetexto"/>
@@ -8028,7 +8196,7 @@
             </wp:anchor>
           </w:drawing>
         </mc:Choice>
-        <mc:Fallback>
+        <mc:Fallback xmlns:mv="urn:schemas-microsoft-com:mac:vml" xmlns:mo="http://schemas.microsoft.com/office/mac/office/2008/main">
           <w:pict>
             <v:group w14:anchorId="7D7BB678" id="Group_x0020_5" o:spid="_x0000_s1026" style="position:absolute;margin-left:90pt;margin-top:45.7pt;width:432.1pt;height:.5pt;z-index:-252359680;mso-position-horizontal-relative:page;mso-position-vertical-relative:page" coordorigin="1800,914" coordsize="8642,10" o:gfxdata="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">
               <v:line id="Line_x0020_8" o:spid="_x0000_s1027" style="position:absolute;visibility:visible;mso-wrap-style:square" from="1800,919" to="6121,919" o:connectortype="straight" o:gfxdata="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" strokeweight=".48pt"/>
@@ -8108,7 +8276,7 @@
             </wp:anchor>
           </w:drawing>
         </mc:Choice>
-        <mc:Fallback>
+        <mc:Fallback xmlns:mv="urn:schemas-microsoft-com:mac:vml" xmlns:mo="http://schemas.microsoft.com/office/mac/office/2008/main">
           <w:pict>
             <v:line w14:anchorId="3182681E" id="Line_x0020_4" o:spid="_x0000_s1026" style="position:absolute;z-index:-252358656;visibility:visible;mso-wrap-style:square;mso-width-percent:0;mso-height-percent:0;mso-wrap-distance-left:9pt;mso-wrap-distance-top:0;mso-wrap-distance-right:9pt;mso-wrap-distance-bottom:0;mso-position-horizontal:absolute;mso-position-horizontal-relative:page;mso-position-vertical:absolute;mso-position-vertical-relative:page;mso-width-percent:0;mso-height-percent:0;mso-width-relative:page;mso-height-relative:page" from="88.55pt,93.6pt" to="523.5pt,93.6pt" o:gfxdata="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" strokecolor="#1f487c" strokeweight="2.16pt">
               <w10:wrap anchorx="page" anchory="page"/>
@@ -8212,7 +8380,7 @@
             </wp:anchor>
           </w:drawing>
         </mc:Choice>
-        <mc:Fallback>
+        <mc:Fallback xmlns:mv="urn:schemas-microsoft-com:mac:vml" xmlns:mo="http://schemas.microsoft.com/office/mac/office/2008/main">
           <w:pict>
             <v:shapetype w14:anchorId="7F690561" id="_x0000_t202" coordsize="21600,21600" o:spt="202" path="m0,0l0,21600,21600,21600,21600,0xe">
               <v:stroke joinstyle="miter"/>
@@ -8345,7 +8513,7 @@
             </wp:anchor>
           </w:drawing>
         </mc:Choice>
-        <mc:Fallback>
+        <mc:Fallback xmlns:mv="urn:schemas-microsoft-com:mac:vml" xmlns:mo="http://schemas.microsoft.com/office/mac/office/2008/main">
           <w:pict>
             <v:shape w14:anchorId="7B005BB6" id="Text_x0020_Box_x0020_2" o:spid="_x0000_s1035" type="#_x0000_t202" style="position:absolute;margin-left:467.7pt;margin-top:45.25pt;width:50.1pt;height:11.8pt;z-index:-252356608;visibility:visible;mso-wrap-style:square;mso-width-percent:0;mso-height-percent:0;mso-wrap-distance-left:9pt;mso-wrap-distance-top:0;mso-wrap-distance-right:9pt;mso-wrap-distance-bottom:0;mso-position-horizontal:absolute;mso-position-horizontal-relative:page;mso-position-vertical:absolute;mso-position-vertical-relative:page;mso-width-percent:0;mso-height-percent:0;mso-width-relative:page;mso-height-relative:page;v-text-anchor:top" o:gfxdata="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" filled="f" stroked="f">
               <v:textbox inset="0,0,0,0">
@@ -8494,7 +8662,7 @@
             </wp:anchor>
           </w:drawing>
         </mc:Choice>
-        <mc:Fallback>
+        <mc:Fallback xmlns:mv="urn:schemas-microsoft-com:mac:vml" xmlns:mo="http://schemas.microsoft.com/office/mac/office/2008/main">
           <w:pict>
             <v:shape w14:anchorId="57CB5086" id="Text_x0020_Box_x0020_1" o:spid="_x0000_s1036" type="#_x0000_t202" style="position:absolute;margin-left:89pt;margin-top:71.15pt;width:118.2pt;height:21.4pt;z-index:-252355584;visibility:visible;mso-wrap-style:square;mso-width-percent:0;mso-height-percent:0;mso-wrap-distance-left:9pt;mso-wrap-distance-top:0;mso-wrap-distance-right:9pt;mso-wrap-distance-bottom:0;mso-position-horizontal:absolute;mso-position-horizontal-relative:page;mso-position-vertical:absolute;mso-position-vertical-relative:page;mso-width-percent:0;mso-height-percent:0;mso-width-relative:page;mso-height-relative:page;v-text-anchor:top" o:gfxdata="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" filled="f" stroked="f">
               <v:textbox inset="0,0,0,0">
@@ -8547,8 +8715,8 @@
 </file>
 
 <file path=word/numbering.xml><?xml version="1.0" encoding="utf-8"?>
-<w:numbering xmlns:wpc="http://schemas.microsoft.com/office/word/2010/wordprocessingCanvas" xmlns:mo="http://schemas.microsoft.com/office/mac/office/2008/main" xmlns:mc="http://schemas.openxmlformats.org/markup-compatibility/2006" xmlns:mv="urn:schemas-microsoft-com:mac:vml" xmlns:o="urn:schemas-microsoft-com:office:office" xmlns:r="http://schemas.openxmlformats.org/officeDocument/2006/relationships" xmlns:m="http://schemas.openxmlformats.org/officeDocument/2006/math" xmlns:v="urn:schemas-microsoft-com:vml" xmlns:wp14="http://schemas.microsoft.com/office/word/2010/wordprocessingDrawing" xmlns:wp="http://schemas.openxmlformats.org/drawingml/2006/wordprocessingDrawing" xmlns:w10="urn:schemas-microsoft-com:office:word" xmlns:w="http://schemas.openxmlformats.org/wordprocessingml/2006/main" xmlns:w14="http://schemas.microsoft.com/office/word/2010/wordml" xmlns:w15="http://schemas.microsoft.com/office/word/2012/wordml" xmlns:wpg="http://schemas.microsoft.com/office/word/2010/wordprocessingGroup" xmlns:wpi="http://schemas.microsoft.com/office/word/2010/wordprocessingInk" xmlns:wne="http://schemas.microsoft.com/office/word/2006/wordml" xmlns:wps="http://schemas.microsoft.com/office/word/2010/wordprocessingShape" mc:Ignorable="w14 w15 wp14">
-  <w:abstractNum w:abstractNumId="0">
+<w:numbering xmlns:wpc="http://schemas.microsoft.com/office/word/2010/wordprocessingCanvas" xmlns:cx="http://schemas.microsoft.com/office/drawing/2014/chartex" xmlns:mc="http://schemas.openxmlformats.org/markup-compatibility/2006" xmlns:o="urn:schemas-microsoft-com:office:office" xmlns:r="http://schemas.openxmlformats.org/officeDocument/2006/relationships" xmlns:m="http://schemas.openxmlformats.org/officeDocument/2006/math" xmlns:v="urn:schemas-microsoft-com:vml" xmlns:wp14="http://schemas.microsoft.com/office/word/2010/wordprocessingDrawing" xmlns:wp="http://schemas.openxmlformats.org/drawingml/2006/wordprocessingDrawing" xmlns:w10="urn:schemas-microsoft-com:office:word" xmlns:w="http://schemas.openxmlformats.org/wordprocessingml/2006/main" xmlns:w14="http://schemas.microsoft.com/office/word/2010/wordml" xmlns:w15="http://schemas.microsoft.com/office/word/2012/wordml" xmlns:w16se="http://schemas.microsoft.com/office/word/2015/wordml/symex" xmlns:wpg="http://schemas.microsoft.com/office/word/2010/wordprocessingGroup" xmlns:wpi="http://schemas.microsoft.com/office/word/2010/wordprocessingInk" xmlns:wne="http://schemas.microsoft.com/office/word/2006/wordml" xmlns:wps="http://schemas.microsoft.com/office/word/2010/wordprocessingShape" mc:Ignorable="w14 w15 w16se wp14">
+  <w:abstractNum w:abstractNumId="0" w15:restartNumberingAfterBreak="0">
     <w:nsid w:val="597653F3"/>
     <w:multiLevelType w:val="multilevel"/>
     <w:tmpl w:val="96DE5972"/>
@@ -8676,7 +8844,7 @@
       </w:rPr>
     </w:lvl>
   </w:abstractNum>
-  <w:abstractNum w:abstractNumId="1">
+  <w:abstractNum w:abstractNumId="1" w15:restartNumberingAfterBreak="0">
     <w:nsid w:val="68A7279A"/>
     <w:multiLevelType w:val="multilevel"/>
     <w:tmpl w:val="C64E33D8"/>
@@ -8818,7 +8986,7 @@
 </file>
 
 <file path=word/styles.xml><?xml version="1.0" encoding="utf-8"?>
-<w:styles xmlns:mc="http://schemas.openxmlformats.org/markup-compatibility/2006" xmlns:r="http://schemas.openxmlformats.org/officeDocument/2006/relationships" xmlns:w="http://schemas.openxmlformats.org/wordprocessingml/2006/main" xmlns:w14="http://schemas.microsoft.com/office/word/2010/wordml" xmlns:w15="http://schemas.microsoft.com/office/word/2012/wordml" mc:Ignorable="w14 w15">
+<w:styles xmlns:mc="http://schemas.openxmlformats.org/markup-compatibility/2006" xmlns:r="http://schemas.openxmlformats.org/officeDocument/2006/relationships" xmlns:w="http://schemas.openxmlformats.org/wordprocessingml/2006/main" xmlns:w14="http://schemas.microsoft.com/office/word/2010/wordml" xmlns:w15="http://schemas.microsoft.com/office/word/2012/wordml" xmlns:w16se="http://schemas.microsoft.com/office/word/2015/wordml/symex" mc:Ignorable="w14 w15 w16se">
   <w:docDefaults>
     <w:rPrDefault>
       <w:rPr>
@@ -8836,7 +9004,7 @@
       </w:pPr>
     </w:pPrDefault>
   </w:docDefaults>
-  <w:latentStyles w:defLockedState="0" w:defUIPriority="99" w:defSemiHidden="0" w:defUnhideWhenUsed="0" w:defQFormat="0" w:count="380">
+  <w:latentStyles w:defLockedState="0" w:defUIPriority="99" w:defSemiHidden="0" w:defUnhideWhenUsed="0" w:defQFormat="0" w:count="371">
     <w:lsdException w:name="Normal" w:uiPriority="0" w:qFormat="1"/>
     <w:lsdException w:name="heading 1" w:uiPriority="9" w:qFormat="1"/>
     <w:lsdException w:name="heading 2" w:semiHidden="1" w:uiPriority="9" w:unhideWhenUsed="1" w:qFormat="1"/>
@@ -8993,15 +9161,6 @@
     <w:lsdException w:name="Balloon Text" w:semiHidden="1" w:unhideWhenUsed="1"/>
     <w:lsdException w:name="Table Grid" w:uiPriority="39"/>
     <w:lsdException w:name="Table Theme" w:semiHidden="1" w:unhideWhenUsed="1"/>
-    <w:lsdException w:name="Note Level 1" w:semiHidden="1" w:unhideWhenUsed="1"/>
-    <w:lsdException w:name="Note Level 2" w:semiHidden="1" w:unhideWhenUsed="1"/>
-    <w:lsdException w:name="Note Level 3" w:semiHidden="1" w:unhideWhenUsed="1"/>
-    <w:lsdException w:name="Note Level 4" w:semiHidden="1" w:unhideWhenUsed="1"/>
-    <w:lsdException w:name="Note Level 5" w:semiHidden="1" w:unhideWhenUsed="1"/>
-    <w:lsdException w:name="Note Level 6" w:semiHidden="1" w:unhideWhenUsed="1"/>
-    <w:lsdException w:name="Note Level 7" w:semiHidden="1" w:unhideWhenUsed="1"/>
-    <w:lsdException w:name="Note Level 8" w:semiHidden="1" w:unhideWhenUsed="1"/>
-    <w:lsdException w:name="Note Level 9" w:semiHidden="1" w:unhideWhenUsed="1"/>
     <w:lsdException w:name="Placeholder Text" w:semiHidden="1"/>
     <w:lsdException w:name="No Spacing" w:uiPriority="1" w:qFormat="1"/>
     <w:lsdException w:name="Light Shading" w:uiPriority="60"/>

</xml_diff>

<commit_message>
Diagramação de casos de uso e classes. Definição de Resquisitos funcionais, não funcionais e regras de negócios
</commit_message>
<xml_diff>
--- a/documentacao/Modelo-Documento-Requisitos.docx
+++ b/documentacao/Modelo-Documento-Requisitos.docx
@@ -661,6 +661,12 @@
                 <w:rFonts w:ascii="Times New Roman"/>
               </w:rPr>
             </w:pPr>
+            <w:r>
+              <w:rPr>
+                <w:sz w:val="20"/>
+              </w:rPr>
+              <w:t>1.0</w:t>
+            </w:r>
           </w:p>
         </w:tc>
         <w:tc>
@@ -676,6 +682,12 @@
                 <w:rFonts w:ascii="Times New Roman"/>
               </w:rPr>
             </w:pPr>
+            <w:r>
+              <w:rPr>
+                <w:sz w:val="20"/>
+              </w:rPr>
+              <w:t>24/07/2019</w:t>
+            </w:r>
           </w:p>
         </w:tc>
         <w:tc>
@@ -691,6 +703,12 @@
                 <w:rFonts w:ascii="Times New Roman"/>
               </w:rPr>
             </w:pPr>
+            <w:r>
+              <w:rPr>
+                <w:rFonts w:ascii="Times New Roman"/>
+              </w:rPr>
+              <w:t>Ricardo Ribeiro</w:t>
+            </w:r>
           </w:p>
         </w:tc>
         <w:tc>
@@ -706,6 +724,12 @@
                 <w:rFonts w:ascii="Times New Roman"/>
               </w:rPr>
             </w:pPr>
+            <w:r>
+              <w:rPr>
+                <w:sz w:val="20"/>
+              </w:rPr>
+              <w:t>Criação do documento de requisitos referente a primeira entrevista</w:t>
+            </w:r>
           </w:p>
         </w:tc>
       </w:tr>
@@ -2072,7 +2096,7 @@
               </wp:inline>
             </w:drawing>
           </mc:Choice>
-          <mc:Fallback xmlns:mv="urn:schemas-microsoft-com:mac:vml" xmlns:mo="http://schemas.microsoft.com/office/mac/office/2008/main">
+          <mc:Fallback xmlns:mo="http://schemas.microsoft.com/office/mac/office/2008/main" xmlns:mv="urn:schemas-microsoft-com:mac:vml">
             <w:pict>
               <v:group w14:anchorId="039C3E64" id="Group_x0020_10" o:spid="_x0000_s1026" style="width:434.95pt;height:2.2pt;mso-position-horizontal-relative:char;mso-position-vertical-relative:line" coordsize="8699,44" o:gfxdata="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">
                 <v:line id="Line_x0020_11" o:spid="_x0000_s1027" style="position:absolute;visibility:visible;mso-wrap-style:square" from="0,22" to="8699,22" o:connectortype="straight" o:gfxdata="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" strokecolor="#1f487c" strokeweight="2.16pt"/>
@@ -2353,7 +2377,7 @@
               </wp:inline>
             </w:drawing>
           </mc:Choice>
-          <mc:Fallback xmlns:mv="urn:schemas-microsoft-com:mac:vml" xmlns:mo="http://schemas.microsoft.com/office/mac/office/2008/main">
+          <mc:Fallback xmlns:mo="http://schemas.microsoft.com/office/mac/office/2008/main" xmlns:mv="urn:schemas-microsoft-com:mac:vml">
             <w:pict>
               <v:group w14:anchorId="1E75BFC5" id="Group_x0020_8" o:spid="_x0000_s1026" style="width:434.95pt;height:2.2pt;mso-position-horizontal-relative:char;mso-position-vertical-relative:line" coordsize="8699,44" o:gfxdata="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">
                 <v:line id="Line_x0020_9" o:spid="_x0000_s1027" style="position:absolute;visibility:visible;mso-wrap-style:square" from="0,22" to="8699,22" o:connectortype="straight" o:gfxdata="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" strokecolor="#1f487c" strokeweight="2.16pt"/>
@@ -2488,8 +2512,6 @@
           <w:sz w:val="19"/>
         </w:rPr>
       </w:pPr>
-      <w:bookmarkStart w:id="5" w:name="_GoBack"/>
-      <w:bookmarkEnd w:id="5"/>
     </w:p>
     <w:p>
       <w:pPr>
@@ -2503,8 +2525,8 @@
           <w:tab w:val="left" w:pos="1000"/>
         </w:tabs>
       </w:pPr>
-      <w:bookmarkStart w:id="6" w:name="_bookmark5"/>
-      <w:bookmarkEnd w:id="6"/>
+      <w:bookmarkStart w:id="5" w:name="_bookmark5"/>
+      <w:bookmarkEnd w:id="5"/>
       <w:r>
         <w:rPr>
           <w:color w:val="003366"/>
@@ -2525,8 +2547,8 @@
     <w:tbl>
       <w:tblPr>
         <w:tblStyle w:val="TableNormal"/>
-        <w:tblW w:w="10287" w:type="dxa"/>
-        <w:tblInd w:w="-694" w:type="dxa"/>
+        <w:tblW w:w="8156" w:type="dxa"/>
+        <w:tblInd w:w="377" w:type="dxa"/>
         <w:tblBorders>
           <w:top w:val="single" w:sz="4" w:space="0" w:color="003366"/>
           <w:left w:val="single" w:sz="4" w:space="0" w:color="003366"/>
@@ -2539,18 +2561,17 @@
         <w:tblLook w:val="01E0" w:firstRow="1" w:lastRow="1" w:firstColumn="1" w:lastColumn="1" w:noHBand="0" w:noVBand="0"/>
       </w:tblPr>
       <w:tblGrid>
-        <w:gridCol w:w="502"/>
-        <w:gridCol w:w="3003"/>
-        <w:gridCol w:w="3391"/>
-        <w:gridCol w:w="3391"/>
+        <w:gridCol w:w="593"/>
+        <w:gridCol w:w="3552"/>
+        <w:gridCol w:w="4011"/>
       </w:tblGrid>
       <w:tr>
         <w:trPr>
-          <w:trHeight w:val="372"/>
+          <w:trHeight w:val="460"/>
         </w:trPr>
         <w:tc>
           <w:tcPr>
-            <w:tcW w:w="502" w:type="dxa"/>
+            <w:tcW w:w="593" w:type="dxa"/>
             <w:tcBorders>
               <w:top w:val="nil"/>
               <w:left w:val="nil"/>
@@ -2580,7 +2601,7 @@
         </w:tc>
         <w:tc>
           <w:tcPr>
-            <w:tcW w:w="3003" w:type="dxa"/>
+            <w:tcW w:w="3552" w:type="dxa"/>
             <w:tcBorders>
               <w:top w:val="nil"/>
               <w:left w:val="nil"/>
@@ -2610,7 +2631,7 @@
         </w:tc>
         <w:tc>
           <w:tcPr>
-            <w:tcW w:w="3391" w:type="dxa"/>
+            <w:tcW w:w="4011" w:type="dxa"/>
             <w:tcBorders>
               <w:top w:val="nil"/>
               <w:left w:val="nil"/>
@@ -2625,37 +2646,6 @@
               <w:ind w:left="112"/>
               <w:rPr>
                 <w:b/>
-                <w:color w:val="FFFFFF"/>
-                <w:sz w:val="20"/>
-              </w:rPr>
-            </w:pPr>
-            <w:r>
-              <w:rPr>
-                <w:b/>
-                <w:color w:val="FFFFFF"/>
-                <w:sz w:val="20"/>
-              </w:rPr>
-              <w:t>Autor</w:t>
-            </w:r>
-          </w:p>
-        </w:tc>
-        <w:tc>
-          <w:tcPr>
-            <w:tcW w:w="3391" w:type="dxa"/>
-            <w:tcBorders>
-              <w:top w:val="nil"/>
-              <w:left w:val="nil"/>
-              <w:bottom w:val="nil"/>
-              <w:right w:val="nil"/>
-            </w:tcBorders>
-            <w:shd w:val="clear" w:color="auto" w:fill="003366"/>
-          </w:tcPr>
-          <w:p>
-            <w:pPr>
-              <w:pStyle w:val="TableParagraph"/>
-              <w:ind w:left="112"/>
-              <w:rPr>
-                <w:b/>
                 <w:sz w:val="20"/>
               </w:rPr>
             </w:pPr>
@@ -2672,11 +2662,11 @@
       </w:tr>
       <w:tr>
         <w:trPr>
-          <w:trHeight w:val="468"/>
+          <w:trHeight w:val="579"/>
         </w:trPr>
         <w:tc>
           <w:tcPr>
-            <w:tcW w:w="502" w:type="dxa"/>
+            <w:tcW w:w="593" w:type="dxa"/>
           </w:tcPr>
           <w:p>
             <w:pPr>
@@ -2690,13 +2680,13 @@
               <w:rPr>
                 <w:sz w:val="20"/>
               </w:rPr>
-              <w:t>1.0</w:t>
-            </w:r>
-          </w:p>
-        </w:tc>
-        <w:tc>
-          <w:tcPr>
-            <w:tcW w:w="3003" w:type="dxa"/>
+              <w:t>1</w:t>
+            </w:r>
+          </w:p>
+        </w:tc>
+        <w:tc>
+          <w:tcPr>
+            <w:tcW w:w="3552" w:type="dxa"/>
           </w:tcPr>
           <w:p>
             <w:pPr>
@@ -2710,19 +2700,19 @@
               <w:rPr>
                 <w:sz w:val="20"/>
               </w:rPr>
-              <w:t>24/07/2019</w:t>
-            </w:r>
-          </w:p>
-        </w:tc>
-        <w:tc>
-          <w:tcPr>
-            <w:tcW w:w="3391" w:type="dxa"/>
+              <w:t>App</w:t>
+            </w:r>
+          </w:p>
+        </w:tc>
+        <w:tc>
+          <w:tcPr>
+            <w:tcW w:w="4011" w:type="dxa"/>
           </w:tcPr>
           <w:p>
             <w:pPr>
               <w:pStyle w:val="TableParagraph"/>
               <w:spacing w:before="65"/>
-              <w:ind w:right="97"/>
+              <w:ind w:left="0" w:right="97"/>
               <w:jc w:val="both"/>
               <w:rPr>
                 <w:sz w:val="20"/>
@@ -2732,66 +2722,56 @@
               <w:rPr>
                 <w:sz w:val="20"/>
               </w:rPr>
-              <w:t>Ricardo Ribeiro</w:t>
-            </w:r>
-          </w:p>
-        </w:tc>
-        <w:tc>
-          <w:tcPr>
-            <w:tcW w:w="3391" w:type="dxa"/>
-          </w:tcPr>
-          <w:p>
-            <w:pPr>
-              <w:pStyle w:val="TableParagraph"/>
-              <w:spacing w:before="65"/>
-              <w:ind w:right="97"/>
-              <w:jc w:val="both"/>
-              <w:rPr>
-                <w:sz w:val="20"/>
-              </w:rPr>
-            </w:pPr>
-            <w:r>
-              <w:rPr>
-                <w:sz w:val="20"/>
-              </w:rPr>
-              <w:t>Criação do documento de requisitos referente a primeira entrevista</w:t>
+              <w:t xml:space="preserve"> Será desenvolvida um app mobile.</w:t>
             </w:r>
           </w:p>
         </w:tc>
       </w:tr>
       <w:tr>
         <w:trPr>
-          <w:trHeight w:val="409"/>
+          <w:trHeight w:val="506"/>
         </w:trPr>
         <w:tc>
           <w:tcPr>
-            <w:tcW w:w="502" w:type="dxa"/>
-          </w:tcPr>
-          <w:p>
-            <w:pPr>
-              <w:pStyle w:val="TableParagraph"/>
-              <w:rPr>
-                <w:sz w:val="20"/>
-              </w:rPr>
-            </w:pPr>
-          </w:p>
-        </w:tc>
-        <w:tc>
-          <w:tcPr>
-            <w:tcW w:w="3003" w:type="dxa"/>
-          </w:tcPr>
-          <w:p>
-            <w:pPr>
-              <w:pStyle w:val="TableParagraph"/>
-              <w:rPr>
-                <w:sz w:val="20"/>
-              </w:rPr>
-            </w:pPr>
-          </w:p>
-        </w:tc>
-        <w:tc>
-          <w:tcPr>
-            <w:tcW w:w="3391" w:type="dxa"/>
+            <w:tcW w:w="593" w:type="dxa"/>
+          </w:tcPr>
+          <w:p>
+            <w:pPr>
+              <w:pStyle w:val="TableParagraph"/>
+              <w:rPr>
+                <w:sz w:val="20"/>
+              </w:rPr>
+            </w:pPr>
+            <w:r>
+              <w:rPr>
+                <w:sz w:val="20"/>
+              </w:rPr>
+              <w:t>2</w:t>
+            </w:r>
+          </w:p>
+        </w:tc>
+        <w:tc>
+          <w:tcPr>
+            <w:tcW w:w="3552" w:type="dxa"/>
+          </w:tcPr>
+          <w:p>
+            <w:pPr>
+              <w:pStyle w:val="TableParagraph"/>
+              <w:rPr>
+                <w:sz w:val="20"/>
+              </w:rPr>
+            </w:pPr>
+            <w:r>
+              <w:rPr>
+                <w:sz w:val="20"/>
+              </w:rPr>
+              <w:t>Web</w:t>
+            </w:r>
+          </w:p>
+        </w:tc>
+        <w:tc>
+          <w:tcPr>
+            <w:tcW w:w="4011" w:type="dxa"/>
           </w:tcPr>
           <w:p>
             <w:pPr>
@@ -2802,82 +2782,76 @@
                 <w:sz w:val="20"/>
               </w:rPr>
             </w:pPr>
-          </w:p>
-        </w:tc>
-        <w:tc>
-          <w:tcPr>
-            <w:tcW w:w="3391" w:type="dxa"/>
-          </w:tcPr>
-          <w:p>
-            <w:pPr>
-              <w:pStyle w:val="TableParagraph"/>
-              <w:ind w:right="100"/>
-              <w:jc w:val="both"/>
-              <w:rPr>
-                <w:sz w:val="20"/>
-              </w:rPr>
-            </w:pPr>
+            <w:r>
+              <w:rPr>
+                <w:sz w:val="20"/>
+              </w:rPr>
+              <w:t>Será desenvolvido um site web para gerenciar o aplicativos que possibilite o gerenciamento de pacotes.</w:t>
+            </w:r>
           </w:p>
         </w:tc>
       </w:tr>
       <w:tr>
         <w:trPr>
-          <w:trHeight w:val="396"/>
+          <w:trHeight w:val="490"/>
         </w:trPr>
         <w:tc>
           <w:tcPr>
-            <w:tcW w:w="502" w:type="dxa"/>
-          </w:tcPr>
-          <w:p>
-            <w:pPr>
-              <w:pStyle w:val="TableParagraph"/>
-              <w:rPr>
-                <w:sz w:val="20"/>
-              </w:rPr>
-            </w:pPr>
-          </w:p>
-        </w:tc>
-        <w:tc>
-          <w:tcPr>
-            <w:tcW w:w="3003" w:type="dxa"/>
-          </w:tcPr>
-          <w:p>
-            <w:pPr>
-              <w:pStyle w:val="TableParagraph"/>
-              <w:rPr>
-                <w:sz w:val="20"/>
-              </w:rPr>
-            </w:pPr>
-          </w:p>
-        </w:tc>
-        <w:tc>
-          <w:tcPr>
-            <w:tcW w:w="3391" w:type="dxa"/>
-          </w:tcPr>
-          <w:p>
-            <w:pPr>
-              <w:pStyle w:val="TableParagraph"/>
-              <w:ind w:right="97"/>
+            <w:tcW w:w="593" w:type="dxa"/>
+          </w:tcPr>
+          <w:p>
+            <w:pPr>
+              <w:pStyle w:val="TableParagraph"/>
+              <w:rPr>
+                <w:sz w:val="20"/>
+              </w:rPr>
+            </w:pPr>
+            <w:r>
+              <w:rPr>
+                <w:sz w:val="20"/>
+              </w:rPr>
+              <w:t>3</w:t>
+            </w:r>
+          </w:p>
+        </w:tc>
+        <w:tc>
+          <w:tcPr>
+            <w:tcW w:w="3552" w:type="dxa"/>
+          </w:tcPr>
+          <w:p>
+            <w:pPr>
+              <w:pStyle w:val="TableParagraph"/>
+              <w:rPr>
+                <w:sz w:val="20"/>
+              </w:rPr>
+            </w:pPr>
+            <w:r>
+              <w:rPr>
+                <w:sz w:val="20"/>
+              </w:rPr>
+              <w:t>Api</w:t>
+            </w:r>
+          </w:p>
+        </w:tc>
+        <w:tc>
+          <w:tcPr>
+            <w:tcW w:w="4011" w:type="dxa"/>
+          </w:tcPr>
+          <w:p>
+            <w:pPr>
+              <w:pStyle w:val="TableParagraph"/>
+              <w:ind w:left="0" w:right="97"/>
               <w:jc w:val="both"/>
               <w:rPr>
                 <w:sz w:val="20"/>
               </w:rPr>
             </w:pPr>
-          </w:p>
-        </w:tc>
-        <w:tc>
-          <w:tcPr>
-            <w:tcW w:w="3391" w:type="dxa"/>
-          </w:tcPr>
-          <w:p>
-            <w:pPr>
-              <w:pStyle w:val="TableParagraph"/>
-              <w:ind w:right="97"/>
-              <w:jc w:val="both"/>
-              <w:rPr>
-                <w:sz w:val="20"/>
-              </w:rPr>
-            </w:pPr>
+            <w:r>
+              <w:rPr>
+                <w:sz w:val="20"/>
+              </w:rPr>
+              <w:t xml:space="preserve"> Será desenvolvida uma API que servirá como ponte entre o banco de dados e a visualização</w:t>
+            </w:r>
           </w:p>
         </w:tc>
       </w:tr>
@@ -2920,8 +2894,8 @@
         </w:tabs>
         <w:spacing w:before="100"/>
       </w:pPr>
-      <w:bookmarkStart w:id="7" w:name="_bookmark6"/>
-      <w:bookmarkEnd w:id="7"/>
+      <w:bookmarkStart w:id="6" w:name="_bookmark6"/>
+      <w:bookmarkEnd w:id="6"/>
       <w:r>
         <w:rPr>
           <w:color w:val="003366"/>
@@ -3072,6 +3046,13 @@
                 <w:sz w:val="20"/>
               </w:rPr>
             </w:pPr>
+            <w:r>
+              <w:rPr>
+                <w:rFonts w:ascii="Tahoma"/>
+                <w:sz w:val="20"/>
+              </w:rPr>
+              <w:t>1</w:t>
+            </w:r>
           </w:p>
         </w:tc>
         <w:tc>
@@ -3089,23 +3070,39 @@
                 <w:sz w:val="21"/>
               </w:rPr>
             </w:pPr>
-          </w:p>
-        </w:tc>
-        <w:tc>
-          <w:tcPr>
-            <w:tcW w:w="6245" w:type="dxa"/>
-          </w:tcPr>
-          <w:p>
-            <w:pPr>
-              <w:pStyle w:val="TableParagraph"/>
-              <w:spacing w:before="66" w:line="228" w:lineRule="auto"/>
-              <w:ind w:left="108" w:right="178"/>
+            <w:r>
               <w:rPr>
                 <w:rFonts w:ascii="Tahoma" w:hAnsi="Tahoma"/>
                 <w:i/>
                 <w:sz w:val="21"/>
               </w:rPr>
-            </w:pPr>
+              <w:t>Cliente</w:t>
+            </w:r>
+          </w:p>
+        </w:tc>
+        <w:tc>
+          <w:tcPr>
+            <w:tcW w:w="6245" w:type="dxa"/>
+          </w:tcPr>
+          <w:p>
+            <w:pPr>
+              <w:pStyle w:val="TableParagraph"/>
+              <w:spacing w:before="66" w:line="228" w:lineRule="auto"/>
+              <w:ind w:left="108" w:right="178"/>
+              <w:rPr>
+                <w:rFonts w:ascii="Tahoma" w:hAnsi="Tahoma"/>
+                <w:i/>
+                <w:sz w:val="21"/>
+              </w:rPr>
+            </w:pPr>
+            <w:r>
+              <w:rPr>
+                <w:rFonts w:ascii="Tahoma" w:hAnsi="Tahoma"/>
+                <w:i/>
+                <w:sz w:val="21"/>
+              </w:rPr>
+              <w:t>Poderá ver os pacotes ativos no aplicativo.</w:t>
+            </w:r>
           </w:p>
         </w:tc>
       </w:tr>
@@ -3126,6 +3123,13 @@
                 <w:sz w:val="20"/>
               </w:rPr>
             </w:pPr>
+            <w:r>
+              <w:rPr>
+                <w:rFonts w:ascii="Tahoma"/>
+                <w:sz w:val="20"/>
+              </w:rPr>
+              <w:t>2</w:t>
+            </w:r>
           </w:p>
         </w:tc>
         <w:tc>
@@ -3143,23 +3147,39 @@
                 <w:sz w:val="21"/>
               </w:rPr>
             </w:pPr>
-          </w:p>
-        </w:tc>
-        <w:tc>
-          <w:tcPr>
-            <w:tcW w:w="6245" w:type="dxa"/>
-          </w:tcPr>
-          <w:p>
-            <w:pPr>
-              <w:pStyle w:val="TableParagraph"/>
-              <w:spacing w:before="49"/>
-              <w:ind w:left="108"/>
+            <w:r>
               <w:rPr>
                 <w:rFonts w:ascii="Tahoma" w:hAnsi="Tahoma"/>
                 <w:i/>
                 <w:sz w:val="21"/>
               </w:rPr>
-            </w:pPr>
+              <w:t>ADM</w:t>
+            </w:r>
+          </w:p>
+        </w:tc>
+        <w:tc>
+          <w:tcPr>
+            <w:tcW w:w="6245" w:type="dxa"/>
+          </w:tcPr>
+          <w:p>
+            <w:pPr>
+              <w:pStyle w:val="TableParagraph"/>
+              <w:spacing w:before="49"/>
+              <w:ind w:left="108"/>
+              <w:rPr>
+                <w:rFonts w:ascii="Tahoma" w:hAnsi="Tahoma"/>
+                <w:i/>
+                <w:sz w:val="21"/>
+              </w:rPr>
+            </w:pPr>
+            <w:r>
+              <w:rPr>
+                <w:rFonts w:ascii="Tahoma" w:hAnsi="Tahoma"/>
+                <w:i/>
+                <w:sz w:val="21"/>
+              </w:rPr>
+              <w:t>Fará o gerenciamento dos pacotes no sistema web</w:t>
+            </w:r>
           </w:p>
         </w:tc>
       </w:tr>
@@ -3186,13 +3206,76 @@
           <w:tab w:val="left" w:pos="1000"/>
         </w:tabs>
       </w:pPr>
-      <w:bookmarkStart w:id="8" w:name="_bookmark7"/>
-      <w:bookmarkEnd w:id="8"/>
+      <w:bookmarkStart w:id="7" w:name="_bookmark7"/>
+      <w:bookmarkEnd w:id="7"/>
       <w:r>
         <w:rPr>
           <w:color w:val="003366"/>
         </w:rPr>
         <w:t>Premissas</w:t>
+      </w:r>
+    </w:p>
+    <w:p>
+      <w:pPr>
+        <w:pStyle w:val="Ttulo2"/>
+        <w:tabs>
+          <w:tab w:val="left" w:pos="999"/>
+          <w:tab w:val="left" w:pos="1000"/>
+        </w:tabs>
+        <w:rPr>
+          <w:color w:val="000000" w:themeColor="text1"/>
+          <w:sz w:val="22"/>
+        </w:rPr>
+      </w:pPr>
+      <w:r>
+        <w:rPr>
+          <w:color w:val="003366"/>
+        </w:rPr>
+        <w:tab/>
+      </w:r>
+      <w:r>
+        <w:rPr>
+          <w:color w:val="000000" w:themeColor="text1"/>
+          <w:sz w:val="22"/>
+        </w:rPr>
+        <w:t>Necessária a contratação de um serviço de hospedagem para Api e o sistema Web</w:t>
+      </w:r>
+    </w:p>
+    <w:p>
+      <w:pPr>
+        <w:pStyle w:val="Ttulo2"/>
+        <w:tabs>
+          <w:tab w:val="left" w:pos="999"/>
+          <w:tab w:val="left" w:pos="1000"/>
+        </w:tabs>
+        <w:rPr>
+          <w:color w:val="000000" w:themeColor="text1"/>
+          <w:sz w:val="22"/>
+        </w:rPr>
+      </w:pPr>
+      <w:r>
+        <w:rPr>
+          <w:color w:val="000000" w:themeColor="text1"/>
+          <w:sz w:val="22"/>
+        </w:rPr>
+        <w:tab/>
+        <w:t>Ter contas em lojas de aplicativos (App Store, Windows Store, App S</w:t>
+      </w:r>
+    </w:p>
+    <w:p>
+      <w:pPr>
+        <w:pStyle w:val="Ttulo2"/>
+        <w:tabs>
+          <w:tab w:val="left" w:pos="999"/>
+          <w:tab w:val="left" w:pos="1000"/>
+        </w:tabs>
+      </w:pPr>
+      <w:r>
+        <w:rPr>
+          <w:color w:val="000000" w:themeColor="text1"/>
+          <w:sz w:val="22"/>
+        </w:rPr>
+        <w:tab/>
       </w:r>
     </w:p>
     <w:p>
@@ -3226,8 +3309,8 @@
         <w:spacing w:before="100" w:after="19"/>
         <w:ind w:hanging="433"/>
       </w:pPr>
-      <w:bookmarkStart w:id="9" w:name="_bookmark8"/>
-      <w:bookmarkEnd w:id="9"/>
+      <w:bookmarkStart w:id="8" w:name="_bookmark8"/>
+      <w:bookmarkEnd w:id="8"/>
       <w:r>
         <w:rPr>
           <w:color w:val="1F487C"/>
@@ -3313,7 +3396,7 @@
               </wp:inline>
             </w:drawing>
           </mc:Choice>
-          <mc:Fallback xmlns:mv="urn:schemas-microsoft-com:mac:vml" xmlns:mo="http://schemas.microsoft.com/office/mac/office/2008/main">
+          <mc:Fallback xmlns:mo="http://schemas.microsoft.com/office/mac/office/2008/main" xmlns:mv="urn:schemas-microsoft-com:mac:vml">
             <w:pict>
               <v:group w14:anchorId="1451D065" id="Group_x0020_6" o:spid="_x0000_s1026" style="width:434.95pt;height:2.2pt;mso-position-horizontal-relative:char;mso-position-vertical-relative:line" coordsize="8699,44" o:gfxdata="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">
                 <v:line id="Line_x0020_7" o:spid="_x0000_s1027" style="position:absolute;visibility:visible;mso-wrap-style:square" from="0,22" to="8699,22" o:connectortype="straight" o:gfxdata="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" strokecolor="#1f487c" strokeweight="2.16pt"/>
@@ -3348,8 +3431,8 @@
         <w:spacing w:before="100"/>
         <w:ind w:left="858" w:hanging="718"/>
       </w:pPr>
-      <w:bookmarkStart w:id="10" w:name="_bookmark9"/>
-      <w:bookmarkEnd w:id="10"/>
+      <w:bookmarkStart w:id="9" w:name="_bookmark9"/>
+      <w:bookmarkEnd w:id="9"/>
       <w:r>
         <w:rPr>
           <w:color w:val="003366"/>
@@ -3537,6 +3620,12 @@
                 <w:sz w:val="20"/>
               </w:rPr>
             </w:pPr>
+            <w:r>
+              <w:rPr>
+                <w:sz w:val="20"/>
+              </w:rPr>
+              <w:t>1</w:t>
+            </w:r>
           </w:p>
         </w:tc>
         <w:tc>
@@ -3546,6 +3635,29 @@
           </w:tcPr>
           <w:p>
             <w:pPr>
+              <w:rPr>
+                <w:rFonts w:ascii="Calibri" w:eastAsia="Times New Roman" w:hAnsi="Calibri" w:cs="Calibri"/>
+                <w:color w:val="000000"/>
+                <w:lang w:val="pt-BR" w:eastAsia="pt-BR" w:bidi="ar-SA"/>
+              </w:rPr>
+            </w:pPr>
+            <w:r>
+              <w:rPr>
+                <w:rFonts w:ascii="Calibri" w:hAnsi="Calibri" w:cs="Calibri"/>
+                <w:color w:val="000000"/>
+              </w:rPr>
+              <w:t xml:space="preserve"> </w:t>
+            </w:r>
+            <w:r>
+              <w:rPr>
+                <w:rFonts w:ascii="Calibri" w:hAnsi="Calibri" w:cs="Calibri"/>
+                <w:color w:val="000000"/>
+              </w:rPr>
+              <w:t>Listar pacotes de viagem</w:t>
+            </w:r>
+          </w:p>
+          <w:p>
+            <w:pPr>
               <w:pStyle w:val="TableParagraph"/>
               <w:spacing w:before="5" w:line="224" w:lineRule="exact"/>
               <w:rPr>
@@ -3568,6 +3680,12 @@
                 <w:sz w:val="20"/>
               </w:rPr>
             </w:pPr>
+            <w:r>
+              <w:rPr>
+                <w:sz w:val="20"/>
+              </w:rPr>
+              <w:t>Web/App</w:t>
+            </w:r>
           </w:p>
         </w:tc>
       </w:tr>
@@ -3587,6 +3705,12 @@
                 <w:sz w:val="20"/>
               </w:rPr>
             </w:pPr>
+            <w:r>
+              <w:rPr>
+                <w:sz w:val="20"/>
+              </w:rPr>
+              <w:t>2</w:t>
+            </w:r>
           </w:p>
         </w:tc>
         <w:tc>
@@ -3596,6 +3720,29 @@
           </w:tcPr>
           <w:p>
             <w:pPr>
+              <w:rPr>
+                <w:rFonts w:ascii="Calibri" w:eastAsia="Times New Roman" w:hAnsi="Calibri" w:cs="Calibri"/>
+                <w:color w:val="000000"/>
+                <w:lang w:val="pt-BR" w:eastAsia="pt-BR" w:bidi="ar-SA"/>
+              </w:rPr>
+            </w:pPr>
+            <w:r>
+              <w:rPr>
+                <w:rFonts w:ascii="Calibri" w:hAnsi="Calibri" w:cs="Calibri"/>
+                <w:color w:val="000000"/>
+              </w:rPr>
+              <w:t xml:space="preserve"> </w:t>
+            </w:r>
+            <w:r>
+              <w:rPr>
+                <w:rFonts w:ascii="Calibri" w:hAnsi="Calibri" w:cs="Calibri"/>
+                <w:color w:val="000000"/>
+              </w:rPr>
+              <w:t>Exibir tela detalhes do pacote</w:t>
+            </w:r>
+          </w:p>
+          <w:p>
+            <w:pPr>
               <w:pStyle w:val="TableParagraph"/>
               <w:spacing w:before="0" w:line="222" w:lineRule="exact"/>
               <w:rPr>
@@ -3618,6 +3765,12 @@
                 <w:sz w:val="20"/>
               </w:rPr>
             </w:pPr>
+            <w:r>
+              <w:rPr>
+                <w:sz w:val="20"/>
+              </w:rPr>
+              <w:t>App</w:t>
+            </w:r>
           </w:p>
         </w:tc>
       </w:tr>
@@ -3637,6 +3790,12 @@
                 <w:sz w:val="20"/>
               </w:rPr>
             </w:pPr>
+            <w:r>
+              <w:rPr>
+                <w:sz w:val="20"/>
+              </w:rPr>
+              <w:t>3</w:t>
+            </w:r>
           </w:p>
         </w:tc>
         <w:tc>
@@ -3646,6 +3805,29 @@
           </w:tcPr>
           <w:p>
             <w:pPr>
+              <w:rPr>
+                <w:rFonts w:ascii="Calibri" w:eastAsia="Times New Roman" w:hAnsi="Calibri" w:cs="Calibri"/>
+                <w:color w:val="000000"/>
+                <w:lang w:val="pt-BR" w:eastAsia="pt-BR" w:bidi="ar-SA"/>
+              </w:rPr>
+            </w:pPr>
+            <w:r>
+              <w:rPr>
+                <w:rFonts w:ascii="Calibri" w:hAnsi="Calibri" w:cs="Calibri"/>
+                <w:color w:val="000000"/>
+              </w:rPr>
+              <w:t xml:space="preserve"> </w:t>
+            </w:r>
+            <w:r>
+              <w:rPr>
+                <w:rFonts w:ascii="Calibri" w:hAnsi="Calibri" w:cs="Calibri"/>
+                <w:color w:val="000000"/>
+              </w:rPr>
+              <w:t>Somente usuários autenticados podem acessar a plataforma Web</w:t>
+            </w:r>
+          </w:p>
+          <w:p>
+            <w:pPr>
               <w:pStyle w:val="TableParagraph"/>
               <w:spacing w:before="7"/>
               <w:ind w:left="108"/>
@@ -3669,6 +3851,12 @@
                 <w:sz w:val="20"/>
               </w:rPr>
             </w:pPr>
+            <w:r>
+              <w:rPr>
+                <w:sz w:val="20"/>
+              </w:rPr>
+              <w:t>Web</w:t>
+            </w:r>
           </w:p>
         </w:tc>
       </w:tr>
@@ -3688,6 +3876,12 @@
                 <w:sz w:val="20"/>
               </w:rPr>
             </w:pPr>
+            <w:r>
+              <w:rPr>
+                <w:sz w:val="20"/>
+              </w:rPr>
+              <w:t>4</w:t>
+            </w:r>
           </w:p>
         </w:tc>
         <w:tc>
@@ -3697,6 +3891,29 @@
           </w:tcPr>
           <w:p>
             <w:pPr>
+              <w:rPr>
+                <w:rFonts w:ascii="Calibri" w:eastAsia="Times New Roman" w:hAnsi="Calibri" w:cs="Calibri"/>
+                <w:color w:val="000000"/>
+                <w:lang w:val="pt-BR" w:eastAsia="pt-BR" w:bidi="ar-SA"/>
+              </w:rPr>
+            </w:pPr>
+            <w:r>
+              <w:rPr>
+                <w:rFonts w:ascii="Calibri" w:hAnsi="Calibri" w:cs="Calibri"/>
+                <w:color w:val="000000"/>
+              </w:rPr>
+              <w:t xml:space="preserve"> </w:t>
+            </w:r>
+            <w:r>
+              <w:rPr>
+                <w:rFonts w:ascii="Calibri" w:hAnsi="Calibri" w:cs="Calibri"/>
+                <w:color w:val="000000"/>
+              </w:rPr>
+              <w:t>Cadastrar pacote</w:t>
+            </w:r>
+          </w:p>
+          <w:p>
+            <w:pPr>
               <w:pStyle w:val="TableParagraph"/>
               <w:spacing w:before="0" w:line="222" w:lineRule="exact"/>
               <w:rPr>
@@ -3719,6 +3936,12 @@
                 <w:sz w:val="20"/>
               </w:rPr>
             </w:pPr>
+            <w:r>
+              <w:rPr>
+                <w:sz w:val="20"/>
+              </w:rPr>
+              <w:t>Web</w:t>
+            </w:r>
           </w:p>
         </w:tc>
       </w:tr>
@@ -3738,6 +3961,12 @@
                 <w:sz w:val="20"/>
               </w:rPr>
             </w:pPr>
+            <w:r>
+              <w:rPr>
+                <w:sz w:val="20"/>
+              </w:rPr>
+              <w:t>5</w:t>
+            </w:r>
           </w:p>
         </w:tc>
         <w:tc>
@@ -3747,6 +3976,29 @@
           </w:tcPr>
           <w:p>
             <w:pPr>
+              <w:rPr>
+                <w:rFonts w:ascii="Calibri" w:eastAsia="Times New Roman" w:hAnsi="Calibri" w:cs="Calibri"/>
+                <w:color w:val="000000"/>
+                <w:lang w:val="pt-BR" w:eastAsia="pt-BR" w:bidi="ar-SA"/>
+              </w:rPr>
+            </w:pPr>
+            <w:r>
+              <w:rPr>
+                <w:rFonts w:ascii="Calibri" w:hAnsi="Calibri" w:cs="Calibri"/>
+                <w:color w:val="000000"/>
+              </w:rPr>
+              <w:t xml:space="preserve"> </w:t>
+            </w:r>
+            <w:r>
+              <w:rPr>
+                <w:rFonts w:ascii="Calibri" w:hAnsi="Calibri" w:cs="Calibri"/>
+                <w:color w:val="000000"/>
+              </w:rPr>
+              <w:t>Editar pacote</w:t>
+            </w:r>
+          </w:p>
+          <w:p>
+            <w:pPr>
               <w:pStyle w:val="TableParagraph"/>
               <w:spacing w:before="0" w:line="222" w:lineRule="exact"/>
               <w:rPr>
@@ -3769,10 +4021,679 @@
                 <w:sz w:val="20"/>
               </w:rPr>
             </w:pPr>
+            <w:r>
+              <w:rPr>
+                <w:sz w:val="20"/>
+              </w:rPr>
+              <w:t>Web</w:t>
+            </w:r>
           </w:p>
         </w:tc>
       </w:tr>
     </w:tbl>
+    <w:p>
+      <w:pPr>
+        <w:pStyle w:val="Ttulo2"/>
+        <w:tabs>
+          <w:tab w:val="left" w:pos="999"/>
+          <w:tab w:val="left" w:pos="1000"/>
+        </w:tabs>
+        <w:spacing w:before="237"/>
+        <w:ind w:firstLine="0"/>
+        <w:rPr>
+          <w:b w:val="0"/>
+        </w:rPr>
+      </w:pPr>
+      <w:bookmarkStart w:id="10" w:name="_bookmark10"/>
+      <w:bookmarkEnd w:id="10"/>
+      <w:r>
+        <w:t>1 –</w:t>
+      </w:r>
+      <w:r>
+        <w:rPr>
+          <w:color w:val="FF0000"/>
+        </w:rPr>
+        <w:t xml:space="preserve"> </w:t>
+      </w:r>
+      <w:r>
+        <w:rPr>
+          <w:b w:val="0"/>
+          <w:color w:val="FF0000"/>
+        </w:rPr>
+        <w:t>Listar pacotes de viagens</w:t>
+      </w:r>
+    </w:p>
+    <w:p>
+      <w:pPr>
+        <w:pStyle w:val="Ttulo2"/>
+        <w:tabs>
+          <w:tab w:val="left" w:pos="999"/>
+          <w:tab w:val="left" w:pos="1000"/>
+        </w:tabs>
+        <w:spacing w:before="237"/>
+        <w:ind w:firstLine="0"/>
+        <w:rPr>
+          <w:b w:val="0"/>
+        </w:rPr>
+      </w:pPr>
+      <w:r>
+        <w:t>Descrição –</w:t>
+      </w:r>
+      <w:r>
+        <w:rPr>
+          <w:b w:val="0"/>
+        </w:rPr>
+        <w:t xml:space="preserve"> Lista os pacotes de viagens recebidos da Api</w:t>
+      </w:r>
+    </w:p>
+    <w:p>
+      <w:pPr>
+        <w:pStyle w:val="Ttulo2"/>
+        <w:tabs>
+          <w:tab w:val="left" w:pos="999"/>
+          <w:tab w:val="left" w:pos="1000"/>
+        </w:tabs>
+        <w:spacing w:before="237"/>
+        <w:ind w:firstLine="0"/>
+        <w:rPr>
+          <w:b w:val="0"/>
+        </w:rPr>
+      </w:pPr>
+      <w:r>
+        <w:t>Processo –</w:t>
+      </w:r>
+      <w:r>
+        <w:rPr>
+          <w:b w:val="0"/>
+        </w:rPr>
+        <w:t xml:space="preserve"> Listar os pacotes de viagens.</w:t>
+      </w:r>
+    </w:p>
+    <w:p>
+      <w:pPr>
+        <w:pStyle w:val="Ttulo2"/>
+        <w:tabs>
+          <w:tab w:val="left" w:pos="999"/>
+          <w:tab w:val="left" w:pos="1000"/>
+        </w:tabs>
+        <w:spacing w:before="237"/>
+        <w:ind w:firstLine="0"/>
+        <w:rPr>
+          <w:b w:val="0"/>
+        </w:rPr>
+      </w:pPr>
+      <w:r>
+        <w:t>Saída –</w:t>
+      </w:r>
+      <w:r>
+        <w:rPr>
+          <w:b w:val="0"/>
+        </w:rPr>
+        <w:t xml:space="preserve"> Titulo, Imagem, Data.</w:t>
+      </w:r>
+    </w:p>
+    <w:p>
+      <w:pPr>
+        <w:pStyle w:val="Ttulo2"/>
+        <w:tabs>
+          <w:tab w:val="left" w:pos="999"/>
+          <w:tab w:val="left" w:pos="1000"/>
+        </w:tabs>
+        <w:spacing w:before="237"/>
+        <w:ind w:firstLine="0"/>
+        <w:rPr>
+          <w:b w:val="0"/>
+        </w:rPr>
+      </w:pPr>
+      <w:r>
+        <w:t>2 –</w:t>
+      </w:r>
+      <w:r>
+        <w:rPr>
+          <w:b w:val="0"/>
+        </w:rPr>
+        <w:t xml:space="preserve"> </w:t>
+      </w:r>
+      <w:r>
+        <w:rPr>
+          <w:b w:val="0"/>
+          <w:color w:val="FF0000"/>
+        </w:rPr>
+        <w:t>Exibir tela detalhes do pacote</w:t>
+      </w:r>
+    </w:p>
+    <w:p>
+      <w:pPr>
+        <w:pStyle w:val="Ttulo2"/>
+        <w:tabs>
+          <w:tab w:val="left" w:pos="999"/>
+          <w:tab w:val="left" w:pos="1000"/>
+        </w:tabs>
+        <w:spacing w:before="237"/>
+        <w:ind w:firstLine="0"/>
+        <w:rPr>
+          <w:b w:val="0"/>
+        </w:rPr>
+      </w:pPr>
+      <w:r>
+        <w:t>Descrição –</w:t>
+      </w:r>
+      <w:r>
+        <w:rPr>
+          <w:b w:val="0"/>
+        </w:rPr>
+        <w:t xml:space="preserve"> Exibirá os detalhes do pacote dos dados fornecidos da Api.</w:t>
+      </w:r>
+    </w:p>
+    <w:p>
+      <w:pPr>
+        <w:pStyle w:val="Ttulo2"/>
+        <w:tabs>
+          <w:tab w:val="left" w:pos="999"/>
+          <w:tab w:val="left" w:pos="1000"/>
+        </w:tabs>
+        <w:spacing w:before="237"/>
+        <w:ind w:firstLine="0"/>
+        <w:rPr>
+          <w:b w:val="0"/>
+        </w:rPr>
+      </w:pPr>
+      <w:r>
+        <w:t>Processo –</w:t>
+      </w:r>
+      <w:r>
+        <w:rPr>
+          <w:b w:val="0"/>
+        </w:rPr>
+        <w:t xml:space="preserve"> Exibir os detalhes.</w:t>
+      </w:r>
+    </w:p>
+    <w:p>
+      <w:pPr>
+        <w:pStyle w:val="Ttulo2"/>
+        <w:tabs>
+          <w:tab w:val="left" w:pos="999"/>
+          <w:tab w:val="left" w:pos="1000"/>
+        </w:tabs>
+        <w:spacing w:before="237"/>
+        <w:ind w:left="0" w:firstLine="0"/>
+        <w:rPr>
+          <w:b w:val="0"/>
+        </w:rPr>
+      </w:pPr>
+      <w:r>
+        <w:tab/>
+        <w:t>Saída –</w:t>
+      </w:r>
+      <w:r>
+        <w:rPr>
+          <w:b w:val="0"/>
+        </w:rPr>
+        <w:t xml:space="preserve"> Preço, Data, Descrição, Titulo, Imagem.</w:t>
+      </w:r>
+    </w:p>
+    <w:p>
+      <w:pPr>
+        <w:pStyle w:val="Ttulo2"/>
+        <w:tabs>
+          <w:tab w:val="left" w:pos="999"/>
+          <w:tab w:val="left" w:pos="1000"/>
+        </w:tabs>
+        <w:spacing w:before="237"/>
+        <w:ind w:left="0" w:firstLine="0"/>
+        <w:rPr>
+          <w:b w:val="0"/>
+          <w:color w:val="FF0000"/>
+        </w:rPr>
+      </w:pPr>
+      <w:r>
+        <w:rPr>
+          <w:b w:val="0"/>
+        </w:rPr>
+        <w:tab/>
+      </w:r>
+      <w:r>
+        <w:t xml:space="preserve">3 – </w:t>
+      </w:r>
+      <w:r>
+        <w:rPr>
+          <w:b w:val="0"/>
+          <w:color w:val="FF0000"/>
+        </w:rPr>
+        <w:t>Somente usuários autenticados podem acessar a plataforma web.</w:t>
+      </w:r>
+    </w:p>
+    <w:p>
+      <w:pPr>
+        <w:pStyle w:val="Ttulo2"/>
+        <w:tabs>
+          <w:tab w:val="left" w:pos="999"/>
+          <w:tab w:val="left" w:pos="1000"/>
+        </w:tabs>
+        <w:spacing w:before="237"/>
+        <w:ind w:left="0" w:firstLine="0"/>
+        <w:rPr>
+          <w:b w:val="0"/>
+        </w:rPr>
+      </w:pPr>
+      <w:r>
+        <w:rPr>
+          <w:b w:val="0"/>
+        </w:rPr>
+        <w:lastRenderedPageBreak/>
+        <w:tab/>
+      </w:r>
+      <w:r>
+        <w:t>Descrição</w:t>
+      </w:r>
+      <w:r>
+        <w:t xml:space="preserve"> – </w:t>
+      </w:r>
+      <w:r>
+        <w:rPr>
+          <w:b w:val="0"/>
+        </w:rPr>
+        <w:t>Usuários terão que realizar o login para acessar a plataforma web.</w:t>
+      </w:r>
+    </w:p>
+    <w:p>
+      <w:pPr>
+        <w:pStyle w:val="Ttulo2"/>
+        <w:tabs>
+          <w:tab w:val="left" w:pos="999"/>
+          <w:tab w:val="left" w:pos="1000"/>
+        </w:tabs>
+        <w:spacing w:before="237"/>
+        <w:ind w:left="0" w:firstLine="0"/>
+        <w:rPr>
+          <w:b w:val="0"/>
+        </w:rPr>
+      </w:pPr>
+      <w:r>
+        <w:rPr>
+          <w:b w:val="0"/>
+        </w:rPr>
+        <w:tab/>
+      </w:r>
+      <w:r>
+        <w:t>Entrada</w:t>
+      </w:r>
+      <w:r>
+        <w:t xml:space="preserve"> </w:t>
+      </w:r>
+      <w:r>
+        <w:t>–</w:t>
+      </w:r>
+      <w:r>
+        <w:t xml:space="preserve"> </w:t>
+      </w:r>
+      <w:r>
+        <w:rPr>
+          <w:b w:val="0"/>
+        </w:rPr>
+        <w:t>Email e senha do usuário.</w:t>
+      </w:r>
+    </w:p>
+    <w:p>
+      <w:pPr>
+        <w:pStyle w:val="Ttulo2"/>
+        <w:tabs>
+          <w:tab w:val="left" w:pos="999"/>
+          <w:tab w:val="left" w:pos="1000"/>
+        </w:tabs>
+        <w:spacing w:before="237"/>
+        <w:ind w:left="0" w:firstLine="0"/>
+        <w:rPr>
+          <w:b w:val="0"/>
+        </w:rPr>
+      </w:pPr>
+      <w:r>
+        <w:rPr>
+          <w:b w:val="0"/>
+        </w:rPr>
+        <w:tab/>
+      </w:r>
+      <w:r>
+        <w:t>Processo</w:t>
+      </w:r>
+      <w:r>
+        <w:t xml:space="preserve"> – </w:t>
+      </w:r>
+      <w:r>
+        <w:rPr>
+          <w:b w:val="0"/>
+        </w:rPr>
+        <w:t>Irá acessar o banco de dados e retornará o usuário que possuí as mesmas credenciais.</w:t>
+      </w:r>
+    </w:p>
+    <w:p>
+      <w:pPr>
+        <w:pStyle w:val="Ttulo2"/>
+        <w:tabs>
+          <w:tab w:val="left" w:pos="999"/>
+          <w:tab w:val="left" w:pos="1000"/>
+        </w:tabs>
+        <w:spacing w:before="237"/>
+        <w:ind w:left="0" w:firstLine="0"/>
+        <w:rPr>
+          <w:b w:val="0"/>
+        </w:rPr>
+      </w:pPr>
+      <w:r>
+        <w:rPr>
+          <w:b w:val="0"/>
+        </w:rPr>
+        <w:tab/>
+      </w:r>
+      <w:r>
+        <w:t>Saída</w:t>
+      </w:r>
+      <w:r>
+        <w:t xml:space="preserve"> </w:t>
+      </w:r>
+      <w:r>
+        <w:rPr>
+          <w:b w:val="0"/>
+        </w:rPr>
+        <w:t>– Mensagem de realizamentoe de login.</w:t>
+      </w:r>
+    </w:p>
+    <w:p>
+      <w:pPr>
+        <w:pStyle w:val="Ttulo2"/>
+        <w:tabs>
+          <w:tab w:val="left" w:pos="999"/>
+          <w:tab w:val="left" w:pos="1000"/>
+        </w:tabs>
+        <w:spacing w:before="237"/>
+        <w:ind w:firstLine="0"/>
+        <w:rPr>
+          <w:b w:val="0"/>
+        </w:rPr>
+      </w:pPr>
+      <w:r>
+        <w:t>4 –</w:t>
+      </w:r>
+      <w:r>
+        <w:rPr>
+          <w:b w:val="0"/>
+        </w:rPr>
+        <w:t xml:space="preserve"> </w:t>
+      </w:r>
+      <w:r>
+        <w:rPr>
+          <w:b w:val="0"/>
+          <w:color w:val="FF0000"/>
+        </w:rPr>
+        <w:t>Cadastrar Pacote</w:t>
+      </w:r>
+    </w:p>
+    <w:p>
+      <w:pPr>
+        <w:pStyle w:val="Ttulo2"/>
+        <w:tabs>
+          <w:tab w:val="left" w:pos="999"/>
+          <w:tab w:val="left" w:pos="1000"/>
+        </w:tabs>
+        <w:spacing w:before="237"/>
+        <w:ind w:firstLine="0"/>
+        <w:rPr>
+          <w:b w:val="0"/>
+        </w:rPr>
+      </w:pPr>
+      <w:r>
+        <w:tab/>
+        <w:t>Descrição –</w:t>
+      </w:r>
+      <w:r>
+        <w:rPr>
+          <w:b w:val="0"/>
+        </w:rPr>
+        <w:t xml:space="preserve"> Somente o administrador cadastrará os pacotes.</w:t>
+      </w:r>
+    </w:p>
+    <w:p>
+      <w:pPr>
+        <w:pStyle w:val="Ttulo2"/>
+        <w:tabs>
+          <w:tab w:val="left" w:pos="999"/>
+          <w:tab w:val="left" w:pos="1000"/>
+        </w:tabs>
+        <w:spacing w:before="237"/>
+        <w:ind w:firstLine="0"/>
+        <w:rPr>
+          <w:b w:val="0"/>
+        </w:rPr>
+      </w:pPr>
+      <w:r>
+        <w:t>Entrada –</w:t>
+      </w:r>
+      <w:r>
+        <w:rPr>
+          <w:b w:val="0"/>
+        </w:rPr>
+        <w:t xml:space="preserve"> Tittulo, Imagem, Data, Descrição Preço, Status.</w:t>
+      </w:r>
+    </w:p>
+    <w:p>
+      <w:pPr>
+        <w:pStyle w:val="Ttulo2"/>
+        <w:tabs>
+          <w:tab w:val="left" w:pos="999"/>
+          <w:tab w:val="left" w:pos="1000"/>
+        </w:tabs>
+        <w:spacing w:before="237"/>
+        <w:ind w:firstLine="0"/>
+        <w:rPr>
+          <w:b w:val="0"/>
+        </w:rPr>
+      </w:pPr>
+      <w:r>
+        <w:t>Processo –</w:t>
+      </w:r>
+      <w:r>
+        <w:rPr>
+          <w:b w:val="0"/>
+        </w:rPr>
+        <w:t xml:space="preserve"> Cadastra os dados do pacote no banco de dados.</w:t>
+      </w:r>
+    </w:p>
+    <w:p>
+      <w:pPr>
+        <w:pStyle w:val="Ttulo2"/>
+        <w:tabs>
+          <w:tab w:val="left" w:pos="999"/>
+          <w:tab w:val="left" w:pos="1000"/>
+        </w:tabs>
+        <w:spacing w:before="237"/>
+        <w:ind w:firstLine="0"/>
+        <w:rPr>
+          <w:b w:val="0"/>
+        </w:rPr>
+      </w:pPr>
+      <w:r>
+        <w:t>Saída –</w:t>
+      </w:r>
+      <w:r>
+        <w:rPr>
+          <w:b w:val="0"/>
+        </w:rPr>
+        <w:t xml:space="preserve"> Mensagem conforme for erro ou sucesso.</w:t>
+      </w:r>
+    </w:p>
+    <w:p>
+      <w:pPr>
+        <w:pStyle w:val="Ttulo2"/>
+        <w:tabs>
+          <w:tab w:val="left" w:pos="999"/>
+          <w:tab w:val="left" w:pos="1000"/>
+        </w:tabs>
+        <w:spacing w:before="237"/>
+        <w:ind w:firstLine="0"/>
+        <w:rPr>
+          <w:b w:val="0"/>
+        </w:rPr>
+      </w:pPr>
+      <w:r>
+        <w:t>5 –</w:t>
+      </w:r>
+      <w:r>
+        <w:rPr>
+          <w:b w:val="0"/>
+        </w:rPr>
+        <w:t xml:space="preserve"> </w:t>
+      </w:r>
+      <w:r>
+        <w:rPr>
+          <w:b w:val="0"/>
+          <w:color w:val="FF0000"/>
+        </w:rPr>
+        <w:t>Editar Pacote</w:t>
+      </w:r>
+    </w:p>
+    <w:p>
+      <w:pPr>
+        <w:pStyle w:val="Ttulo2"/>
+        <w:tabs>
+          <w:tab w:val="left" w:pos="999"/>
+          <w:tab w:val="left" w:pos="1000"/>
+        </w:tabs>
+        <w:spacing w:before="237"/>
+        <w:ind w:firstLine="0"/>
+        <w:rPr>
+          <w:b w:val="0"/>
+        </w:rPr>
+      </w:pPr>
+      <w:r>
+        <w:tab/>
+        <w:t>Descrição –</w:t>
+      </w:r>
+      <w:r>
+        <w:rPr>
+          <w:b w:val="0"/>
+        </w:rPr>
+        <w:t xml:space="preserve"> Somente </w:t>
+      </w:r>
+      <w:r>
+        <w:rPr>
+          <w:b w:val="0"/>
+        </w:rPr>
+        <w:t xml:space="preserve">o administrador editará </w:t>
+      </w:r>
+      <w:r>
+        <w:rPr>
+          <w:b w:val="0"/>
+        </w:rPr>
+        <w:t>os pacotes.</w:t>
+      </w:r>
+    </w:p>
+    <w:p>
+      <w:pPr>
+        <w:pStyle w:val="Ttulo2"/>
+        <w:tabs>
+          <w:tab w:val="left" w:pos="999"/>
+          <w:tab w:val="left" w:pos="1000"/>
+        </w:tabs>
+        <w:spacing w:before="237"/>
+        <w:ind w:firstLine="0"/>
+        <w:rPr>
+          <w:b w:val="0"/>
+        </w:rPr>
+      </w:pPr>
+      <w:r>
+        <w:t>Entrada –</w:t>
+      </w:r>
+      <w:r>
+        <w:rPr>
+          <w:b w:val="0"/>
+        </w:rPr>
+        <w:t xml:space="preserve"> Tittulo, Imagem, Data, Descriç</w:t>
+      </w:r>
+      <w:r>
+        <w:rPr>
+          <w:b w:val="0"/>
+        </w:rPr>
+        <w:t xml:space="preserve">ão, </w:t>
+      </w:r>
+      <w:r>
+        <w:rPr>
+          <w:b w:val="0"/>
+        </w:rPr>
+        <w:t>Preço, Status.</w:t>
+      </w:r>
+    </w:p>
+    <w:p>
+      <w:pPr>
+        <w:pStyle w:val="Ttulo2"/>
+        <w:tabs>
+          <w:tab w:val="left" w:pos="999"/>
+          <w:tab w:val="left" w:pos="1000"/>
+        </w:tabs>
+        <w:spacing w:before="237"/>
+        <w:ind w:firstLine="0"/>
+        <w:rPr>
+          <w:b w:val="0"/>
+        </w:rPr>
+      </w:pPr>
+      <w:r>
+        <w:t>Processo –</w:t>
+      </w:r>
+      <w:r>
+        <w:rPr>
+          <w:b w:val="0"/>
+        </w:rPr>
+        <w:t xml:space="preserve"> </w:t>
+      </w:r>
+      <w:r>
+        <w:rPr>
+          <w:b w:val="0"/>
+        </w:rPr>
+        <w:t xml:space="preserve">Editar </w:t>
+      </w:r>
+      <w:r>
+        <w:rPr>
+          <w:b w:val="0"/>
+        </w:rPr>
+        <w:t>os dados do pacote no banco de dados.</w:t>
+      </w:r>
+    </w:p>
+    <w:p>
+      <w:pPr>
+        <w:pStyle w:val="Ttulo2"/>
+        <w:tabs>
+          <w:tab w:val="left" w:pos="999"/>
+          <w:tab w:val="left" w:pos="1000"/>
+        </w:tabs>
+        <w:spacing w:before="237"/>
+        <w:ind w:firstLine="0"/>
+        <w:rPr>
+          <w:b w:val="0"/>
+        </w:rPr>
+      </w:pPr>
+      <w:r>
+        <w:t>Saída –</w:t>
+      </w:r>
+      <w:r>
+        <w:rPr>
+          <w:b w:val="0"/>
+        </w:rPr>
+        <w:t xml:space="preserve"> Mensagem conforme for erro ou sucesso.</w:t>
+      </w:r>
+    </w:p>
+    <w:p>
+      <w:pPr>
+        <w:pStyle w:val="Ttulo2"/>
+        <w:tabs>
+          <w:tab w:val="left" w:pos="999"/>
+          <w:tab w:val="left" w:pos="1000"/>
+        </w:tabs>
+        <w:spacing w:before="237"/>
+        <w:ind w:firstLine="0"/>
+        <w:rPr>
+          <w:b w:val="0"/>
+        </w:rPr>
+      </w:pPr>
+    </w:p>
     <w:p>
       <w:pPr>
         <w:pStyle w:val="Ttulo2"/>
@@ -3786,8 +4707,6 @@
         </w:tabs>
         <w:spacing w:before="237"/>
       </w:pPr>
-      <w:bookmarkStart w:id="11" w:name="_bookmark10"/>
-      <w:bookmarkEnd w:id="11"/>
       <w:r>
         <w:rPr>
           <w:color w:val="003366"/>
@@ -3950,6 +4869,12 @@
                 <w:sz w:val="20"/>
               </w:rPr>
             </w:pPr>
+            <w:r>
+              <w:rPr>
+                <w:sz w:val="20"/>
+              </w:rPr>
+              <w:t>1</w:t>
+            </w:r>
           </w:p>
         </w:tc>
         <w:tc>
@@ -3958,13 +4883,26 @@
           </w:tcPr>
           <w:p>
             <w:pPr>
-              <w:pStyle w:val="TableParagraph"/>
-              <w:spacing w:before="36"/>
-              <w:ind w:left="108"/>
-              <w:rPr>
-                <w:sz w:val="20"/>
-              </w:rPr>
-            </w:pPr>
+              <w:rPr>
+                <w:rFonts w:ascii="Calibri" w:eastAsia="Times New Roman" w:hAnsi="Calibri" w:cs="Calibri"/>
+                <w:color w:val="000000"/>
+                <w:lang w:val="pt-BR" w:eastAsia="pt-BR" w:bidi="ar-SA"/>
+              </w:rPr>
+            </w:pPr>
+            <w:r>
+              <w:rPr>
+                <w:rFonts w:ascii="Calibri" w:hAnsi="Calibri" w:cs="Calibri"/>
+                <w:color w:val="000000"/>
+              </w:rPr>
+              <w:t xml:space="preserve"> </w:t>
+            </w:r>
+            <w:r>
+              <w:rPr>
+                <w:rFonts w:ascii="Calibri" w:hAnsi="Calibri" w:cs="Calibri"/>
+                <w:color w:val="000000"/>
+              </w:rPr>
+              <w:t>Senha Criptografada</w:t>
+            </w:r>
           </w:p>
         </w:tc>
         <w:tc>
@@ -3980,6 +4918,12 @@
                 <w:sz w:val="20"/>
               </w:rPr>
             </w:pPr>
+            <w:r>
+              <w:rPr>
+                <w:sz w:val="20"/>
+              </w:rPr>
+              <w:t>Segurança</w:t>
+            </w:r>
           </w:p>
         </w:tc>
       </w:tr>
@@ -3998,6 +4942,12 @@
                 <w:sz w:val="20"/>
               </w:rPr>
             </w:pPr>
+            <w:r>
+              <w:rPr>
+                <w:sz w:val="20"/>
+              </w:rPr>
+              <w:t>2</w:t>
+            </w:r>
           </w:p>
         </w:tc>
         <w:tc>
@@ -4006,13 +4956,98 @@
           </w:tcPr>
           <w:p>
             <w:pPr>
-              <w:pStyle w:val="TableParagraph"/>
-              <w:spacing w:before="0"/>
+              <w:rPr>
+                <w:rFonts w:ascii="Calibri" w:eastAsia="Times New Roman" w:hAnsi="Calibri" w:cs="Calibri"/>
+                <w:color w:val="000000"/>
+                <w:lang w:val="pt-BR" w:eastAsia="pt-BR" w:bidi="ar-SA"/>
+              </w:rPr>
+            </w:pPr>
+            <w:r>
+              <w:rPr>
+                <w:rFonts w:ascii="Calibri" w:hAnsi="Calibri" w:cs="Calibri"/>
+                <w:color w:val="000000"/>
+              </w:rPr>
+              <w:t xml:space="preserve"> </w:t>
+            </w:r>
+            <w:r>
+              <w:rPr>
+                <w:rFonts w:ascii="Calibri" w:hAnsi="Calibri" w:cs="Calibri"/>
+                <w:color w:val="000000"/>
+              </w:rPr>
+              <w:t>Acessibilidade</w:t>
+            </w:r>
+          </w:p>
+        </w:tc>
+        <w:tc>
+          <w:tcPr>
+            <w:tcW w:w="1958" w:type="dxa"/>
+          </w:tcPr>
+          <w:p>
+            <w:pPr>
+              <w:pStyle w:val="TableParagraph"/>
               <w:ind w:left="108"/>
               <w:rPr>
                 <w:sz w:val="20"/>
               </w:rPr>
             </w:pPr>
+            <w:r>
+              <w:rPr>
+                <w:sz w:val="20"/>
+              </w:rPr>
+              <w:t>Usabilidade</w:t>
+            </w:r>
+          </w:p>
+        </w:tc>
+      </w:tr>
+      <w:tr>
+        <w:trPr>
+          <w:trHeight w:val="253"/>
+        </w:trPr>
+        <w:tc>
+          <w:tcPr>
+            <w:tcW w:w="997" w:type="dxa"/>
+          </w:tcPr>
+          <w:p>
+            <w:pPr>
+              <w:pStyle w:val="TableParagraph"/>
+              <w:rPr>
+                <w:sz w:val="20"/>
+              </w:rPr>
+            </w:pPr>
+            <w:r>
+              <w:rPr>
+                <w:sz w:val="20"/>
+              </w:rPr>
+              <w:t>3</w:t>
+            </w:r>
+          </w:p>
+        </w:tc>
+        <w:tc>
+          <w:tcPr>
+            <w:tcW w:w="5675" w:type="dxa"/>
+          </w:tcPr>
+          <w:p>
+            <w:pPr>
+              <w:rPr>
+                <w:rFonts w:ascii="Calibri" w:eastAsia="Times New Roman" w:hAnsi="Calibri" w:cs="Calibri"/>
+                <w:color w:val="000000"/>
+                <w:lang w:val="pt-BR" w:eastAsia="pt-BR" w:bidi="ar-SA"/>
+              </w:rPr>
+            </w:pPr>
+            <w:r>
+              <w:rPr>
+                <w:rFonts w:ascii="Calibri" w:hAnsi="Calibri" w:cs="Calibri"/>
+                <w:color w:val="000000"/>
+              </w:rPr>
+              <w:t xml:space="preserve"> </w:t>
+            </w:r>
+            <w:r>
+              <w:rPr>
+                <w:rFonts w:ascii="Calibri" w:hAnsi="Calibri" w:cs="Calibri"/>
+                <w:color w:val="000000"/>
+              </w:rPr>
+              <w:t>Performance</w:t>
+            </w:r>
           </w:p>
         </w:tc>
         <w:tc>
@@ -4027,6 +5062,12 @@
                 <w:sz w:val="20"/>
               </w:rPr>
             </w:pPr>
+            <w:r>
+              <w:rPr>
+                <w:sz w:val="20"/>
+              </w:rPr>
+              <w:t>Desempenho</w:t>
+            </w:r>
           </w:p>
         </w:tc>
       </w:tr>
@@ -4045,6 +5086,12 @@
                 <w:sz w:val="20"/>
               </w:rPr>
             </w:pPr>
+            <w:r>
+              <w:rPr>
+                <w:sz w:val="20"/>
+              </w:rPr>
+              <w:t>4</w:t>
+            </w:r>
           </w:p>
         </w:tc>
         <w:tc>
@@ -4053,13 +5100,26 @@
           </w:tcPr>
           <w:p>
             <w:pPr>
-              <w:pStyle w:val="TableParagraph"/>
-              <w:spacing w:before="1" w:line="280" w:lineRule="atLeast"/>
-              <w:ind w:left="108" w:right="90"/>
-              <w:rPr>
-                <w:sz w:val="20"/>
-              </w:rPr>
-            </w:pPr>
+              <w:rPr>
+                <w:rFonts w:ascii="Calibri" w:eastAsia="Times New Roman" w:hAnsi="Calibri" w:cs="Calibri"/>
+                <w:color w:val="000000"/>
+                <w:lang w:val="pt-BR" w:eastAsia="pt-BR" w:bidi="ar-SA"/>
+              </w:rPr>
+            </w:pPr>
+            <w:r>
+              <w:rPr>
+                <w:rFonts w:ascii="Calibri" w:hAnsi="Calibri" w:cs="Calibri"/>
+                <w:color w:val="000000"/>
+              </w:rPr>
+              <w:t xml:space="preserve"> </w:t>
+            </w:r>
+            <w:r>
+              <w:rPr>
+                <w:rFonts w:ascii="Calibri" w:hAnsi="Calibri" w:cs="Calibri"/>
+                <w:color w:val="000000"/>
+              </w:rPr>
+              <w:t>Identidade Visual</w:t>
+            </w:r>
           </w:p>
         </w:tc>
         <w:tc>
@@ -4074,12 +5134,18 @@
                 <w:sz w:val="20"/>
               </w:rPr>
             </w:pPr>
+            <w:r>
+              <w:rPr>
+                <w:sz w:val="20"/>
+              </w:rPr>
+              <w:t>Visual</w:t>
+            </w:r>
           </w:p>
         </w:tc>
       </w:tr>
       <w:tr>
         <w:trPr>
-          <w:trHeight w:val="281"/>
+          <w:trHeight w:val="268"/>
         </w:trPr>
         <w:tc>
           <w:tcPr>
@@ -4089,10 +5155,89 @@
             <w:pPr>
               <w:pStyle w:val="TableParagraph"/>
               <w:rPr>
+                <w:sz w:val="20"/>
+              </w:rPr>
+            </w:pPr>
+            <w:r>
+              <w:rPr>
+                <w:sz w:val="20"/>
+              </w:rPr>
+              <w:t>5</w:t>
+            </w:r>
+          </w:p>
+        </w:tc>
+        <w:tc>
+          <w:tcPr>
+            <w:tcW w:w="5675" w:type="dxa"/>
+          </w:tcPr>
+          <w:p>
+            <w:pPr>
+              <w:rPr>
+                <w:rFonts w:ascii="Calibri" w:eastAsia="Times New Roman" w:hAnsi="Calibri" w:cs="Calibri"/>
+                <w:color w:val="000000"/>
+                <w:lang w:val="pt-BR" w:eastAsia="pt-BR" w:bidi="ar-SA"/>
+              </w:rPr>
+            </w:pPr>
+            <w:r>
+              <w:rPr>
+                <w:rFonts w:ascii="Calibri" w:hAnsi="Calibri" w:cs="Calibri"/>
+                <w:color w:val="000000"/>
+              </w:rPr>
+              <w:t xml:space="preserve"> </w:t>
+            </w:r>
+            <w:r>
+              <w:rPr>
+                <w:rFonts w:ascii="Calibri" w:hAnsi="Calibri" w:cs="Calibri"/>
+                <w:color w:val="000000"/>
+              </w:rPr>
+              <w:t>Infraestrutura em Nuvem</w:t>
+            </w:r>
+          </w:p>
+        </w:tc>
+        <w:tc>
+          <w:tcPr>
+            <w:tcW w:w="1958" w:type="dxa"/>
+          </w:tcPr>
+          <w:p>
+            <w:pPr>
+              <w:pStyle w:val="TableParagraph"/>
+              <w:ind w:left="108"/>
+              <w:rPr>
+                <w:sz w:val="20"/>
+              </w:rPr>
+            </w:pPr>
+            <w:r>
+              <w:rPr>
+                <w:sz w:val="20"/>
+              </w:rPr>
+              <w:t>Hardware</w:t>
+            </w:r>
+          </w:p>
+        </w:tc>
+      </w:tr>
+      <w:tr>
+        <w:trPr>
+          <w:trHeight w:val="484"/>
+        </w:trPr>
+        <w:tc>
+          <w:tcPr>
+            <w:tcW w:w="997" w:type="dxa"/>
+          </w:tcPr>
+          <w:p>
+            <w:pPr>
+              <w:pStyle w:val="TableParagraph"/>
+              <w:rPr>
                 <w:w w:val="99"/>
                 <w:sz w:val="20"/>
               </w:rPr>
             </w:pPr>
+            <w:r>
+              <w:rPr>
+                <w:w w:val="99"/>
+                <w:sz w:val="20"/>
+              </w:rPr>
+              <w:t>6</w:t>
+            </w:r>
           </w:p>
         </w:tc>
         <w:tc>
@@ -4101,13 +5246,26 @@
           </w:tcPr>
           <w:p>
             <w:pPr>
-              <w:pStyle w:val="TableParagraph"/>
-              <w:spacing w:before="1" w:line="280" w:lineRule="atLeast"/>
-              <w:ind w:left="108" w:right="90"/>
-              <w:rPr>
-                <w:sz w:val="20"/>
-              </w:rPr>
-            </w:pPr>
+              <w:rPr>
+                <w:rFonts w:ascii="Calibri" w:eastAsia="Times New Roman" w:hAnsi="Calibri" w:cs="Calibri"/>
+                <w:color w:val="000000"/>
+                <w:lang w:val="pt-BR" w:eastAsia="pt-BR" w:bidi="ar-SA"/>
+              </w:rPr>
+            </w:pPr>
+            <w:r>
+              <w:rPr>
+                <w:rFonts w:ascii="Calibri" w:hAnsi="Calibri" w:cs="Calibri"/>
+                <w:color w:val="000000"/>
+              </w:rPr>
+              <w:t xml:space="preserve"> </w:t>
+            </w:r>
+            <w:r>
+              <w:rPr>
+                <w:rFonts w:ascii="Calibri" w:hAnsi="Calibri" w:cs="Calibri"/>
+                <w:color w:val="000000"/>
+              </w:rPr>
+              <w:t>App nas lojas windows fone, play store e Ios</w:t>
+            </w:r>
           </w:p>
         </w:tc>
         <w:tc>
@@ -4122,6 +5280,12 @@
                 <w:sz w:val="20"/>
               </w:rPr>
             </w:pPr>
+            <w:r>
+              <w:rPr>
+                <w:sz w:val="20"/>
+              </w:rPr>
+              <w:t>Portabilidade</w:t>
+            </w:r>
           </w:p>
         </w:tc>
       </w:tr>
@@ -4167,8 +5331,8 @@
           <w:sz w:val="32"/>
         </w:rPr>
       </w:pPr>
-      <w:bookmarkStart w:id="12" w:name="_bookmark11"/>
-      <w:bookmarkEnd w:id="12"/>
+      <w:bookmarkStart w:id="11" w:name="_bookmark11"/>
+      <w:bookmarkEnd w:id="11"/>
       <w:r>
         <w:rPr>
           <w:rFonts w:ascii="Verdana" w:hAnsi="Verdana"/>
@@ -4276,7 +5440,7 @@
               </wp:inline>
             </w:drawing>
           </mc:Choice>
-          <mc:Fallback xmlns:mv="urn:schemas-microsoft-com:mac:vml" xmlns:mo="http://schemas.microsoft.com/office/mac/office/2008/main">
+          <mc:Fallback xmlns:mo="http://schemas.microsoft.com/office/mac/office/2008/main" xmlns:mv="urn:schemas-microsoft-com:mac:vml">
             <w:pict>
               <v:group w14:anchorId="0DCA5986" id="Group_x0020_4" o:spid="_x0000_s1026" style="width:434.95pt;height:2.2pt;mso-position-horizontal-relative:char;mso-position-vertical-relative:line" coordsize="8699,44" o:gfxdata="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">
                 <v:line id="Line_x0020_5" o:spid="_x0000_s1027" style="position:absolute;visibility:visible;mso-wrap-style:square" from="0,22" to="8699,22" o:connectortype="straight" o:gfxdata="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" strokecolor="#1f487c" strokeweight="2.16pt"/>
@@ -4410,6 +5574,13 @@
                 <w:sz w:val="20"/>
               </w:rPr>
             </w:pPr>
+            <w:r>
+              <w:rPr>
+                <w:i/>
+                <w:sz w:val="20"/>
+              </w:rPr>
+              <w:t>1</w:t>
+            </w:r>
           </w:p>
         </w:tc>
         <w:tc>
@@ -4424,14 +5595,19 @@
           </w:tcPr>
           <w:p>
             <w:pPr>
-              <w:pStyle w:val="TableParagraph"/>
-              <w:spacing w:before="5"/>
-              <w:ind w:left="108"/>
-              <w:rPr>
-                <w:i/>
-                <w:sz w:val="20"/>
-              </w:rPr>
-            </w:pPr>
+              <w:rPr>
+                <w:rFonts w:ascii="Calibri" w:eastAsia="Times New Roman" w:hAnsi="Calibri" w:cs="Calibri"/>
+                <w:color w:val="000000"/>
+                <w:lang w:val="pt-BR" w:eastAsia="pt-BR" w:bidi="ar-SA"/>
+              </w:rPr>
+            </w:pPr>
+            <w:r>
+              <w:rPr>
+                <w:rFonts w:ascii="Calibri" w:hAnsi="Calibri" w:cs="Calibri"/>
+                <w:color w:val="000000"/>
+              </w:rPr>
+              <w:t>Listas pacotes ativos</w:t>
+            </w:r>
           </w:p>
         </w:tc>
         <w:tc>
@@ -4460,6 +5636,13 @@
                 <w:sz w:val="20"/>
               </w:rPr>
             </w:pPr>
+            <w:r>
+              <w:rPr>
+                <w:i/>
+                <w:sz w:val="20"/>
+              </w:rPr>
+              <w:t>O app apenas listará os pacotes ativos.</w:t>
+            </w:r>
           </w:p>
         </w:tc>
       </w:tr>
@@ -4558,8 +5741,8 @@
           <w:sz w:val="24"/>
         </w:rPr>
       </w:pPr>
-      <w:bookmarkStart w:id="13" w:name="_bookmark12"/>
-      <w:bookmarkEnd w:id="13"/>
+      <w:bookmarkStart w:id="12" w:name="_bookmark12"/>
+      <w:bookmarkEnd w:id="12"/>
       <w:r>
         <w:rPr>
           <w:b/>
@@ -4707,6 +5890,12 @@
                 <w:sz w:val="20"/>
               </w:rPr>
             </w:pPr>
+            <w:r>
+              <w:rPr>
+                <w:sz w:val="20"/>
+              </w:rPr>
+              <w:t>1</w:t>
+            </w:r>
           </w:p>
         </w:tc>
         <w:tc>
@@ -4722,6 +5911,24 @@
                 <w:sz w:val="20"/>
               </w:rPr>
             </w:pPr>
+            <w:r>
+              <w:rPr>
+                <w:sz w:val="20"/>
+              </w:rPr>
+              <w:t xml:space="preserve">Dispositivo com versão Android 23 , </w:t>
+            </w:r>
+            <w:r>
+              <w:rPr>
+                <w:sz w:val="20"/>
+              </w:rPr>
+              <w:t xml:space="preserve">Windows Phone 2019 </w:t>
+            </w:r>
+            <w:r>
+              <w:rPr>
+                <w:sz w:val="20"/>
+              </w:rPr>
+              <w:t xml:space="preserve">e Ios 8 </w:t>
+            </w:r>
           </w:p>
         </w:tc>
       </w:tr>
@@ -4736,6 +5943,7 @@
           <w:p>
             <w:pPr>
               <w:pStyle w:val="TableParagraph"/>
+              <w:ind w:left="0"/>
               <w:rPr>
                 <w:sz w:val="20"/>
               </w:rPr>
@@ -4818,8 +6026,8 @@
           <w:sz w:val="24"/>
         </w:rPr>
       </w:pPr>
-      <w:bookmarkStart w:id="14" w:name="_bookmark13"/>
-      <w:bookmarkEnd w:id="14"/>
+      <w:bookmarkStart w:id="13" w:name="_bookmark13"/>
+      <w:bookmarkEnd w:id="13"/>
       <w:r>
         <w:rPr>
           <w:b/>
@@ -4974,6 +6182,12 @@
                 <w:sz w:val="20"/>
               </w:rPr>
             </w:pPr>
+            <w:r>
+              <w:rPr>
+                <w:sz w:val="20"/>
+              </w:rPr>
+              <w:t>Sistema Windows ou servidor de hospedagem</w:t>
+            </w:r>
           </w:p>
         </w:tc>
       </w:tr>
@@ -5004,8 +6218,8 @@
           <w:sz w:val="24"/>
         </w:rPr>
       </w:pPr>
-      <w:bookmarkStart w:id="15" w:name="_bookmark14"/>
-      <w:bookmarkEnd w:id="15"/>
+      <w:bookmarkStart w:id="14" w:name="_bookmark14"/>
+      <w:bookmarkEnd w:id="14"/>
       <w:r>
         <w:rPr>
           <w:b/>
@@ -5185,6 +6399,13 @@
                 <w:sz w:val="20"/>
               </w:rPr>
             </w:pPr>
+            <w:r>
+              <w:rPr>
+                <w:i/>
+                <w:sz w:val="20"/>
+              </w:rPr>
+              <w:t>UC1</w:t>
+            </w:r>
           </w:p>
         </w:tc>
         <w:tc>
@@ -5200,6 +6421,13 @@
                 <w:sz w:val="20"/>
               </w:rPr>
             </w:pPr>
+            <w:r>
+              <w:rPr>
+                <w:i/>
+                <w:sz w:val="20"/>
+              </w:rPr>
+              <w:t>Login</w:t>
+            </w:r>
           </w:p>
         </w:tc>
         <w:tc>
@@ -5215,6 +6443,13 @@
                 <w:sz w:val="20"/>
               </w:rPr>
             </w:pPr>
+            <w:r>
+              <w:rPr>
+                <w:i/>
+                <w:sz w:val="20"/>
+              </w:rPr>
+              <w:t>Usuário irá realizar o login no sistema</w:t>
+            </w:r>
           </w:p>
         </w:tc>
       </w:tr>
@@ -5235,6 +6470,13 @@
                 <w:sz w:val="20"/>
               </w:rPr>
             </w:pPr>
+            <w:r>
+              <w:rPr>
+                <w:i/>
+                <w:sz w:val="20"/>
+              </w:rPr>
+              <w:t>UC2</w:t>
+            </w:r>
           </w:p>
         </w:tc>
         <w:tc>
@@ -5250,6 +6492,13 @@
                 <w:sz w:val="20"/>
               </w:rPr>
             </w:pPr>
+            <w:r>
+              <w:rPr>
+                <w:i/>
+                <w:sz w:val="20"/>
+              </w:rPr>
+              <w:t>Cadastrar pacote</w:t>
+            </w:r>
           </w:p>
         </w:tc>
         <w:tc>
@@ -5267,6 +6516,86 @@
                 <w:sz w:val="20"/>
               </w:rPr>
             </w:pPr>
+            <w:r>
+              <w:rPr>
+                <w:i/>
+                <w:sz w:val="20"/>
+              </w:rPr>
+              <w:t>No sistema web, o administrador cadastrará o pacote</w:t>
+            </w:r>
+          </w:p>
+        </w:tc>
+      </w:tr>
+      <w:tr>
+        <w:trPr>
+          <w:trHeight w:val="86"/>
+        </w:trPr>
+        <w:tc>
+          <w:tcPr>
+            <w:tcW w:w="1752" w:type="dxa"/>
+          </w:tcPr>
+          <w:p>
+            <w:pPr>
+              <w:pStyle w:val="TableParagraph"/>
+              <w:spacing w:before="62"/>
+              <w:rPr>
+                <w:i/>
+                <w:sz w:val="20"/>
+              </w:rPr>
+            </w:pPr>
+            <w:r>
+              <w:rPr>
+                <w:i/>
+                <w:sz w:val="20"/>
+              </w:rPr>
+              <w:t>UC3</w:t>
+            </w:r>
+          </w:p>
+        </w:tc>
+        <w:tc>
+          <w:tcPr>
+            <w:tcW w:w="2638" w:type="dxa"/>
+          </w:tcPr>
+          <w:p>
+            <w:pPr>
+              <w:pStyle w:val="TableParagraph"/>
+              <w:spacing w:before="62"/>
+              <w:rPr>
+                <w:i/>
+                <w:sz w:val="20"/>
+              </w:rPr>
+            </w:pPr>
+            <w:r>
+              <w:rPr>
+                <w:i/>
+                <w:sz w:val="20"/>
+              </w:rPr>
+              <w:t>Editar pacote</w:t>
+            </w:r>
+          </w:p>
+        </w:tc>
+        <w:tc>
+          <w:tcPr>
+            <w:tcW w:w="4225" w:type="dxa"/>
+          </w:tcPr>
+          <w:p>
+            <w:pPr>
+              <w:pStyle w:val="TableParagraph"/>
+              <w:spacing w:before="10" w:line="242" w:lineRule="exact"/>
+              <w:ind w:right="99"/>
+              <w:jc w:val="both"/>
+              <w:rPr>
+                <w:i/>
+                <w:sz w:val="20"/>
+              </w:rPr>
+            </w:pPr>
+            <w:r>
+              <w:rPr>
+                <w:i/>
+                <w:sz w:val="20"/>
+              </w:rPr>
+              <w:t>No sistema web, administrador editará informações sobre o pacote.</w:t>
+            </w:r>
           </w:p>
         </w:tc>
       </w:tr>
@@ -5287,6 +6616,13 @@
                 <w:sz w:val="20"/>
               </w:rPr>
             </w:pPr>
+            <w:r>
+              <w:rPr>
+                <w:i/>
+                <w:sz w:val="20"/>
+              </w:rPr>
+              <w:t>UC4</w:t>
+            </w:r>
           </w:p>
         </w:tc>
         <w:tc>
@@ -5302,6 +6638,13 @@
                 <w:sz w:val="20"/>
               </w:rPr>
             </w:pPr>
+            <w:r>
+              <w:rPr>
+                <w:i/>
+                <w:sz w:val="20"/>
+              </w:rPr>
+              <w:t>Habilitar</w:t>
+            </w:r>
           </w:p>
         </w:tc>
         <w:tc>
@@ -5319,6 +6662,27 @@
                 <w:sz w:val="20"/>
               </w:rPr>
             </w:pPr>
+            <w:r>
+              <w:rPr>
+                <w:i/>
+                <w:sz w:val="20"/>
+              </w:rPr>
+              <w:t>No sistema web, o administrador poderá h</w:t>
+            </w:r>
+            <w:r>
+              <w:rPr>
+                <w:i/>
+                <w:sz w:val="20"/>
+              </w:rPr>
+              <w:t>abilitar ou desativar</w:t>
+            </w:r>
+            <w:r>
+              <w:rPr>
+                <w:i/>
+                <w:sz w:val="20"/>
+              </w:rPr>
+              <w:t xml:space="preserve"> o pacote.</w:t>
+            </w:r>
           </w:p>
         </w:tc>
       </w:tr>
@@ -5339,6 +6703,20 @@
                 <w:sz w:val="20"/>
               </w:rPr>
             </w:pPr>
+            <w:r>
+              <w:rPr>
+                <w:i/>
+                <w:sz w:val="20"/>
+              </w:rPr>
+              <w:t>UC</w:t>
+            </w:r>
+            <w:r>
+              <w:rPr>
+                <w:i/>
+                <w:sz w:val="20"/>
+              </w:rPr>
+              <w:t>5</w:t>
+            </w:r>
           </w:p>
         </w:tc>
         <w:tc>
@@ -5354,6 +6732,13 @@
                 <w:sz w:val="20"/>
               </w:rPr>
             </w:pPr>
+            <w:r>
+              <w:rPr>
+                <w:i/>
+                <w:sz w:val="20"/>
+              </w:rPr>
+              <w:t>Selecionar o pacote</w:t>
+            </w:r>
           </w:p>
         </w:tc>
         <w:tc>
@@ -5371,6 +6756,13 @@
                 <w:sz w:val="20"/>
               </w:rPr>
             </w:pPr>
+            <w:r>
+              <w:rPr>
+                <w:i/>
+                <w:sz w:val="20"/>
+              </w:rPr>
+              <w:t>O usuário selecionará o pacote desejado no aplicativo.</w:t>
+            </w:r>
           </w:p>
         </w:tc>
       </w:tr>
@@ -5390,6 +6782,20 @@
                 <w:sz w:val="20"/>
               </w:rPr>
             </w:pPr>
+            <w:r>
+              <w:rPr>
+                <w:i/>
+                <w:sz w:val="20"/>
+              </w:rPr>
+              <w:t>UC</w:t>
+            </w:r>
+            <w:r>
+              <w:rPr>
+                <w:i/>
+                <w:sz w:val="20"/>
+              </w:rPr>
+              <w:t>6</w:t>
+            </w:r>
           </w:p>
         </w:tc>
         <w:tc>
@@ -5404,6 +6810,13 @@
                 <w:sz w:val="20"/>
               </w:rPr>
             </w:pPr>
+            <w:r>
+              <w:rPr>
+                <w:i/>
+                <w:sz w:val="20"/>
+              </w:rPr>
+              <w:t>Clicar na opção ligar</w:t>
+            </w:r>
           </w:p>
         </w:tc>
         <w:tc>
@@ -5426,6 +6839,13 @@
                 <w:sz w:val="20"/>
               </w:rPr>
             </w:pPr>
+            <w:r>
+              <w:rPr>
+                <w:i/>
+                <w:sz w:val="20"/>
+              </w:rPr>
+              <w:t>Na tela de detalhes do pacte, o usuário poderá clicar para lgar para o CodeTur.</w:t>
+            </w:r>
           </w:p>
         </w:tc>
       </w:tr>
@@ -5446,6 +6866,13 @@
                 <w:sz w:val="20"/>
               </w:rPr>
             </w:pPr>
+            <w:r>
+              <w:rPr>
+                <w:i/>
+                <w:sz w:val="20"/>
+              </w:rPr>
+              <w:t>UC7</w:t>
+            </w:r>
           </w:p>
         </w:tc>
         <w:tc>
@@ -5461,6 +6888,13 @@
                 <w:sz w:val="20"/>
               </w:rPr>
             </w:pPr>
+            <w:r>
+              <w:rPr>
+                <w:i/>
+                <w:sz w:val="20"/>
+              </w:rPr>
+              <w:t>Redirecionar ao site</w:t>
+            </w:r>
           </w:p>
         </w:tc>
         <w:tc>
@@ -5477,6 +6911,13 @@
                 <w:sz w:val="20"/>
               </w:rPr>
             </w:pPr>
+            <w:r>
+              <w:rPr>
+                <w:i/>
+                <w:sz w:val="20"/>
+              </w:rPr>
+              <w:t>Na tela de detalhes, o usuário irá clicar para redirecionar ao site</w:t>
+            </w:r>
           </w:p>
         </w:tc>
       </w:tr>
@@ -5498,6 +6939,7 @@
       <w:pPr>
         <w:rPr>
           <w:sz w:val="20"/>
+          <w:lang w:val="pt-BR"/>
         </w:rPr>
         <w:sectPr>
           <w:pgSz w:w="12240" w:h="15840"/>
@@ -5533,8 +6975,8 @@
           <w:sz w:val="24"/>
         </w:rPr>
       </w:pPr>
-      <w:bookmarkStart w:id="16" w:name="_bookmark15"/>
-      <w:bookmarkEnd w:id="16"/>
+      <w:bookmarkStart w:id="15" w:name="_bookmark15"/>
+      <w:bookmarkEnd w:id="15"/>
       <w:r>
         <w:rPr>
           <w:b/>
@@ -5572,6 +7014,35 @@
           <w:cols w:space="720"/>
         </w:sectPr>
       </w:pPr>
+      <w:r>
+        <w:rPr>
+          <w:sz w:val="24"/>
+        </w:rPr>
+        <w:pict w14:anchorId="5522ADE2">
+          <v:shapetype id="_x0000_t75" coordsize="21600,21600" o:spt="75" o:preferrelative="t" path="m@4@5l@4@11@9@11@9@5xe" filled="f" stroked="f">
+            <v:stroke joinstyle="miter"/>
+            <v:formulas>
+              <v:f eqn="if lineDrawn pixelLineWidth 0"/>
+              <v:f eqn="sum @0 1 0"/>
+              <v:f eqn="sum 0 0 @1"/>
+              <v:f eqn="prod @2 1 2"/>
+              <v:f eqn="prod @3 21600 pixelWidth"/>
+              <v:f eqn="prod @3 21600 pixelHeight"/>
+              <v:f eqn="sum @0 0 1"/>
+              <v:f eqn="prod @6 1 2"/>
+              <v:f eqn="prod @7 21600 pixelWidth"/>
+              <v:f eqn="sum @8 21600 0"/>
+              <v:f eqn="prod @7 21600 pixelHeight"/>
+              <v:f eqn="sum @10 21600 0"/>
+            </v:formulas>
+            <v:path o:extrusionok="f" gradientshapeok="t" o:connecttype="rect"/>
+            <o:lock v:ext="edit" aspectratio="t"/>
+          </v:shapetype>
+          <v:shape id="_x0000_i1029" type="#_x0000_t75" style="width:459.95pt;height:335.3pt">
+            <v:imagedata r:id="rId11" o:title="Diagrama caso de uso CodeTur"/>
+          </v:shape>
+        </w:pict>
+      </w:r>
     </w:p>
     <w:p>
       <w:pPr>
@@ -5601,8 +7072,8 @@
           <w:sz w:val="24"/>
         </w:rPr>
       </w:pPr>
-      <w:bookmarkStart w:id="17" w:name="_bookmark16"/>
-      <w:bookmarkEnd w:id="17"/>
+      <w:bookmarkStart w:id="16" w:name="_bookmark16"/>
+      <w:bookmarkEnd w:id="16"/>
       <w:r>
         <w:rPr>
           <w:b/>
@@ -5661,6 +7132,64 @@
           <w:cols w:space="720"/>
         </w:sectPr>
       </w:pPr>
+      <w:r>
+        <w:rPr>
+          <w:rFonts w:ascii="Times New Roman"/>
+          <w:noProof/>
+          <w:sz w:val="18"/>
+          <w:lang w:val="pt-BR" w:eastAsia="pt-BR" w:bidi="ar-SA"/>
+        </w:rPr>
+        <w:drawing>
+          <wp:inline distT="0" distB="0" distL="0" distR="0" wp14:anchorId="60D36F79" wp14:editId="49CB7A3B">
+            <wp:extent cx="2579370" cy="4039870"/>
+            <wp:effectExtent l="0" t="0" r="0" b="0"/>
+            <wp:docPr id="1" name="Imagem 1" descr="C:\Users\47575406808\AppData\Local\Microsoft\Windows\INetCache\Content.Word\Diagrama de classes.png"/>
+            <wp:cNvGraphicFramePr>
+              <a:graphicFrameLocks xmlns:a="http://schemas.openxmlformats.org/drawingml/2006/main" noChangeAspect="1"/>
+            </wp:cNvGraphicFramePr>
+            <a:graphic xmlns:a="http://schemas.openxmlformats.org/drawingml/2006/main">
+              <a:graphicData uri="http://schemas.openxmlformats.org/drawingml/2006/picture">
+                <pic:pic xmlns:pic="http://schemas.openxmlformats.org/drawingml/2006/picture">
+                  <pic:nvPicPr>
+                    <pic:cNvPr id="0" name="Picture 9" descr="C:\Users\47575406808\AppData\Local\Microsoft\Windows\INetCache\Content.Word\Diagrama de classes.png"/>
+                    <pic:cNvPicPr>
+                      <a:picLocks noChangeAspect="1" noChangeArrowheads="1"/>
+                    </pic:cNvPicPr>
+                  </pic:nvPicPr>
+                  <pic:blipFill>
+                    <a:blip r:embed="rId12">
+                      <a:extLst>
+                        <a:ext uri="{28A0092B-C50C-407E-A947-70E740481C1C}">
+                          <a14:useLocalDpi xmlns:a14="http://schemas.microsoft.com/office/drawing/2010/main" val="0"/>
+                        </a:ext>
+                      </a:extLst>
+                    </a:blip>
+                    <a:srcRect/>
+                    <a:stretch>
+                      <a:fillRect/>
+                    </a:stretch>
+                  </pic:blipFill>
+                  <pic:spPr bwMode="auto">
+                    <a:xfrm>
+                      <a:off x="0" y="0"/>
+                      <a:ext cx="2579370" cy="4039870"/>
+                    </a:xfrm>
+                    <a:prstGeom prst="rect">
+                      <a:avLst/>
+                    </a:prstGeom>
+                    <a:noFill/>
+                    <a:ln>
+                      <a:noFill/>
+                    </a:ln>
+                  </pic:spPr>
+                </pic:pic>
+              </a:graphicData>
+            </a:graphic>
+          </wp:inline>
+        </w:drawing>
+      </w:r>
+      <w:bookmarkStart w:id="17" w:name="_GoBack"/>
+      <w:bookmarkEnd w:id="17"/>
     </w:p>
     <w:p>
       <w:pPr>
@@ -5800,7 +7329,7 @@
               </wp:inline>
             </w:drawing>
           </mc:Choice>
-          <mc:Fallback xmlns:mv="urn:schemas-microsoft-com:mac:vml" xmlns:mo="http://schemas.microsoft.com/office/mac/office/2008/main">
+          <mc:Fallback xmlns:mo="http://schemas.microsoft.com/office/mac/office/2008/main" xmlns:mv="urn:schemas-microsoft-com:mac:vml">
             <w:pict>
               <v:group w14:anchorId="1E8281ED" id="Group_x0020_2" o:spid="_x0000_s1026" style="width:434.95pt;height:2.2pt;mso-position-horizontal-relative:char;mso-position-vertical-relative:line" coordsize="8699,44" o:gfxdata="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">
                 <v:line id="Line_x0020_3" o:spid="_x0000_s1027" style="position:absolute;visibility:visible;mso-wrap-style:square" from="0,22" to="8699,22" o:connectortype="straight" o:gfxdata="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" strokecolor="#1f487c" strokeweight="2.16pt"/>
@@ -6068,7 +7597,7 @@
     </w:tbl>
     <w:p/>
     <w:sectPr>
-      <w:headerReference w:type="default" r:id="rId11"/>
+      <w:headerReference w:type="default" r:id="rId13"/>
       <w:pgSz w:w="12240" w:h="15840"/>
       <w:pgMar w:top="1880" w:right="1380" w:bottom="1020" w:left="1660" w:header="914" w:footer="836" w:gutter="0"/>
       <w:cols w:space="720"/>
@@ -6323,7 +7852,7 @@
             </wp:anchor>
           </w:drawing>
         </mc:Choice>
-        <mc:Fallback xmlns:mv="urn:schemas-microsoft-com:mac:vml" xmlns:mo="http://schemas.microsoft.com/office/mac/office/2008/main">
+        <mc:Fallback xmlns:mo="http://schemas.microsoft.com/office/mac/office/2008/main" xmlns:mv="urn:schemas-microsoft-com:mac:vml">
           <w:pict>
             <v:group w14:anchorId="08E30FF0" id="Group_x0020_23" o:spid="_x0000_s1026" style="position:absolute;margin-left:90pt;margin-top:736.15pt;width:492.1pt;height:.5pt;z-index:-252368896;mso-position-horizontal-relative:page;mso-position-vertical-relative:page" coordorigin="1800,14724" coordsize="9842,10" o:gfxdata="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">
               <v:line id="Line_x0020_28" o:spid="_x0000_s1027" style="position:absolute;visibility:visible;mso-wrap-style:square" from="1800,14728" to="5737,14728" o:connectortype="straight" o:gfxdata="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" strokeweight="6095emu"/>
@@ -6432,13 +7961,13 @@
             </wp:anchor>
           </w:drawing>
         </mc:Choice>
-        <mc:Fallback xmlns:mv="urn:schemas-microsoft-com:mac:vml" xmlns:mo="http://schemas.microsoft.com/office/mac/office/2008/main">
+        <mc:Fallback>
           <w:pict>
-            <v:shapetype w14:anchorId="729B4932" id="_x0000_t202" coordsize="21600,21600" o:spt="202" path="m0,0l0,21600,21600,21600,21600,0xe">
+            <v:shapetype w14:anchorId="729B4932" id="_x0000_t202" coordsize="21600,21600" o:spt="202" path="m,l,21600r21600,l21600,xe">
               <v:stroke joinstyle="miter"/>
               <v:path gradientshapeok="t" o:connecttype="rect"/>
             </v:shapetype>
-            <v:shape id="Text_x0020_Box_x0020_22" o:spid="_x0000_s1028" type="#_x0000_t202" style="position:absolute;margin-left:94.4pt;margin-top:735.7pt;width:172.95pt;height:11.8pt;z-index:-252367872;visibility:visible;mso-wrap-style:square;mso-width-percent:0;mso-height-percent:0;mso-wrap-distance-left:9pt;mso-wrap-distance-top:0;mso-wrap-distance-right:9pt;mso-wrap-distance-bottom:0;mso-position-horizontal:absolute;mso-position-horizontal-relative:page;mso-position-vertical:absolute;mso-position-vertical-relative:page;mso-width-percent:0;mso-height-percent:0;mso-width-relative:page;mso-height-relative:page;v-text-anchor:top" o:gfxdata="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" filled="f" stroked="f">
+            <v:shape id="Text Box 22" o:spid="_x0000_s1028" type="#_x0000_t202" style="position:absolute;margin-left:94.4pt;margin-top:735.7pt;width:172.95pt;height:11.8pt;z-index:-252367872;visibility:visible;mso-wrap-style:square;mso-width-percent:0;mso-height-percent:0;mso-wrap-distance-left:9pt;mso-wrap-distance-top:0;mso-wrap-distance-right:9pt;mso-wrap-distance-bottom:0;mso-position-horizontal:absolute;mso-position-horizontal-relative:page;mso-position-vertical:absolute;mso-position-vertical-relative:page;mso-width-percent:0;mso-height-percent:0;mso-width-relative:page;mso-height-relative:page;v-text-anchor:top" o:gfxdata="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" filled="f" stroked="f">
               <v:textbox inset="0,0,0,0">
                 <w:txbxContent>
                   <w:p>
@@ -6558,7 +8087,7 @@
                               <w:noProof/>
                               <w:sz w:val="16"/>
                             </w:rPr>
-                            <w:t>5</w:t>
+                            <w:t>8</w:t>
                           </w:r>
                           <w:r>
                             <w:fldChar w:fldCharType="end"/>
@@ -6589,11 +8118,7 @@
         </mc:Choice>
         <mc:Fallback>
           <w:pict>
-            <v:shapetype w14:anchorId="4A5408C3" id="_x0000_t202" coordsize="21600,21600" o:spt="202" path="m,l,21600r21600,l21600,xe">
-              <v:stroke joinstyle="miter"/>
-              <v:path gradientshapeok="t" o:connecttype="rect"/>
-            </v:shapetype>
-            <v:shape id="Text Box 21" o:spid="_x0000_s1029" type="#_x0000_t202" style="position:absolute;margin-left:510.5pt;margin-top:735.7pt;width:67.2pt;height:11.8pt;z-index:-252366848;visibility:visible;mso-wrap-style:square;mso-width-percent:0;mso-height-percent:0;mso-wrap-distance-left:9pt;mso-wrap-distance-top:0;mso-wrap-distance-right:9pt;mso-wrap-distance-bottom:0;mso-position-horizontal:absolute;mso-position-horizontal-relative:page;mso-position-vertical:absolute;mso-position-vertical-relative:page;mso-width-percent:0;mso-height-percent:0;mso-width-relative:page;mso-height-relative:page;v-text-anchor:top" o:gfxdata="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" filled="f" stroked="f">
+            <v:shape w14:anchorId="4A5408C3" id="Text Box 21" o:spid="_x0000_s1029" type="#_x0000_t202" style="position:absolute;margin-left:510.5pt;margin-top:735.7pt;width:67.2pt;height:11.8pt;z-index:-252366848;visibility:visible;mso-wrap-style:square;mso-width-percent:0;mso-height-percent:0;mso-wrap-distance-left:9pt;mso-wrap-distance-top:0;mso-wrap-distance-right:9pt;mso-wrap-distance-bottom:0;mso-position-horizontal:absolute;mso-position-horizontal-relative:page;mso-position-vertical:absolute;mso-position-vertical-relative:page;mso-width-percent:0;mso-height-percent:0;mso-width-relative:page;mso-height-relative:page;v-text-anchor:top" o:gfxdata="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" filled="f" stroked="f">
               <v:textbox inset="0,0,0,0">
                 <w:txbxContent>
                   <w:p>
@@ -6627,7 +8152,7 @@
                         <w:noProof/>
                         <w:sz w:val="16"/>
                       </w:rPr>
-                      <w:t>5</w:t>
+                      <w:t>8</w:t>
                     </w:r>
                     <w:r>
                       <w:fldChar w:fldCharType="end"/>
@@ -6802,13 +8327,13 @@
             </wp:anchor>
           </w:drawing>
         </mc:Choice>
-        <mc:Fallback xmlns:mv="urn:schemas-microsoft-com:mac:vml" xmlns:mo="http://schemas.microsoft.com/office/mac/office/2008/main">
+        <mc:Fallback>
           <w:pict>
-            <v:shapetype w14:anchorId="115A9CC2" id="_x0000_t202" coordsize="21600,21600" o:spt="202" path="m0,0l0,21600,21600,21600,21600,0xe">
+            <v:shapetype w14:anchorId="115A9CC2" id="_x0000_t202" coordsize="21600,21600" o:spt="202" path="m,l,21600r21600,l21600,xe">
               <v:stroke joinstyle="miter"/>
               <v:path gradientshapeok="t" o:connecttype="rect"/>
             </v:shapetype>
-            <v:shape id="Text_x0020_Box_x0020_29" o:spid="_x0000_s1026" type="#_x0000_t202" style="position:absolute;margin-left:464.55pt;margin-top:45.2pt;width:50.1pt;height:11.8pt;z-index:-252370944;visibility:visible;mso-wrap-style:square;mso-width-percent:0;mso-height-percent:0;mso-wrap-distance-left:9pt;mso-wrap-distance-top:0;mso-wrap-distance-right:9pt;mso-wrap-distance-bottom:0;mso-position-horizontal:absolute;mso-position-horizontal-relative:page;mso-position-vertical:absolute;mso-position-vertical-relative:page;mso-width-percent:0;mso-height-percent:0;mso-width-relative:page;mso-height-relative:page;v-text-anchor:top" o:gfxdata="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" filled="f" stroked="f">
+            <v:shape id="Text Box 29" o:spid="_x0000_s1026" type="#_x0000_t202" style="position:absolute;margin-left:464.55pt;margin-top:45.2pt;width:50.1pt;height:11.8pt;z-index:-252370944;visibility:visible;mso-wrap-style:square;mso-width-percent:0;mso-height-percent:0;mso-wrap-distance-left:9pt;mso-wrap-distance-top:0;mso-wrap-distance-right:9pt;mso-wrap-distance-bottom:0;mso-position-horizontal:absolute;mso-position-horizontal-relative:page;mso-position-vertical:absolute;mso-position-vertical-relative:page;mso-width-percent:0;mso-height-percent:0;mso-width-relative:page;mso-height-relative:page;v-text-anchor:top" o:gfxdata="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" filled="f" stroked="f">
               <v:textbox inset="0,0,0,0">
                 <w:txbxContent>
                   <w:p>
@@ -7015,7 +8540,7 @@
             </wp:anchor>
           </w:drawing>
         </mc:Choice>
-        <mc:Fallback xmlns:mv="urn:schemas-microsoft-com:mac:vml" xmlns:mo="http://schemas.microsoft.com/office/mac/office/2008/main">
+        <mc:Fallback xmlns:mo="http://schemas.microsoft.com/office/mac/office/2008/main" xmlns:mv="urn:schemas-microsoft-com:mac:vml">
           <w:pict>
             <v:group w14:anchorId="7E3E339B" id="Group_x0020_31" o:spid="_x0000_s1026" style="position:absolute;margin-left:90pt;margin-top:45.7pt;width:432.1pt;height:.5pt;z-index:-252372992;mso-position-horizontal-relative:page;mso-position-vertical-relative:page" coordorigin="1800,914" coordsize="8642,10" o:gfxdata="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">
               <v:line id="Line_x0020_34" o:spid="_x0000_s1027" style="position:absolute;visibility:visible;mso-wrap-style:square" from="1800,919" to="6121,919" o:connectortype="straight" o:gfxdata="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" strokeweight=".48pt"/>
@@ -7122,9 +8647,9 @@
             </wp:anchor>
           </w:drawing>
         </mc:Choice>
-        <mc:Fallback xmlns:mv="urn:schemas-microsoft-com:mac:vml" xmlns:mo="http://schemas.microsoft.com/office/mac/office/2008/main">
+        <mc:Fallback>
           <w:pict>
-            <v:shape w14:anchorId="153FF713" id="Text_x0020_Box_x0020_30" o:spid="_x0000_s1027" type="#_x0000_t202" style="position:absolute;margin-left:94.4pt;margin-top:45.25pt;width:104.45pt;height:11.8pt;z-index:-252371968;visibility:visible;mso-wrap-style:square;mso-width-percent:0;mso-height-percent:0;mso-wrap-distance-left:9pt;mso-wrap-distance-top:0;mso-wrap-distance-right:9pt;mso-wrap-distance-bottom:0;mso-position-horizontal:absolute;mso-position-horizontal-relative:page;mso-position-vertical:absolute;mso-position-vertical-relative:page;mso-width-percent:0;mso-height-percent:0;mso-width-relative:page;mso-height-relative:page;v-text-anchor:top" o:gfxdata="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" filled="f" stroked="f">
+            <v:shape w14:anchorId="153FF713" id="Text Box 30" o:spid="_x0000_s1027" type="#_x0000_t202" style="position:absolute;margin-left:94.4pt;margin-top:45.25pt;width:104.45pt;height:11.8pt;z-index:-252371968;visibility:visible;mso-wrap-style:square;mso-width-percent:0;mso-height-percent:0;mso-wrap-distance-left:9pt;mso-wrap-distance-top:0;mso-wrap-distance-right:9pt;mso-wrap-distance-bottom:0;mso-position-horizontal:absolute;mso-position-horizontal-relative:page;mso-position-vertical:absolute;mso-position-vertical-relative:page;mso-width-percent:0;mso-height-percent:0;mso-width-relative:page;mso-height-relative:page;v-text-anchor:top" o:gfxdata="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" filled="f" stroked="f">
               <v:textbox inset="0,0,0,0">
                 <w:txbxContent>
                   <w:p>
@@ -7312,7 +8837,7 @@
             </wp:anchor>
           </w:drawing>
         </mc:Choice>
-        <mc:Fallback xmlns:mv="urn:schemas-microsoft-com:mac:vml" xmlns:mo="http://schemas.microsoft.com/office/mac/office/2008/main">
+        <mc:Fallback xmlns:mo="http://schemas.microsoft.com/office/mac/office/2008/main" xmlns:mv="urn:schemas-microsoft-com:mac:vml">
           <w:pict>
             <v:group w14:anchorId="393C8AB8" id="Group_x0020_17" o:spid="_x0000_s1026" style="position:absolute;margin-left:90pt;margin-top:45.7pt;width:432.1pt;height:.5pt;z-index:-252365824;mso-position-horizontal-relative:page;mso-position-vertical-relative:page" coordorigin="1800,914" coordsize="8642,10" o:gfxdata="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">
               <v:line id="Line_x0020_20" o:spid="_x0000_s1027" style="position:absolute;visibility:visible;mso-wrap-style:square" from="1800,919" to="6121,919" o:connectortype="straight" o:gfxdata="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" strokeweight=".48pt"/>
@@ -7419,13 +8944,13 @@
             </wp:anchor>
           </w:drawing>
         </mc:Choice>
-        <mc:Fallback xmlns:mv="urn:schemas-microsoft-com:mac:vml" xmlns:mo="http://schemas.microsoft.com/office/mac/office/2008/main">
+        <mc:Fallback>
           <w:pict>
-            <v:shapetype w14:anchorId="153A3FAE" id="_x0000_t202" coordsize="21600,21600" o:spt="202" path="m0,0l0,21600,21600,21600,21600,0xe">
+            <v:shapetype w14:anchorId="153A3FAE" id="_x0000_t202" coordsize="21600,21600" o:spt="202" path="m,l,21600r21600,l21600,xe">
               <v:stroke joinstyle="miter"/>
               <v:path gradientshapeok="t" o:connecttype="rect"/>
             </v:shapetype>
-            <v:shape id="Text_x0020_Box_x0020_16" o:spid="_x0000_s1030" type="#_x0000_t202" style="position:absolute;margin-left:94.4pt;margin-top:45.25pt;width:104.45pt;height:11.8pt;z-index:-252364800;visibility:visible;mso-wrap-style:square;mso-width-percent:0;mso-height-percent:0;mso-wrap-distance-left:9pt;mso-wrap-distance-top:0;mso-wrap-distance-right:9pt;mso-wrap-distance-bottom:0;mso-position-horizontal:absolute;mso-position-horizontal-relative:page;mso-position-vertical:absolute;mso-position-vertical-relative:page;mso-width-percent:0;mso-height-percent:0;mso-width-relative:page;mso-height-relative:page;v-text-anchor:top" o:gfxdata="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" filled="f" stroked="f">
+            <v:shape id="Text Box 16" o:spid="_x0000_s1030" type="#_x0000_t202" style="position:absolute;margin-left:94.4pt;margin-top:45.25pt;width:104.45pt;height:11.8pt;z-index:-252364800;visibility:visible;mso-wrap-style:square;mso-width-percent:0;mso-height-percent:0;mso-wrap-distance-left:9pt;mso-wrap-distance-top:0;mso-wrap-distance-right:9pt;mso-wrap-distance-bottom:0;mso-position-horizontal:absolute;mso-position-horizontal-relative:page;mso-position-vertical:absolute;mso-position-vertical-relative:page;mso-width-percent:0;mso-height-percent:0;mso-width-relative:page;mso-height-relative:page;v-text-anchor:top" o:gfxdata="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" filled="f" stroked="f">
               <v:textbox inset="0,0,0,0">
                 <w:txbxContent>
                   <w:p>
@@ -7564,9 +9089,9 @@
             </wp:anchor>
           </w:drawing>
         </mc:Choice>
-        <mc:Fallback xmlns:mv="urn:schemas-microsoft-com:mac:vml" xmlns:mo="http://schemas.microsoft.com/office/mac/office/2008/main">
+        <mc:Fallback>
           <w:pict>
-            <v:shape w14:anchorId="76A9B4EC" id="Text_x0020_Box_x0020_15" o:spid="_x0000_s1031" type="#_x0000_t202" style="position:absolute;margin-left:467.7pt;margin-top:45.25pt;width:50.1pt;height:11.8pt;z-index:-252363776;visibility:visible;mso-wrap-style:square;mso-width-percent:0;mso-height-percent:0;mso-wrap-distance-left:9pt;mso-wrap-distance-top:0;mso-wrap-distance-right:9pt;mso-wrap-distance-bottom:0;mso-position-horizontal:absolute;mso-position-horizontal-relative:page;mso-position-vertical:absolute;mso-position-vertical-relative:page;mso-width-percent:0;mso-height-percent:0;mso-width-relative:page;mso-height-relative:page;v-text-anchor:top" o:gfxdata="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" filled="f" stroked="f">
+            <v:shape w14:anchorId="76A9B4EC" id="Text Box 15" o:spid="_x0000_s1031" type="#_x0000_t202" style="position:absolute;margin-left:467.7pt;margin-top:45.25pt;width:50.1pt;height:11.8pt;z-index:-252363776;visibility:visible;mso-wrap-style:square;mso-width-percent:0;mso-height-percent:0;mso-wrap-distance-left:9pt;mso-wrap-distance-top:0;mso-wrap-distance-right:9pt;mso-wrap-distance-bottom:0;mso-position-horizontal:absolute;mso-position-horizontal-relative:page;mso-position-vertical:absolute;mso-position-vertical-relative:page;mso-width-percent:0;mso-height-percent:0;mso-width-relative:page;mso-height-relative:page;v-text-anchor:top" o:gfxdata="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" filled="f" stroked="f">
               <v:textbox inset="0,0,0,0">
                 <w:txbxContent>
                   <w:p>
@@ -7772,7 +9297,7 @@
             </wp:anchor>
           </w:drawing>
         </mc:Choice>
-        <mc:Fallback xmlns:mv="urn:schemas-microsoft-com:mac:vml" xmlns:mo="http://schemas.microsoft.com/office/mac/office/2008/main">
+        <mc:Fallback xmlns:mo="http://schemas.microsoft.com/office/mac/office/2008/main" xmlns:mv="urn:schemas-microsoft-com:mac:vml">
           <w:pict>
             <v:group w14:anchorId="42D8B6BB" id="Group_x0020_11" o:spid="_x0000_s1026" style="position:absolute;margin-left:90pt;margin-top:45.7pt;width:432.1pt;height:.5pt;z-index:-252362752;mso-position-horizontal-relative:page;mso-position-vertical-relative:page" coordorigin="1800,914" coordsize="8642,10" o:gfxdata="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">
               <v:line id="Line_x0020_14" o:spid="_x0000_s1027" style="position:absolute;visibility:visible;mso-wrap-style:square" from="1800,919" to="6121,919" o:connectortype="straight" o:gfxdata="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" strokeweight=".48pt"/>
@@ -7879,13 +9404,13 @@
             </wp:anchor>
           </w:drawing>
         </mc:Choice>
-        <mc:Fallback xmlns:mv="urn:schemas-microsoft-com:mac:vml" xmlns:mo="http://schemas.microsoft.com/office/mac/office/2008/main">
+        <mc:Fallback>
           <w:pict>
-            <v:shapetype w14:anchorId="6AE3C3A9" id="_x0000_t202" coordsize="21600,21600" o:spt="202" path="m0,0l0,21600,21600,21600,21600,0xe">
+            <v:shapetype w14:anchorId="6AE3C3A9" id="_x0000_t202" coordsize="21600,21600" o:spt="202" path="m,l,21600r21600,l21600,xe">
               <v:stroke joinstyle="miter"/>
               <v:path gradientshapeok="t" o:connecttype="rect"/>
             </v:shapetype>
-            <v:shape id="Text_x0020_Box_x0020_10" o:spid="_x0000_s1032" type="#_x0000_t202" style="position:absolute;margin-left:94.4pt;margin-top:45.25pt;width:104.45pt;height:11.8pt;z-index:-252361728;visibility:visible;mso-wrap-style:square;mso-width-percent:0;mso-height-percent:0;mso-wrap-distance-left:9pt;mso-wrap-distance-top:0;mso-wrap-distance-right:9pt;mso-wrap-distance-bottom:0;mso-position-horizontal:absolute;mso-position-horizontal-relative:page;mso-position-vertical:absolute;mso-position-vertical-relative:page;mso-width-percent:0;mso-height-percent:0;mso-width-relative:page;mso-height-relative:page;v-text-anchor:top" o:gfxdata="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" filled="f" stroked="f">
+            <v:shape id="Text Box 10" o:spid="_x0000_s1032" type="#_x0000_t202" style="position:absolute;margin-left:94.4pt;margin-top:45.25pt;width:104.45pt;height:11.8pt;z-index:-252361728;visibility:visible;mso-wrap-style:square;mso-width-percent:0;mso-height-percent:0;mso-wrap-distance-left:9pt;mso-wrap-distance-top:0;mso-wrap-distance-right:9pt;mso-wrap-distance-bottom:0;mso-position-horizontal:absolute;mso-position-horizontal-relative:page;mso-position-vertical:absolute;mso-position-vertical-relative:page;mso-width-percent:0;mso-height-percent:0;mso-width-relative:page;mso-height-relative:page;v-text-anchor:top" o:gfxdata="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" filled="f" stroked="f">
               <v:textbox inset="0,0,0,0">
                 <w:txbxContent>
                   <w:p>
@@ -8006,9 +9531,9 @@
             </wp:anchor>
           </w:drawing>
         </mc:Choice>
-        <mc:Fallback xmlns:mv="urn:schemas-microsoft-com:mac:vml" xmlns:mo="http://schemas.microsoft.com/office/mac/office/2008/main">
+        <mc:Fallback>
           <w:pict>
-            <v:shape w14:anchorId="3ED60A74" id="Text_x0020_Box_x0020_9" o:spid="_x0000_s1033" type="#_x0000_t202" style="position:absolute;margin-left:467.7pt;margin-top:45.25pt;width:50.1pt;height:11.8pt;z-index:-252360704;visibility:visible;mso-wrap-style:square;mso-width-percent:0;mso-height-percent:0;mso-wrap-distance-left:9pt;mso-wrap-distance-top:0;mso-wrap-distance-right:9pt;mso-wrap-distance-bottom:0;mso-position-horizontal:absolute;mso-position-horizontal-relative:page;mso-position-vertical:absolute;mso-position-vertical-relative:page;mso-width-percent:0;mso-height-percent:0;mso-width-relative:page;mso-height-relative:page;v-text-anchor:top" o:gfxdata="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" filled="f" stroked="f">
+            <v:shape w14:anchorId="3ED60A74" id="Text Box 9" o:spid="_x0000_s1033" type="#_x0000_t202" style="position:absolute;margin-left:467.7pt;margin-top:45.25pt;width:50.1pt;height:11.8pt;z-index:-252360704;visibility:visible;mso-wrap-style:square;mso-width-percent:0;mso-height-percent:0;mso-wrap-distance-left:9pt;mso-wrap-distance-top:0;mso-wrap-distance-right:9pt;mso-wrap-distance-bottom:0;mso-position-horizontal:absolute;mso-position-horizontal-relative:page;mso-position-vertical:absolute;mso-position-vertical-relative:page;mso-width-percent:0;mso-height-percent:0;mso-width-relative:page;mso-height-relative:page;v-text-anchor:top" o:gfxdata="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" filled="f" stroked="f">
               <v:textbox inset="0,0,0,0">
                 <w:txbxContent>
                   <w:p>
@@ -8196,7 +9721,7 @@
             </wp:anchor>
           </w:drawing>
         </mc:Choice>
-        <mc:Fallback xmlns:mv="urn:schemas-microsoft-com:mac:vml" xmlns:mo="http://schemas.microsoft.com/office/mac/office/2008/main">
+        <mc:Fallback xmlns:mo="http://schemas.microsoft.com/office/mac/office/2008/main" xmlns:mv="urn:schemas-microsoft-com:mac:vml">
           <w:pict>
             <v:group w14:anchorId="7D7BB678" id="Group_x0020_5" o:spid="_x0000_s1026" style="position:absolute;margin-left:90pt;margin-top:45.7pt;width:432.1pt;height:.5pt;z-index:-252359680;mso-position-horizontal-relative:page;mso-position-vertical-relative:page" coordorigin="1800,914" coordsize="8642,10" o:gfxdata="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">
               <v:line id="Line_x0020_8" o:spid="_x0000_s1027" style="position:absolute;visibility:visible;mso-wrap-style:square" from="1800,919" to="6121,919" o:connectortype="straight" o:gfxdata="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" strokeweight=".48pt"/>
@@ -8276,7 +9801,7 @@
             </wp:anchor>
           </w:drawing>
         </mc:Choice>
-        <mc:Fallback xmlns:mv="urn:schemas-microsoft-com:mac:vml" xmlns:mo="http://schemas.microsoft.com/office/mac/office/2008/main">
+        <mc:Fallback xmlns:mo="http://schemas.microsoft.com/office/mac/office/2008/main" xmlns:mv="urn:schemas-microsoft-com:mac:vml">
           <w:pict>
             <v:line w14:anchorId="3182681E" id="Line_x0020_4" o:spid="_x0000_s1026" style="position:absolute;z-index:-252358656;visibility:visible;mso-wrap-style:square;mso-width-percent:0;mso-height-percent:0;mso-wrap-distance-left:9pt;mso-wrap-distance-top:0;mso-wrap-distance-right:9pt;mso-wrap-distance-bottom:0;mso-position-horizontal:absolute;mso-position-horizontal-relative:page;mso-position-vertical:absolute;mso-position-vertical-relative:page;mso-width-percent:0;mso-height-percent:0;mso-width-relative:page;mso-height-relative:page" from="88.55pt,93.6pt" to="523.5pt,93.6pt" o:gfxdata="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" strokecolor="#1f487c" strokeweight="2.16pt">
               <w10:wrap anchorx="page" anchory="page"/>
@@ -8380,13 +9905,13 @@
             </wp:anchor>
           </w:drawing>
         </mc:Choice>
-        <mc:Fallback xmlns:mv="urn:schemas-microsoft-com:mac:vml" xmlns:mo="http://schemas.microsoft.com/office/mac/office/2008/main">
+        <mc:Fallback>
           <w:pict>
-            <v:shapetype w14:anchorId="7F690561" id="_x0000_t202" coordsize="21600,21600" o:spt="202" path="m0,0l0,21600,21600,21600,21600,0xe">
+            <v:shapetype w14:anchorId="7F690561" id="_x0000_t202" coordsize="21600,21600" o:spt="202" path="m,l,21600r21600,l21600,xe">
               <v:stroke joinstyle="miter"/>
               <v:path gradientshapeok="t" o:connecttype="rect"/>
             </v:shapetype>
-            <v:shape id="Text_x0020_Box_x0020_3" o:spid="_x0000_s1034" type="#_x0000_t202" style="position:absolute;margin-left:94.4pt;margin-top:45.25pt;width:104.45pt;height:11.8pt;z-index:-252357632;visibility:visible;mso-wrap-style:square;mso-width-percent:0;mso-height-percent:0;mso-wrap-distance-left:9pt;mso-wrap-distance-top:0;mso-wrap-distance-right:9pt;mso-wrap-distance-bottom:0;mso-position-horizontal:absolute;mso-position-horizontal-relative:page;mso-position-vertical:absolute;mso-position-vertical-relative:page;mso-width-percent:0;mso-height-percent:0;mso-width-relative:page;mso-height-relative:page;v-text-anchor:top" o:gfxdata="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" filled="f" stroked="f">
+            <v:shape id="Text Box 3" o:spid="_x0000_s1034" type="#_x0000_t202" style="position:absolute;margin-left:94.4pt;margin-top:45.25pt;width:104.45pt;height:11.8pt;z-index:-252357632;visibility:visible;mso-wrap-style:square;mso-width-percent:0;mso-height-percent:0;mso-wrap-distance-left:9pt;mso-wrap-distance-top:0;mso-wrap-distance-right:9pt;mso-wrap-distance-bottom:0;mso-position-horizontal:absolute;mso-position-horizontal-relative:page;mso-position-vertical:absolute;mso-position-vertical-relative:page;mso-width-percent:0;mso-height-percent:0;mso-width-relative:page;mso-height-relative:page;v-text-anchor:top" o:gfxdata="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" filled="f" stroked="f">
               <v:textbox inset="0,0,0,0">
                 <w:txbxContent>
                   <w:p>
@@ -8513,9 +10038,9 @@
             </wp:anchor>
           </w:drawing>
         </mc:Choice>
-        <mc:Fallback xmlns:mv="urn:schemas-microsoft-com:mac:vml" xmlns:mo="http://schemas.microsoft.com/office/mac/office/2008/main">
+        <mc:Fallback>
           <w:pict>
-            <v:shape w14:anchorId="7B005BB6" id="Text_x0020_Box_x0020_2" o:spid="_x0000_s1035" type="#_x0000_t202" style="position:absolute;margin-left:467.7pt;margin-top:45.25pt;width:50.1pt;height:11.8pt;z-index:-252356608;visibility:visible;mso-wrap-style:square;mso-width-percent:0;mso-height-percent:0;mso-wrap-distance-left:9pt;mso-wrap-distance-top:0;mso-wrap-distance-right:9pt;mso-wrap-distance-bottom:0;mso-position-horizontal:absolute;mso-position-horizontal-relative:page;mso-position-vertical:absolute;mso-position-vertical-relative:page;mso-width-percent:0;mso-height-percent:0;mso-width-relative:page;mso-height-relative:page;v-text-anchor:top" o:gfxdata="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" filled="f" stroked="f">
+            <v:shape w14:anchorId="7B005BB6" id="Text Box 2" o:spid="_x0000_s1035" type="#_x0000_t202" style="position:absolute;margin-left:467.7pt;margin-top:45.25pt;width:50.1pt;height:11.8pt;z-index:-252356608;visibility:visible;mso-wrap-style:square;mso-width-percent:0;mso-height-percent:0;mso-wrap-distance-left:9pt;mso-wrap-distance-top:0;mso-wrap-distance-right:9pt;mso-wrap-distance-bottom:0;mso-position-horizontal:absolute;mso-position-horizontal-relative:page;mso-position-vertical:absolute;mso-position-vertical-relative:page;mso-width-percent:0;mso-height-percent:0;mso-width-relative:page;mso-height-relative:page;v-text-anchor:top" o:gfxdata="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" filled="f" stroked="f">
               <v:textbox inset="0,0,0,0">
                 <w:txbxContent>
                   <w:p>
@@ -8662,9 +10187,9 @@
             </wp:anchor>
           </w:drawing>
         </mc:Choice>
-        <mc:Fallback xmlns:mv="urn:schemas-microsoft-com:mac:vml" xmlns:mo="http://schemas.microsoft.com/office/mac/office/2008/main">
+        <mc:Fallback>
           <w:pict>
-            <v:shape w14:anchorId="57CB5086" id="Text_x0020_Box_x0020_1" o:spid="_x0000_s1036" type="#_x0000_t202" style="position:absolute;margin-left:89pt;margin-top:71.15pt;width:118.2pt;height:21.4pt;z-index:-252355584;visibility:visible;mso-wrap-style:square;mso-width-percent:0;mso-height-percent:0;mso-wrap-distance-left:9pt;mso-wrap-distance-top:0;mso-wrap-distance-right:9pt;mso-wrap-distance-bottom:0;mso-position-horizontal:absolute;mso-position-horizontal-relative:page;mso-position-vertical:absolute;mso-position-vertical-relative:page;mso-width-percent:0;mso-height-percent:0;mso-width-relative:page;mso-height-relative:page;v-text-anchor:top" o:gfxdata="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" filled="f" stroked="f">
+            <v:shape w14:anchorId="57CB5086" id="Text Box 1" o:spid="_x0000_s1036" type="#_x0000_t202" style="position:absolute;margin-left:89pt;margin-top:71.15pt;width:118.2pt;height:21.4pt;z-index:-252355584;visibility:visible;mso-wrap-style:square;mso-width-percent:0;mso-height-percent:0;mso-wrap-distance-left:9pt;mso-wrap-distance-top:0;mso-wrap-distance-right:9pt;mso-wrap-distance-bottom:0;mso-position-horizontal:absolute;mso-position-horizontal-relative:page;mso-position-vertical:absolute;mso-position-vertical-relative:page;mso-width-percent:0;mso-height-percent:0;mso-width-relative:page;mso-height-relative:page;v-text-anchor:top" o:gfxdata="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" filled="f" stroked="f">
               <v:textbox inset="0,0,0,0">
                 <w:txbxContent>
                   <w:p>
@@ -8727,7 +10252,6 @@
       <w:lvlJc w:val="left"/>
       <w:pPr>
         <w:ind w:left="579" w:hanging="440"/>
-        <w:jc w:val="left"/>
       </w:pPr>
       <w:rPr>
         <w:rFonts w:ascii="Times New Roman" w:eastAsia="Times New Roman" w:hAnsi="Times New Roman" w:cs="Times New Roman" w:hint="default"/>
@@ -8747,7 +10271,6 @@
       <w:lvlJc w:val="left"/>
       <w:pPr>
         <w:ind w:left="1021" w:hanging="660"/>
-        <w:jc w:val="left"/>
       </w:pPr>
       <w:rPr>
         <w:rFonts w:ascii="Tahoma" w:eastAsia="Tahoma" w:hAnsi="Tahoma" w:cs="Tahoma" w:hint="default"/>
@@ -8855,7 +10378,6 @@
       <w:lvlJc w:val="left"/>
       <w:pPr>
         <w:ind w:left="572" w:hanging="432"/>
-        <w:jc w:val="left"/>
       </w:pPr>
       <w:rPr>
         <w:rFonts w:ascii="Verdana" w:eastAsia="Verdana" w:hAnsi="Verdana" w:cs="Verdana" w:hint="default"/>
@@ -8876,7 +10398,6 @@
       <w:lvlJc w:val="left"/>
       <w:pPr>
         <w:ind w:left="999" w:hanging="860"/>
-        <w:jc w:val="left"/>
       </w:pPr>
       <w:rPr>
         <w:rFonts w:ascii="Tahoma" w:eastAsia="Tahoma" w:hAnsi="Tahoma" w:cs="Tahoma" w:hint="default"/>

</xml_diff>

<commit_message>
Api e Front End revisar códigos com o repos do Fernando
</commit_message>
<xml_diff>
--- a/documentacao/Modelo-Documento-Requisitos.docx
+++ b/documentacao/Modelo-Documento-Requisitos.docx
@@ -2096,7 +2096,7 @@
               </wp:inline>
             </w:drawing>
           </mc:Choice>
-          <mc:Fallback xmlns:mo="http://schemas.microsoft.com/office/mac/office/2008/main" xmlns:mv="urn:schemas-microsoft-com:mac:vml">
+          <mc:Fallback xmlns:mv="urn:schemas-microsoft-com:mac:vml" xmlns:mo="http://schemas.microsoft.com/office/mac/office/2008/main">
             <w:pict>
               <v:group w14:anchorId="039C3E64" id="Group_x0020_10" o:spid="_x0000_s1026" style="width:434.95pt;height:2.2pt;mso-position-horizontal-relative:char;mso-position-vertical-relative:line" coordsize="8699,44" o:gfxdata="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">
                 <v:line id="Line_x0020_11" o:spid="_x0000_s1027" style="position:absolute;visibility:visible;mso-wrap-style:square" from="0,22" to="8699,22" o:connectortype="straight" o:gfxdata="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" strokecolor="#1f487c" strokeweight="2.16pt"/>
@@ -2377,7 +2377,7 @@
               </wp:inline>
             </w:drawing>
           </mc:Choice>
-          <mc:Fallback xmlns:mo="http://schemas.microsoft.com/office/mac/office/2008/main" xmlns:mv="urn:schemas-microsoft-com:mac:vml">
+          <mc:Fallback xmlns:mv="urn:schemas-microsoft-com:mac:vml" xmlns:mo="http://schemas.microsoft.com/office/mac/office/2008/main">
             <w:pict>
               <v:group w14:anchorId="1E75BFC5" id="Group_x0020_8" o:spid="_x0000_s1026" style="width:434.95pt;height:2.2pt;mso-position-horizontal-relative:char;mso-position-vertical-relative:line" coordsize="8699,44" o:gfxdata="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">
                 <v:line id="Line_x0020_9" o:spid="_x0000_s1027" style="position:absolute;visibility:visible;mso-wrap-style:square" from="0,22" to="8699,22" o:connectortype="straight" o:gfxdata="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" strokecolor="#1f487c" strokeweight="2.16pt"/>
@@ -3396,7 +3396,7 @@
               </wp:inline>
             </w:drawing>
           </mc:Choice>
-          <mc:Fallback xmlns:mo="http://schemas.microsoft.com/office/mac/office/2008/main" xmlns:mv="urn:schemas-microsoft-com:mac:vml">
+          <mc:Fallback xmlns:mv="urn:schemas-microsoft-com:mac:vml" xmlns:mo="http://schemas.microsoft.com/office/mac/office/2008/main">
             <w:pict>
               <v:group w14:anchorId="1451D065" id="Group_x0020_6" o:spid="_x0000_s1026" style="width:434.95pt;height:2.2pt;mso-position-horizontal-relative:char;mso-position-vertical-relative:line" coordsize="8699,44" o:gfxdata="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">
                 <v:line id="Line_x0020_7" o:spid="_x0000_s1027" style="position:absolute;visibility:visible;mso-wrap-style:square" from="0,22" to="8699,22" o:connectortype="straight" o:gfxdata="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" strokecolor="#1f487c" strokeweight="2.16pt"/>
@@ -4572,19 +4572,7 @@
         <w:rPr>
           <w:b w:val="0"/>
         </w:rPr>
-        <w:t xml:space="preserve"> Somente </w:t>
-      </w:r>
-      <w:r>
-        <w:rPr>
-          <w:b w:val="0"/>
-        </w:rPr>
-        <w:t xml:space="preserve">o administrador editará </w:t>
-      </w:r>
-      <w:r>
-        <w:rPr>
-          <w:b w:val="0"/>
-        </w:rPr>
-        <w:t>os pacotes.</w:t>
+        <w:t xml:space="preserve"> Somente o administrador editará os pacotes.</w:t>
       </w:r>
     </w:p>
     <w:p>
@@ -4607,19 +4595,7 @@
         <w:rPr>
           <w:b w:val="0"/>
         </w:rPr>
-        <w:t xml:space="preserve"> Tittulo, Imagem, Data, Descriç</w:t>
-      </w:r>
-      <w:r>
-        <w:rPr>
-          <w:b w:val="0"/>
-        </w:rPr>
-        <w:t xml:space="preserve">ão, </w:t>
-      </w:r>
-      <w:r>
-        <w:rPr>
-          <w:b w:val="0"/>
-        </w:rPr>
-        <w:t>Preço, Status.</w:t>
+        <w:t xml:space="preserve"> Tittulo, Imagem, Data, Descrição, Preço, Status.</w:t>
       </w:r>
     </w:p>
     <w:p>
@@ -4642,19 +4618,7 @@
         <w:rPr>
           <w:b w:val="0"/>
         </w:rPr>
-        <w:t xml:space="preserve"> </w:t>
-      </w:r>
-      <w:r>
-        <w:rPr>
-          <w:b w:val="0"/>
-        </w:rPr>
-        <w:t xml:space="preserve">Editar </w:t>
-      </w:r>
-      <w:r>
-        <w:rPr>
-          <w:b w:val="0"/>
-        </w:rPr>
-        <w:t>os dados do pacote no banco de dados.</w:t>
+        <w:t xml:space="preserve"> Editar os dados do pacote no banco de dados.</w:t>
       </w:r>
     </w:p>
     <w:p>
@@ -5440,7 +5404,7 @@
               </wp:inline>
             </w:drawing>
           </mc:Choice>
-          <mc:Fallback xmlns:mo="http://schemas.microsoft.com/office/mac/office/2008/main" xmlns:mv="urn:schemas-microsoft-com:mac:vml">
+          <mc:Fallback xmlns:mv="urn:schemas-microsoft-com:mac:vml" xmlns:mo="http://schemas.microsoft.com/office/mac/office/2008/main">
             <w:pict>
               <v:group w14:anchorId="0DCA5986" id="Group_x0020_4" o:spid="_x0000_s1026" style="width:434.95pt;height:2.2pt;mso-position-horizontal-relative:char;mso-position-vertical-relative:line" coordsize="8699,44" o:gfxdata="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">
                 <v:line id="Line_x0020_5" o:spid="_x0000_s1027" style="position:absolute;visibility:visible;mso-wrap-style:square" from="0,22" to="8699,22" o:connectortype="straight" o:gfxdata="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" strokecolor="#1f487c" strokeweight="2.16pt"/>
@@ -6027,7 +5991,9 @@
         </w:rPr>
       </w:pPr>
       <w:bookmarkStart w:id="13" w:name="_bookmark13"/>
+      <w:bookmarkStart w:id="14" w:name="_GoBack"/>
       <w:bookmarkEnd w:id="13"/>
+      <w:bookmarkEnd w:id="14"/>
       <w:r>
         <w:rPr>
           <w:b/>
@@ -6218,8 +6184,8 @@
           <w:sz w:val="24"/>
         </w:rPr>
       </w:pPr>
-      <w:bookmarkStart w:id="14" w:name="_bookmark14"/>
-      <w:bookmarkEnd w:id="14"/>
+      <w:bookmarkStart w:id="15" w:name="_bookmark14"/>
+      <w:bookmarkEnd w:id="15"/>
       <w:r>
         <w:rPr>
           <w:b/>
@@ -6975,8 +6941,8 @@
           <w:sz w:val="24"/>
         </w:rPr>
       </w:pPr>
-      <w:bookmarkStart w:id="15" w:name="_bookmark15"/>
-      <w:bookmarkEnd w:id="15"/>
+      <w:bookmarkStart w:id="16" w:name="_bookmark15"/>
+      <w:bookmarkEnd w:id="16"/>
       <w:r>
         <w:rPr>
           <w:b/>
@@ -7038,7 +7004,7 @@
             <v:path o:extrusionok="f" gradientshapeok="t" o:connecttype="rect"/>
             <o:lock v:ext="edit" aspectratio="t"/>
           </v:shapetype>
-          <v:shape id="_x0000_i1029" type="#_x0000_t75" style="width:459.95pt;height:335.3pt">
+          <v:shape id="_x0000_i1025" type="#_x0000_t75" style="width:460.5pt;height:335.45pt">
             <v:imagedata r:id="rId11" o:title="Diagrama caso de uso CodeTur"/>
           </v:shape>
         </w:pict>
@@ -7072,8 +7038,8 @@
           <w:sz w:val="24"/>
         </w:rPr>
       </w:pPr>
-      <w:bookmarkStart w:id="16" w:name="_bookmark16"/>
-      <w:bookmarkEnd w:id="16"/>
+      <w:bookmarkStart w:id="17" w:name="_bookmark16"/>
+      <w:bookmarkEnd w:id="17"/>
       <w:r>
         <w:rPr>
           <w:b/>
@@ -7188,8 +7154,6 @@
           </wp:inline>
         </w:drawing>
       </w:r>
-      <w:bookmarkStart w:id="17" w:name="_GoBack"/>
-      <w:bookmarkEnd w:id="17"/>
     </w:p>
     <w:p>
       <w:pPr>
@@ -7329,7 +7293,7 @@
               </wp:inline>
             </w:drawing>
           </mc:Choice>
-          <mc:Fallback xmlns:mo="http://schemas.microsoft.com/office/mac/office/2008/main" xmlns:mv="urn:schemas-microsoft-com:mac:vml">
+          <mc:Fallback xmlns:mv="urn:schemas-microsoft-com:mac:vml" xmlns:mo="http://schemas.microsoft.com/office/mac/office/2008/main">
             <w:pict>
               <v:group w14:anchorId="1E8281ED" id="Group_x0020_2" o:spid="_x0000_s1026" style="width:434.95pt;height:2.2pt;mso-position-horizontal-relative:char;mso-position-vertical-relative:line" coordsize="8699,44" o:gfxdata="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">
                 <v:line id="Line_x0020_3" o:spid="_x0000_s1027" style="position:absolute;visibility:visible;mso-wrap-style:square" from="0,22" to="8699,22" o:connectortype="straight" o:gfxdata="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" strokecolor="#1f487c" strokeweight="2.16pt"/>
@@ -7852,7 +7816,7 @@
             </wp:anchor>
           </w:drawing>
         </mc:Choice>
-        <mc:Fallback xmlns:mo="http://schemas.microsoft.com/office/mac/office/2008/main" xmlns:mv="urn:schemas-microsoft-com:mac:vml">
+        <mc:Fallback xmlns:mv="urn:schemas-microsoft-com:mac:vml" xmlns:mo="http://schemas.microsoft.com/office/mac/office/2008/main">
           <w:pict>
             <v:group w14:anchorId="08E30FF0" id="Group_x0020_23" o:spid="_x0000_s1026" style="position:absolute;margin-left:90pt;margin-top:736.15pt;width:492.1pt;height:.5pt;z-index:-252368896;mso-position-horizontal-relative:page;mso-position-vertical-relative:page" coordorigin="1800,14724" coordsize="9842,10" o:gfxdata="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">
               <v:line id="Line_x0020_28" o:spid="_x0000_s1027" style="position:absolute;visibility:visible;mso-wrap-style:square" from="1800,14728" to="5737,14728" o:connectortype="straight" o:gfxdata="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" strokeweight="6095emu"/>
@@ -8087,7 +8051,7 @@
                               <w:noProof/>
                               <w:sz w:val="16"/>
                             </w:rPr>
-                            <w:t>8</w:t>
+                            <w:t>6</w:t>
                           </w:r>
                           <w:r>
                             <w:fldChar w:fldCharType="end"/>
@@ -8118,7 +8082,11 @@
         </mc:Choice>
         <mc:Fallback>
           <w:pict>
-            <v:shape w14:anchorId="4A5408C3" id="Text Box 21" o:spid="_x0000_s1029" type="#_x0000_t202" style="position:absolute;margin-left:510.5pt;margin-top:735.7pt;width:67.2pt;height:11.8pt;z-index:-252366848;visibility:visible;mso-wrap-style:square;mso-width-percent:0;mso-height-percent:0;mso-wrap-distance-left:9pt;mso-wrap-distance-top:0;mso-wrap-distance-right:9pt;mso-wrap-distance-bottom:0;mso-position-horizontal:absolute;mso-position-horizontal-relative:page;mso-position-vertical:absolute;mso-position-vertical-relative:page;mso-width-percent:0;mso-height-percent:0;mso-width-relative:page;mso-height-relative:page;v-text-anchor:top" o:gfxdata="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" filled="f" stroked="f">
+            <v:shapetype w14:anchorId="4A5408C3" id="_x0000_t202" coordsize="21600,21600" o:spt="202" path="m,l,21600r21600,l21600,xe">
+              <v:stroke joinstyle="miter"/>
+              <v:path gradientshapeok="t" o:connecttype="rect"/>
+            </v:shapetype>
+            <v:shape id="Text Box 21" o:spid="_x0000_s1029" type="#_x0000_t202" style="position:absolute;margin-left:510.5pt;margin-top:735.7pt;width:67.2pt;height:11.8pt;z-index:-252366848;visibility:visible;mso-wrap-style:square;mso-width-percent:0;mso-height-percent:0;mso-wrap-distance-left:9pt;mso-wrap-distance-top:0;mso-wrap-distance-right:9pt;mso-wrap-distance-bottom:0;mso-position-horizontal:absolute;mso-position-horizontal-relative:page;mso-position-vertical:absolute;mso-position-vertical-relative:page;mso-width-percent:0;mso-height-percent:0;mso-width-relative:page;mso-height-relative:page;v-text-anchor:top" o:gfxdata="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" filled="f" stroked="f">
               <v:textbox inset="0,0,0,0">
                 <w:txbxContent>
                   <w:p>
@@ -8152,7 +8120,7 @@
                         <w:noProof/>
                         <w:sz w:val="16"/>
                       </w:rPr>
-                      <w:t>8</w:t>
+                      <w:t>6</w:t>
                     </w:r>
                     <w:r>
                       <w:fldChar w:fldCharType="end"/>
@@ -8540,7 +8508,7 @@
             </wp:anchor>
           </w:drawing>
         </mc:Choice>
-        <mc:Fallback xmlns:mo="http://schemas.microsoft.com/office/mac/office/2008/main" xmlns:mv="urn:schemas-microsoft-com:mac:vml">
+        <mc:Fallback xmlns:mv="urn:schemas-microsoft-com:mac:vml" xmlns:mo="http://schemas.microsoft.com/office/mac/office/2008/main">
           <w:pict>
             <v:group w14:anchorId="7E3E339B" id="Group_x0020_31" o:spid="_x0000_s1026" style="position:absolute;margin-left:90pt;margin-top:45.7pt;width:432.1pt;height:.5pt;z-index:-252372992;mso-position-horizontal-relative:page;mso-position-vertical-relative:page" coordorigin="1800,914" coordsize="8642,10" o:gfxdata="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">
               <v:line id="Line_x0020_34" o:spid="_x0000_s1027" style="position:absolute;visibility:visible;mso-wrap-style:square" from="1800,919" to="6121,919" o:connectortype="straight" o:gfxdata="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" strokeweight=".48pt"/>
@@ -8837,7 +8805,7 @@
             </wp:anchor>
           </w:drawing>
         </mc:Choice>
-        <mc:Fallback xmlns:mo="http://schemas.microsoft.com/office/mac/office/2008/main" xmlns:mv="urn:schemas-microsoft-com:mac:vml">
+        <mc:Fallback xmlns:mv="urn:schemas-microsoft-com:mac:vml" xmlns:mo="http://schemas.microsoft.com/office/mac/office/2008/main">
           <w:pict>
             <v:group w14:anchorId="393C8AB8" id="Group_x0020_17" o:spid="_x0000_s1026" style="position:absolute;margin-left:90pt;margin-top:45.7pt;width:432.1pt;height:.5pt;z-index:-252365824;mso-position-horizontal-relative:page;mso-position-vertical-relative:page" coordorigin="1800,914" coordsize="8642,10" o:gfxdata="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">
               <v:line id="Line_x0020_20" o:spid="_x0000_s1027" style="position:absolute;visibility:visible;mso-wrap-style:square" from="1800,919" to="6121,919" o:connectortype="straight" o:gfxdata="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" strokeweight=".48pt"/>
@@ -9297,7 +9265,7 @@
             </wp:anchor>
           </w:drawing>
         </mc:Choice>
-        <mc:Fallback xmlns:mo="http://schemas.microsoft.com/office/mac/office/2008/main" xmlns:mv="urn:schemas-microsoft-com:mac:vml">
+        <mc:Fallback xmlns:mv="urn:schemas-microsoft-com:mac:vml" xmlns:mo="http://schemas.microsoft.com/office/mac/office/2008/main">
           <w:pict>
             <v:group w14:anchorId="42D8B6BB" id="Group_x0020_11" o:spid="_x0000_s1026" style="position:absolute;margin-left:90pt;margin-top:45.7pt;width:432.1pt;height:.5pt;z-index:-252362752;mso-position-horizontal-relative:page;mso-position-vertical-relative:page" coordorigin="1800,914" coordsize="8642,10" o:gfxdata="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">
               <v:line id="Line_x0020_14" o:spid="_x0000_s1027" style="position:absolute;visibility:visible;mso-wrap-style:square" from="1800,919" to="6121,919" o:connectortype="straight" o:gfxdata="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" strokeweight=".48pt"/>
@@ -9721,7 +9689,7 @@
             </wp:anchor>
           </w:drawing>
         </mc:Choice>
-        <mc:Fallback xmlns:mo="http://schemas.microsoft.com/office/mac/office/2008/main" xmlns:mv="urn:schemas-microsoft-com:mac:vml">
+        <mc:Fallback xmlns:mv="urn:schemas-microsoft-com:mac:vml" xmlns:mo="http://schemas.microsoft.com/office/mac/office/2008/main">
           <w:pict>
             <v:group w14:anchorId="7D7BB678" id="Group_x0020_5" o:spid="_x0000_s1026" style="position:absolute;margin-left:90pt;margin-top:45.7pt;width:432.1pt;height:.5pt;z-index:-252359680;mso-position-horizontal-relative:page;mso-position-vertical-relative:page" coordorigin="1800,914" coordsize="8642,10" o:gfxdata="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">
               <v:line id="Line_x0020_8" o:spid="_x0000_s1027" style="position:absolute;visibility:visible;mso-wrap-style:square" from="1800,919" to="6121,919" o:connectortype="straight" o:gfxdata="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" strokeweight=".48pt"/>
@@ -9801,7 +9769,7 @@
             </wp:anchor>
           </w:drawing>
         </mc:Choice>
-        <mc:Fallback xmlns:mo="http://schemas.microsoft.com/office/mac/office/2008/main" xmlns:mv="urn:schemas-microsoft-com:mac:vml">
+        <mc:Fallback xmlns:mv="urn:schemas-microsoft-com:mac:vml" xmlns:mo="http://schemas.microsoft.com/office/mac/office/2008/main">
           <w:pict>
             <v:line w14:anchorId="3182681E" id="Line_x0020_4" o:spid="_x0000_s1026" style="position:absolute;z-index:-252358656;visibility:visible;mso-wrap-style:square;mso-width-percent:0;mso-height-percent:0;mso-wrap-distance-left:9pt;mso-wrap-distance-top:0;mso-wrap-distance-right:9pt;mso-wrap-distance-bottom:0;mso-position-horizontal:absolute;mso-position-horizontal-relative:page;mso-position-vertical:absolute;mso-position-vertical-relative:page;mso-width-percent:0;mso-height-percent:0;mso-width-relative:page;mso-height-relative:page" from="88.55pt,93.6pt" to="523.5pt,93.6pt" o:gfxdata="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" strokecolor="#1f487c" strokeweight="2.16pt">
               <w10:wrap anchorx="page" anchory="page"/>

</xml_diff>